<commit_message>
Added dashboard(all ideas) and idea details pages
Delete, like and comment css broke
</commit_message>
<xml_diff>
--- a/7Workshop-SPA/SoftTerest/01. SoftTerest_Problem Description.docx
+++ b/7Workshop-SPA/SoftTerest/01. SoftTerest_Problem Description.docx
@@ -3455,6 +3455,7 @@
       <w:r>
         <w:rPr>
           <w:noProof/>
+          <w:highlight w:val="yellow"/>
         </w:rPr>
         <w:lastRenderedPageBreak/>
         <w:t>Dashboard</w:t>
@@ -3462,6 +3463,7 @@
       <w:r>
         <w:rPr>
           <w:noProof/>
+          <w:highlight w:val="yellow"/>
           <w:lang w:val="bg-BG"/>
         </w:rPr>
         <w:t xml:space="preserve"> </w:t>
@@ -3469,6 +3471,7 @@
       <w:r>
         <w:rPr>
           <w:noProof/>
+          <w:highlight w:val="yellow"/>
           <w:lang w:val="bg-BG"/>
         </w:rPr>
         <w:t>(3</w:t>
@@ -3476,6 +3479,7 @@
       <w:r>
         <w:rPr>
           <w:noProof/>
+          <w:highlight w:val="yellow"/>
           <w:lang w:val="bg-BG"/>
         </w:rPr>
         <w:t>0 pts)</w:t>
@@ -3533,11 +3537,20 @@
           <w:noProof/>
           <w:lang w:val="bg-BG"/>
         </w:rPr>
-        <w:t>. They should be able to see all created</w:t>
-      </w:r>
-      <w:r>
-        <w:rPr>
-          <w:noProof/>
+        <w:t xml:space="preserve">. </w:t>
+      </w:r>
+      <w:r>
+        <w:rPr>
+          <w:noProof/>
+          <w:highlight w:val="yellow"/>
+          <w:lang w:val="bg-BG"/>
+        </w:rPr>
+        <w:t>They should be able to see all created</w:t>
+      </w:r>
+      <w:r>
+        <w:rPr>
+          <w:noProof/>
+          <w:highlight w:val="yellow"/>
           <w:lang w:val="bg-BG"/>
         </w:rPr>
         <w:t xml:space="preserve"> </w:t>
@@ -3545,12 +3558,14 @@
       <w:r>
         <w:rPr>
           <w:noProof/>
+          <w:highlight w:val="yellow"/>
         </w:rPr>
         <w:t>i</w:t>
       </w:r>
       <w:r>
         <w:rPr>
           <w:noProof/>
+          <w:highlight w:val="yellow"/>
           <w:lang w:val="bg-BG"/>
         </w:rPr>
         <w:t>deas</w:t>
@@ -3558,6 +3573,7 @@
       <w:r>
         <w:rPr>
           <w:noProof/>
+          <w:highlight w:val="yellow"/>
           <w:lang w:val="bg-BG"/>
         </w:rPr>
         <w:t>.</w:t>
@@ -3576,9 +3592,9 @@
           <w:noProof/>
         </w:rPr>
         <w:drawing>
-          <wp:inline distT="0" distB="0" distL="0" distR="0" wp14:anchorId="618B87FD" wp14:editId="02746DA2">
-            <wp:extent cx="4467225" cy="3506434"/>
-            <wp:effectExtent l="19050" t="19050" r="9525" b="18415"/>
+          <wp:inline distT="0" distB="0" distL="0" distR="0" wp14:anchorId="618B87FD" wp14:editId="2961796F">
+            <wp:extent cx="905419" cy="710685"/>
+            <wp:effectExtent l="19050" t="19050" r="28575" b="13335"/>
             <wp:docPr id="59" name="Picture 59"/>
             <wp:cNvGraphicFramePr>
               <a:graphicFrameLocks xmlns:a="http://schemas.openxmlformats.org/drawingml/2006/main" noChangeAspect="1"/>
@@ -3599,7 +3615,7 @@
                   <pic:spPr>
                     <a:xfrm>
                       <a:off x="0" y="0"/>
-                      <a:ext cx="4474695" cy="3512297"/>
+                      <a:ext cx="916151" cy="719109"/>
                     </a:xfrm>
                     <a:prstGeom prst="rect">
                       <a:avLst/>
@@ -3628,6 +3644,7 @@
       <w:r>
         <w:rPr>
           <w:noProof/>
+          <w:highlight w:val="yellow"/>
           <w:lang w:val="bg-BG"/>
         </w:rPr>
         <w:t xml:space="preserve">If there are </w:t>
@@ -3636,6 +3653,7 @@
         <w:rPr>
           <w:b/>
           <w:noProof/>
+          <w:highlight w:val="yellow"/>
           <w:lang w:val="bg-BG"/>
         </w:rPr>
         <w:t>NO</w:t>
@@ -3643,6 +3661,7 @@
       <w:r>
         <w:rPr>
           <w:noProof/>
+          <w:highlight w:val="yellow"/>
           <w:lang w:val="bg-BG"/>
         </w:rPr>
         <w:t xml:space="preserve"> </w:t>
@@ -3650,6 +3669,7 @@
       <w:r>
         <w:rPr>
           <w:noProof/>
+          <w:highlight w:val="yellow"/>
           <w:lang w:val="bg-BG"/>
         </w:rPr>
         <w:t>such</w:t>
@@ -3657,6 +3677,7 @@
       <w:r>
         <w:rPr>
           <w:noProof/>
+          <w:highlight w:val="yellow"/>
           <w:lang w:val="bg-BG"/>
         </w:rPr>
         <w:t xml:space="preserve"> </w:t>
@@ -3664,6 +3685,7 @@
       <w:r>
         <w:rPr>
           <w:noProof/>
+          <w:highlight w:val="yellow"/>
           <w:lang w:val="bg-BG"/>
         </w:rPr>
         <w:t>ideas</w:t>
@@ -3671,6 +3693,7 @@
       <w:r>
         <w:rPr>
           <w:noProof/>
+          <w:highlight w:val="yellow"/>
           <w:lang w:val="bg-BG"/>
         </w:rPr>
         <w:t xml:space="preserve">, </w:t>
@@ -3678,6 +3701,7 @@
       <w:r>
         <w:rPr>
           <w:noProof/>
+          <w:highlight w:val="yellow"/>
           <w:lang w:val="bg-BG"/>
         </w:rPr>
         <w:t>the following view</w:t>
@@ -3685,6 +3709,7 @@
       <w:r>
         <w:rPr>
           <w:noProof/>
+          <w:highlight w:val="yellow"/>
           <w:lang w:val="bg-BG"/>
         </w:rPr>
         <w:t xml:space="preserve"> should be displayed</w:t>
@@ -3692,6 +3717,7 @@
       <w:r>
         <w:rPr>
           <w:noProof/>
+          <w:highlight w:val="yellow"/>
           <w:lang w:val="bg-BG"/>
         </w:rPr>
         <w:t>:</w:t>
@@ -3710,9 +3736,9 @@
           <w:noProof/>
         </w:rPr>
         <w:drawing>
-          <wp:inline distT="0" distB="0" distL="0" distR="0" wp14:anchorId="1D2C6195" wp14:editId="2E6369E3">
-            <wp:extent cx="5972810" cy="1257300"/>
-            <wp:effectExtent l="19050" t="19050" r="27940" b="19050"/>
+          <wp:inline distT="0" distB="0" distL="0" distR="0" wp14:anchorId="1D2C6195" wp14:editId="22635B74">
+            <wp:extent cx="1296761" cy="272973"/>
+            <wp:effectExtent l="19050" t="19050" r="17780" b="13335"/>
             <wp:docPr id="70" name="Picture 70"/>
             <wp:cNvGraphicFramePr>
               <a:graphicFrameLocks xmlns:a="http://schemas.openxmlformats.org/drawingml/2006/main" noChangeAspect="1"/>
@@ -3733,7 +3759,7 @@
                   <pic:spPr>
                     <a:xfrm>
                       <a:off x="0" y="0"/>
-                      <a:ext cx="5972810" cy="1257300"/>
+                      <a:ext cx="1370554" cy="288507"/>
                     </a:xfrm>
                     <a:prstGeom prst="rect">
                       <a:avLst/>
@@ -3763,12 +3789,14 @@
       <w:r>
         <w:rPr>
           <w:noProof/>
+          <w:highlight w:val="yellow"/>
         </w:rPr>
         <w:t>Create</w:t>
       </w:r>
       <w:r>
         <w:rPr>
           <w:noProof/>
+          <w:highlight w:val="yellow"/>
           <w:lang w:val="bg-BG"/>
         </w:rPr>
         <w:t xml:space="preserve"> </w:t>
@@ -3776,6 +3804,7 @@
       <w:r>
         <w:rPr>
           <w:noProof/>
+          <w:highlight w:val="yellow"/>
           <w:lang w:val="bg-BG"/>
         </w:rPr>
         <w:t>(10 pts)</w:t>
@@ -3836,6 +3865,7 @@
       <w:r>
         <w:rPr>
           <w:noProof/>
+          <w:highlight w:val="yellow"/>
           <w:lang w:val="bg-BG"/>
         </w:rPr>
         <w:t xml:space="preserve">Clicking the </w:t>
@@ -3844,6 +3874,7 @@
         <w:rPr>
           <w:bCs/>
           <w:noProof/>
+          <w:highlight w:val="yellow"/>
           <w:lang w:val="bg-BG"/>
         </w:rPr>
         <w:t>[</w:t>
@@ -3851,6 +3882,7 @@
       <w:r>
         <w:rPr>
           <w:rStyle w:val="CodeChar"/>
+          <w:highlight w:val="yellow"/>
         </w:rPr>
         <w:t>Create</w:t>
       </w:r>
@@ -3858,6 +3890,7 @@
         <w:rPr>
           <w:bCs/>
           <w:noProof/>
+          <w:highlight w:val="yellow"/>
           <w:lang w:val="bg-BG"/>
         </w:rPr>
         <w:t>]</w:t>
@@ -3866,6 +3899,7 @@
         <w:rPr>
           <w:b/>
           <w:noProof/>
+          <w:highlight w:val="yellow"/>
           <w:lang w:val="bg-BG"/>
         </w:rPr>
         <w:t xml:space="preserve"> link </w:t>
@@ -3874,6 +3908,7 @@
         <w:rPr>
           <w:bCs/>
           <w:noProof/>
+          <w:highlight w:val="yellow"/>
           <w:lang w:val="bg-BG"/>
         </w:rPr>
         <w:t>in the</w:t>
@@ -3882,6 +3917,7 @@
         <w:rPr>
           <w:b/>
           <w:noProof/>
+          <w:highlight w:val="yellow"/>
           <w:lang w:val="bg-BG"/>
         </w:rPr>
         <w:t xml:space="preserve"> NavBar</w:t>
@@ -3889,6 +3925,7 @@
       <w:r>
         <w:rPr>
           <w:noProof/>
+          <w:highlight w:val="yellow"/>
           <w:lang w:val="bg-BG"/>
         </w:rPr>
         <w:t xml:space="preserve"> </w:t>
@@ -3896,6 +3933,7 @@
       <w:r>
         <w:rPr>
           <w:noProof/>
+          <w:highlight w:val="yellow"/>
           <w:lang w:val="bg-BG"/>
         </w:rPr>
         <w:t xml:space="preserve">should </w:t>
@@ -3905,6 +3943,7 @@
           <w:b/>
           <w:bCs/>
           <w:noProof/>
+          <w:highlight w:val="yellow"/>
           <w:lang w:val="bg-BG"/>
         </w:rPr>
         <w:t>display</w:t>
@@ -3912,6 +3951,7 @@
       <w:r>
         <w:rPr>
           <w:noProof/>
+          <w:highlight w:val="yellow"/>
           <w:lang w:val="bg-BG"/>
         </w:rPr>
         <w:t xml:space="preserve"> the </w:t>
@@ -3919,18 +3959,21 @@
       <w:r>
         <w:rPr>
           <w:rStyle w:val="CodeChar"/>
+          <w:highlight w:val="yellow"/>
         </w:rPr>
         <w:t xml:space="preserve">Create </w:t>
       </w:r>
       <w:r>
         <w:rPr>
           <w:rStyle w:val="CodeChar"/>
+          <w:highlight w:val="yellow"/>
         </w:rPr>
         <w:t>page</w:t>
       </w:r>
       <w:r>
         <w:rPr>
           <w:noProof/>
+          <w:highlight w:val="yellow"/>
           <w:lang w:val="bg-BG"/>
         </w:rPr>
         <w:t>.</w:t>
@@ -3945,18 +3988,21 @@
         </w:numPr>
         <w:rPr>
           <w:noProof/>
-          <w:lang w:val="bg-BG"/>
-        </w:rPr>
-      </w:pPr>
-      <w:r>
-        <w:rPr>
-          <w:noProof/>
+          <w:highlight w:val="yellow"/>
+          <w:lang w:val="bg-BG"/>
+        </w:rPr>
+      </w:pPr>
+      <w:r>
+        <w:rPr>
+          <w:noProof/>
+          <w:highlight w:val="yellow"/>
         </w:rPr>
         <w:t xml:space="preserve">(Bonus) </w:t>
       </w:r>
       <w:r>
         <w:rPr>
           <w:noProof/>
+          <w:highlight w:val="yellow"/>
           <w:lang w:val="bg-BG"/>
         </w:rPr>
         <w:t>The form should contain the following validations:</w:t>
@@ -3971,12 +4017,14 @@
         </w:numPr>
         <w:rPr>
           <w:noProof/>
-          <w:lang w:val="bg-BG"/>
-        </w:rPr>
-      </w:pPr>
-      <w:r>
-        <w:rPr>
-          <w:noProof/>
+          <w:highlight w:val="yellow"/>
+          <w:lang w:val="bg-BG"/>
+        </w:rPr>
+      </w:pPr>
+      <w:r>
+        <w:rPr>
+          <w:noProof/>
+          <w:highlight w:val="yellow"/>
           <w:lang w:val="bg-BG"/>
         </w:rPr>
         <w:t xml:space="preserve">The </w:t>
@@ -3985,12 +4033,14 @@
         <w:rPr>
           <w:b/>
           <w:noProof/>
+          <w:highlight w:val="yellow"/>
         </w:rPr>
         <w:t>title</w:t>
       </w:r>
       <w:r>
         <w:rPr>
           <w:noProof/>
+          <w:highlight w:val="yellow"/>
           <w:lang w:val="bg-BG"/>
         </w:rPr>
         <w:t xml:space="preserve"> should be </w:t>
@@ -3999,6 +4049,7 @@
         <w:rPr>
           <w:b/>
           <w:noProof/>
+          <w:highlight w:val="yellow"/>
           <w:lang w:val="bg-BG"/>
         </w:rPr>
         <w:t>at least 6 characters</w:t>
@@ -4006,6 +4057,7 @@
       <w:r>
         <w:rPr>
           <w:noProof/>
+          <w:highlight w:val="yellow"/>
           <w:lang w:val="bg-BG"/>
         </w:rPr>
         <w:t xml:space="preserve"> long</w:t>
@@ -4013,6 +4065,7 @@
       <w:r>
         <w:rPr>
           <w:noProof/>
+          <w:highlight w:val="yellow"/>
           <w:lang w:val="bg-BG"/>
         </w:rPr>
         <w:t>.</w:t>
@@ -4027,12 +4080,14 @@
         </w:numPr>
         <w:rPr>
           <w:noProof/>
-          <w:lang w:val="bg-BG"/>
-        </w:rPr>
-      </w:pPr>
-      <w:r>
-        <w:rPr>
-          <w:noProof/>
+          <w:highlight w:val="yellow"/>
+          <w:lang w:val="bg-BG"/>
+        </w:rPr>
+      </w:pPr>
+      <w:r>
+        <w:rPr>
+          <w:noProof/>
+          <w:highlight w:val="yellow"/>
           <w:lang w:val="bg-BG"/>
         </w:rPr>
         <w:t xml:space="preserve">The </w:t>
@@ -4041,6 +4096,7 @@
         <w:rPr>
           <w:b/>
           <w:noProof/>
+          <w:highlight w:val="yellow"/>
           <w:lang w:val="bg-BG"/>
         </w:rPr>
         <w:t>description</w:t>
@@ -4048,6 +4104,7 @@
       <w:r>
         <w:rPr>
           <w:noProof/>
+          <w:highlight w:val="yellow"/>
           <w:lang w:val="bg-BG"/>
         </w:rPr>
         <w:t xml:space="preserve"> should be </w:t>
@@ -4056,6 +4113,7 @@
         <w:rPr>
           <w:b/>
           <w:noProof/>
+          <w:highlight w:val="yellow"/>
           <w:lang w:val="bg-BG"/>
         </w:rPr>
         <w:t>at least 10 characters</w:t>
@@ -4063,6 +4121,7 @@
       <w:r>
         <w:rPr>
           <w:noProof/>
+          <w:highlight w:val="yellow"/>
           <w:lang w:val="bg-BG"/>
         </w:rPr>
         <w:t xml:space="preserve"> long</w:t>
@@ -4070,6 +4129,7 @@
       <w:r>
         <w:rPr>
           <w:noProof/>
+          <w:highlight w:val="yellow"/>
           <w:lang w:val="bg-BG"/>
         </w:rPr>
         <w:t>.</w:t>
@@ -4086,12 +4146,14 @@
           <w:rFonts w:ascii="Consolas" w:hAnsi="Consolas"/>
           <w:b/>
           <w:noProof/>
-          <w:lang w:val="bg-BG"/>
-        </w:rPr>
-      </w:pPr>
-      <w:r>
-        <w:rPr>
-          <w:noProof/>
+          <w:highlight w:val="yellow"/>
+          <w:lang w:val="bg-BG"/>
+        </w:rPr>
+      </w:pPr>
+      <w:r>
+        <w:rPr>
+          <w:noProof/>
+          <w:highlight w:val="yellow"/>
           <w:lang w:val="bg-BG"/>
         </w:rPr>
         <w:t xml:space="preserve">The </w:t>
@@ -4100,6 +4162,7 @@
         <w:rPr>
           <w:b/>
           <w:noProof/>
+          <w:highlight w:val="yellow"/>
           <w:lang w:val="bg-BG"/>
         </w:rPr>
         <w:t>image</w:t>
@@ -4107,6 +4170,7 @@
       <w:r>
         <w:rPr>
           <w:noProof/>
+          <w:highlight w:val="yellow"/>
           <w:lang w:val="bg-BG"/>
         </w:rPr>
         <w:t xml:space="preserve"> should start with </w:t>
@@ -4116,6 +4180,7 @@
           <w:rFonts w:ascii="Consolas" w:hAnsi="Consolas"/>
           <w:b/>
           <w:noProof/>
+          <w:highlight w:val="yellow"/>
           <w:lang w:val="bg-BG"/>
         </w:rPr>
         <w:t>"http://"</w:t>
@@ -4123,6 +4188,7 @@
       <w:r>
         <w:rPr>
           <w:noProof/>
+          <w:highlight w:val="yellow"/>
           <w:lang w:val="bg-BG"/>
         </w:rPr>
         <w:t xml:space="preserve"> or </w:t>
@@ -4132,6 +4198,7 @@
           <w:rFonts w:ascii="Consolas" w:hAnsi="Consolas"/>
           <w:b/>
           <w:noProof/>
+          <w:highlight w:val="yellow"/>
           <w:lang w:val="bg-BG"/>
         </w:rPr>
         <w:t>"https://"</w:t>
@@ -4139,6 +4206,7 @@
       <w:r>
         <w:rPr>
           <w:noProof/>
+          <w:highlight w:val="yellow"/>
           <w:lang w:val="bg-BG"/>
         </w:rPr>
         <w:t>.</w:t>
@@ -4153,13 +4221,15 @@
         </w:numPr>
         <w:rPr>
           <w:noProof/>
-          <w:lang w:val="bg-BG"/>
-        </w:rPr>
-      </w:pPr>
-      <w:r>
-        <w:rPr>
-          <w:b/>
-          <w:noProof/>
+          <w:highlight w:val="yellow"/>
+          <w:lang w:val="bg-BG"/>
+        </w:rPr>
+      </w:pPr>
+      <w:r>
+        <w:rPr>
+          <w:b/>
+          <w:noProof/>
+          <w:highlight w:val="yellow"/>
           <w:lang w:val="bg-BG"/>
         </w:rPr>
         <w:t>By</w:t>
@@ -4167,6 +4237,7 @@
       <w:r>
         <w:rPr>
           <w:noProof/>
+          <w:highlight w:val="yellow"/>
           <w:lang w:val="bg-BG"/>
         </w:rPr>
         <w:t xml:space="preserve"> </w:t>
@@ -4175,6 +4246,7 @@
         <w:rPr>
           <w:b/>
           <w:noProof/>
+          <w:highlight w:val="yellow"/>
           <w:lang w:val="bg-BG"/>
         </w:rPr>
         <w:t>default</w:t>
@@ -4182,6 +4254,7 @@
       <w:r>
         <w:rPr>
           <w:noProof/>
+          <w:highlight w:val="yellow"/>
           <w:lang w:val="bg-BG"/>
         </w:rPr>
         <w:t xml:space="preserve">, every newly created </w:t>
@@ -4189,6 +4262,7 @@
       <w:r>
         <w:rPr>
           <w:noProof/>
+          <w:highlight w:val="yellow"/>
           <w:lang w:val="bg-BG"/>
         </w:rPr>
         <w:t>idea</w:t>
@@ -4196,6 +4270,7 @@
       <w:r>
         <w:rPr>
           <w:noProof/>
+          <w:highlight w:val="yellow"/>
           <w:lang w:val="bg-BG"/>
         </w:rPr>
         <w:t xml:space="preserve"> must have additional info</w:t>
@@ -4203,6 +4278,7 @@
       <w:r>
         <w:rPr>
           <w:noProof/>
+          <w:highlight w:val="yellow"/>
           <w:lang w:val="bg-BG"/>
         </w:rPr>
         <w:t>rmation</w:t>
@@ -4210,6 +4286,7 @@
       <w:r>
         <w:rPr>
           <w:noProof/>
+          <w:highlight w:val="yellow"/>
           <w:lang w:val="bg-BG"/>
         </w:rPr>
         <w:t>:</w:t>
@@ -4224,21 +4301,23 @@
         </w:numPr>
         <w:rPr>
           <w:noProof/>
-          <w:lang w:val="bg-BG"/>
-        </w:rPr>
-      </w:pPr>
-      <w:r>
-        <w:rPr>
-          <w:b/>
-          <w:noProof/>
-        </w:rPr>
-        <w:lastRenderedPageBreak/>
+          <w:highlight w:val="yellow"/>
+          <w:lang w:val="bg-BG"/>
+        </w:rPr>
+      </w:pPr>
+      <w:r>
+        <w:rPr>
+          <w:b/>
+          <w:noProof/>
+          <w:highlight w:val="yellow"/>
+        </w:rPr>
         <w:t>Creator</w:t>
       </w:r>
       <w:r>
         <w:rPr>
           <w:b/>
           <w:noProof/>
+          <w:highlight w:val="yellow"/>
           <w:lang w:val="bg-BG"/>
         </w:rPr>
         <w:t xml:space="preserve">: </w:t>
@@ -4246,6 +4325,7 @@
       <w:r>
         <w:rPr>
           <w:noProof/>
+          <w:highlight w:val="yellow"/>
           <w:lang w:val="bg-BG"/>
         </w:rPr>
         <w:t xml:space="preserve">string representing the current </w:t>
@@ -4253,6 +4333,7 @@
       <w:r>
         <w:rPr>
           <w:noProof/>
+          <w:highlight w:val="yellow"/>
           <w:lang w:val="bg-BG"/>
         </w:rPr>
         <w:t>idea</w:t>
@@ -4260,6 +4341,7 @@
       <w:r>
         <w:rPr>
           <w:noProof/>
+          <w:highlight w:val="yellow"/>
           <w:lang w:val="bg-BG"/>
         </w:rPr>
         <w:t xml:space="preserve"> creator</w:t>
@@ -4267,6 +4349,7 @@
       <w:r>
         <w:rPr>
           <w:noProof/>
+          <w:highlight w:val="yellow"/>
           <w:lang w:val="bg-BG"/>
         </w:rPr>
         <w:t>;</w:t>
@@ -4356,6 +4439,7 @@
         </w:numPr>
         <w:rPr>
           <w:noProof/>
+          <w:highlight w:val="yellow"/>
           <w:lang w:val="bg-BG"/>
         </w:rPr>
       </w:pPr>
@@ -4440,6 +4524,7 @@
       <w:r>
         <w:rPr>
           <w:noProof/>
+          <w:highlight w:val="yellow"/>
           <w:lang w:val="bg-BG"/>
         </w:rPr>
         <w:t xml:space="preserve">and the </w:t>
@@ -4447,6 +4532,7 @@
       <w:r>
         <w:rPr>
           <w:rStyle w:val="CodeChar"/>
+          <w:highlight w:val="yellow"/>
         </w:rPr>
         <w:t>Dashboard</w:t>
       </w:r>
@@ -4454,6 +4540,7 @@
         <w:rPr>
           <w:b/>
           <w:noProof/>
+          <w:highlight w:val="yellow"/>
           <w:lang w:val="bg-BG"/>
         </w:rPr>
         <w:t xml:space="preserve"> </w:t>
@@ -4461,6 +4548,7 @@
       <w:r>
         <w:rPr>
           <w:noProof/>
+          <w:highlight w:val="yellow"/>
           <w:lang w:val="bg-BG"/>
         </w:rPr>
         <w:t>should be shown.</w:t>
@@ -4477,12 +4565,14 @@
         <w:jc w:val="both"/>
         <w:rPr>
           <w:noProof/>
-          <w:lang w:val="bg-BG"/>
-        </w:rPr>
-      </w:pPr>
-      <w:r>
-        <w:rPr>
-          <w:noProof/>
+          <w:highlight w:val="yellow"/>
+          <w:lang w:val="bg-BG"/>
+        </w:rPr>
+      </w:pPr>
+      <w:r>
+        <w:rPr>
+          <w:noProof/>
+          <w:highlight w:val="yellow"/>
           <w:lang w:val="bg-BG"/>
         </w:rPr>
         <w:t xml:space="preserve">The inputs </w:t>
@@ -4490,6 +4580,7 @@
       <w:r>
         <w:rPr>
           <w:noProof/>
+          <w:highlight w:val="yellow"/>
           <w:lang w:val="bg-BG"/>
         </w:rPr>
         <w:t xml:space="preserve">fields </w:t>
@@ -4497,6 +4588,7 @@
       <w:r>
         <w:rPr>
           <w:noProof/>
+          <w:highlight w:val="yellow"/>
           <w:lang w:val="bg-BG"/>
         </w:rPr>
         <w:t xml:space="preserve">in the form </w:t>
@@ -4505,6 +4597,7 @@
         <w:rPr>
           <w:b/>
           <w:noProof/>
+          <w:highlight w:val="yellow"/>
           <w:lang w:val="bg-BG"/>
         </w:rPr>
         <w:t>should be cleared</w:t>
@@ -4513,6 +4606,7 @@
         <w:rPr>
           <w:b/>
           <w:noProof/>
+          <w:highlight w:val="yellow"/>
           <w:lang w:val="bg-BG"/>
         </w:rPr>
         <w:t>.</w:t>
@@ -4529,12 +4623,14 @@
         <w:jc w:val="both"/>
         <w:rPr>
           <w:noProof/>
-          <w:lang w:val="bg-BG"/>
-        </w:rPr>
-      </w:pPr>
-      <w:r>
-        <w:rPr>
-          <w:noProof/>
+          <w:highlight w:val="yellow"/>
+          <w:lang w:val="bg-BG"/>
+        </w:rPr>
+      </w:pPr>
+      <w:r>
+        <w:rPr>
+          <w:noProof/>
+          <w:highlight w:val="yellow"/>
           <w:lang w:val="bg-BG"/>
         </w:rPr>
         <w:t xml:space="preserve">The </w:t>
@@ -4542,6 +4638,7 @@
       <w:r>
         <w:rPr>
           <w:noProof/>
+          <w:highlight w:val="yellow"/>
           <w:lang w:val="bg-BG"/>
         </w:rPr>
         <w:t xml:space="preserve">newly organizer </w:t>
@@ -4549,6 +4646,7 @@
       <w:r>
         <w:rPr>
           <w:noProof/>
+          <w:highlight w:val="yellow"/>
           <w:lang w:val="bg-BG"/>
         </w:rPr>
         <w:t>idea</w:t>
@@ -4556,6 +4654,7 @@
       <w:r>
         <w:rPr>
           <w:noProof/>
+          <w:highlight w:val="yellow"/>
           <w:lang w:val="bg-BG"/>
         </w:rPr>
         <w:t xml:space="preserve"> should be stored in the </w:t>
@@ -4563,6 +4662,7 @@
       <w:r>
         <w:rPr>
           <w:noProof/>
+          <w:highlight w:val="yellow"/>
           <w:lang w:val="bg-BG"/>
         </w:rPr>
         <w:t>K</w:t>
@@ -4570,6 +4670,7 @@
       <w:r>
         <w:rPr>
           <w:noProof/>
+          <w:highlight w:val="yellow"/>
           <w:lang w:val="bg-BG"/>
         </w:rPr>
         <w:t>in</w:t>
@@ -4577,6 +4678,7 @@
       <w:r>
         <w:rPr>
           <w:noProof/>
+          <w:highlight w:val="yellow"/>
           <w:lang w:val="bg-BG"/>
         </w:rPr>
         <w:t>v</w:t>
@@ -4584,6 +4686,7 @@
       <w:r>
         <w:rPr>
           <w:noProof/>
+          <w:highlight w:val="yellow"/>
           <w:lang w:val="bg-BG"/>
         </w:rPr>
         <w:t>ey collection "</w:t>
@@ -4591,6 +4694,7 @@
       <w:r>
         <w:rPr>
           <w:rStyle w:val="CodeChar"/>
+          <w:highlight w:val="yellow"/>
           <w:lang w:val="bg-BG"/>
         </w:rPr>
         <w:t>ideas</w:t>
@@ -4598,6 +4702,7 @@
       <w:r>
         <w:rPr>
           <w:noProof/>
+          <w:highlight w:val="yellow"/>
           <w:lang w:val="bg-BG"/>
         </w:rPr>
         <w:t>".</w:t>
@@ -4616,9 +4721,9 @@
           <w:noProof/>
         </w:rPr>
         <w:drawing>
-          <wp:inline distT="0" distB="0" distL="0" distR="0" wp14:anchorId="611EB73E" wp14:editId="4A5ABBA6">
-            <wp:extent cx="4048760" cy="3251577"/>
-            <wp:effectExtent l="19050" t="19050" r="27940" b="25400"/>
+          <wp:inline distT="0" distB="0" distL="0" distR="0" wp14:anchorId="611EB73E" wp14:editId="336AF37D">
+            <wp:extent cx="934102" cy="750182"/>
+            <wp:effectExtent l="19050" t="19050" r="18415" b="12065"/>
             <wp:docPr id="60" name="Picture 60"/>
             <wp:cNvGraphicFramePr>
               <a:graphicFrameLocks xmlns:a="http://schemas.openxmlformats.org/drawingml/2006/main" noChangeAspect="1"/>
@@ -4639,7 +4744,7 @@
                   <pic:spPr>
                     <a:xfrm>
                       <a:off x="0" y="0"/>
-                      <a:ext cx="4062917" cy="3262946"/>
+                      <a:ext cx="942500" cy="756926"/>
                     </a:xfrm>
                     <a:prstGeom prst="rect">
                       <a:avLst/>
@@ -4776,13 +4881,16 @@
       <w:r>
         <w:rPr>
           <w:noProof/>
-          <w:lang w:val="bg-BG"/>
-        </w:rPr>
+          <w:highlight w:val="yellow"/>
+          <w:lang w:val="bg-BG"/>
+        </w:rPr>
+        <w:lastRenderedPageBreak/>
         <w:t xml:space="preserve">Details </w:t>
       </w:r>
       <w:r>
         <w:rPr>
           <w:noProof/>
+          <w:highlight w:val="yellow"/>
           <w:lang w:val="bg-BG"/>
         </w:rPr>
         <w:t>Idea</w:t>
@@ -4790,6 +4898,7 @@
       <w:r>
         <w:rPr>
           <w:noProof/>
+          <w:highlight w:val="yellow"/>
           <w:lang w:val="bg-BG"/>
         </w:rPr>
         <w:t xml:space="preserve"> </w:t>
@@ -4797,6 +4906,7 @@
       <w:r>
         <w:rPr>
           <w:noProof/>
+          <w:highlight w:val="yellow"/>
           <w:lang w:val="bg-BG"/>
         </w:rPr>
         <w:t>(</w:t>
@@ -4804,12 +4914,14 @@
       <w:r>
         <w:rPr>
           <w:noProof/>
+          <w:highlight w:val="yellow"/>
         </w:rPr>
         <w:t>10</w:t>
       </w:r>
       <w:r>
         <w:rPr>
           <w:noProof/>
+          <w:highlight w:val="yellow"/>
           <w:lang w:val="bg-BG"/>
         </w:rPr>
         <w:t xml:space="preserve"> pts)</w:t>
@@ -4827,7 +4939,16 @@
           <w:noProof/>
           <w:lang w:val="bg-BG"/>
         </w:rPr>
-        <w:t xml:space="preserve">Logged-in users should be able to </w:t>
+        <w:t xml:space="preserve">Logged-in users should </w:t>
+      </w:r>
+      <w:bookmarkStart w:id="0" w:name="_GoBack"/>
+      <w:bookmarkEnd w:id="0"/>
+      <w:r>
+        <w:rPr>
+          <w:noProof/>
+          <w:lang w:val="bg-BG"/>
+        </w:rPr>
+        <w:t xml:space="preserve">be able to </w:t>
       </w:r>
       <w:r>
         <w:rPr>
@@ -4878,6 +4999,7 @@
       <w:r>
         <w:rPr>
           <w:noProof/>
+          <w:highlight w:val="yellow"/>
           <w:lang w:val="bg-BG"/>
         </w:rPr>
         <w:t xml:space="preserve">Clicking the </w:t>
@@ -4886,6 +5008,7 @@
         <w:rPr>
           <w:bCs/>
           <w:noProof/>
+          <w:highlight w:val="yellow"/>
           <w:lang w:val="bg-BG"/>
         </w:rPr>
         <w:t>[</w:t>
@@ -4893,6 +5016,7 @@
       <w:r>
         <w:rPr>
           <w:rStyle w:val="CodeChar"/>
+          <w:highlight w:val="yellow"/>
         </w:rPr>
         <w:t>Details</w:t>
       </w:r>
@@ -4900,6 +5024,7 @@
         <w:rPr>
           <w:bCs/>
           <w:noProof/>
+          <w:highlight w:val="yellow"/>
           <w:lang w:val="bg-BG"/>
         </w:rPr>
         <w:t>]</w:t>
@@ -4908,6 +5033,7 @@
         <w:rPr>
           <w:b/>
           <w:noProof/>
+          <w:highlight w:val="yellow"/>
           <w:lang w:val="bg-BG"/>
         </w:rPr>
         <w:t xml:space="preserve"> link </w:t>
@@ -4916,6 +5042,7 @@
         <w:rPr>
           <w:bCs/>
           <w:noProof/>
+          <w:highlight w:val="yellow"/>
           <w:lang w:val="bg-BG"/>
         </w:rPr>
         <w:t xml:space="preserve">in of a </w:t>
@@ -4924,6 +5051,7 @@
         <w:rPr>
           <w:b/>
           <w:noProof/>
+          <w:highlight w:val="yellow"/>
           <w:lang w:val="bg-BG"/>
         </w:rPr>
         <w:t xml:space="preserve">particular </w:t>
@@ -4932,6 +5060,7 @@
         <w:rPr>
           <w:b/>
           <w:noProof/>
+          <w:highlight w:val="yellow"/>
           <w:lang w:val="bg-BG"/>
         </w:rPr>
         <w:t>idea</w:t>
@@ -4940,6 +5069,7 @@
         <w:rPr>
           <w:bCs/>
           <w:noProof/>
+          <w:highlight w:val="yellow"/>
           <w:lang w:val="bg-BG"/>
         </w:rPr>
         <w:t xml:space="preserve"> </w:t>
@@ -4947,6 +5077,7 @@
       <w:r>
         <w:rPr>
           <w:noProof/>
+          <w:highlight w:val="yellow"/>
           <w:lang w:val="bg-BG"/>
         </w:rPr>
         <w:t xml:space="preserve">should </w:t>
@@ -4956,6 +5087,7 @@
           <w:b/>
           <w:bCs/>
           <w:noProof/>
+          <w:highlight w:val="yellow"/>
           <w:lang w:val="bg-BG"/>
         </w:rPr>
         <w:t>display</w:t>
@@ -4963,6 +5095,7 @@
       <w:r>
         <w:rPr>
           <w:noProof/>
+          <w:highlight w:val="yellow"/>
           <w:lang w:val="bg-BG"/>
         </w:rPr>
         <w:t xml:space="preserve"> the </w:t>
@@ -4970,6 +5103,7 @@
       <w:r>
         <w:rPr>
           <w:rStyle w:val="CodeChar"/>
+          <w:highlight w:val="yellow"/>
           <w:lang w:val="bg-BG"/>
         </w:rPr>
         <w:t>Idea</w:t>
@@ -4977,6 +5111,7 @@
       <w:r>
         <w:rPr>
           <w:noProof/>
+          <w:highlight w:val="yellow"/>
           <w:lang w:val="bg-BG"/>
         </w:rPr>
         <w:t xml:space="preserve"> </w:t>
@@ -4984,6 +5119,7 @@
       <w:r>
         <w:rPr>
           <w:rStyle w:val="CodeChar"/>
+          <w:highlight w:val="yellow"/>
           <w:lang w:val="bg-BG"/>
         </w:rPr>
         <w:t>Details</w:t>
@@ -4991,6 +5127,7 @@
       <w:r>
         <w:rPr>
           <w:noProof/>
+          <w:highlight w:val="yellow"/>
           <w:lang w:val="bg-BG"/>
         </w:rPr>
         <w:t xml:space="preserve"> </w:t>
@@ -4998,6 +5135,7 @@
       <w:r>
         <w:rPr>
           <w:rStyle w:val="CodeChar"/>
+          <w:highlight w:val="yellow"/>
           <w:lang w:val="bg-BG"/>
         </w:rPr>
         <w:t>page</w:t>
@@ -5005,6 +5143,7 @@
       <w:r>
         <w:rPr>
           <w:noProof/>
+          <w:highlight w:val="yellow"/>
           <w:lang w:val="bg-BG"/>
         </w:rPr>
         <w:t>.</w:t>
@@ -5019,12 +5158,14 @@
         </w:numPr>
         <w:rPr>
           <w:noProof/>
-          <w:lang w:val="bg-BG"/>
-        </w:rPr>
-      </w:pPr>
-      <w:r>
-        <w:rPr>
-          <w:noProof/>
+          <w:highlight w:val="yellow"/>
+          <w:lang w:val="bg-BG"/>
+        </w:rPr>
+      </w:pPr>
+      <w:r>
+        <w:rPr>
+          <w:noProof/>
+          <w:highlight w:val="yellow"/>
           <w:lang w:val="bg-BG"/>
         </w:rPr>
         <w:t xml:space="preserve">If </w:t>
@@ -5032,6 +5173,7 @@
       <w:r>
         <w:rPr>
           <w:noProof/>
+          <w:highlight w:val="yellow"/>
           <w:lang w:val="bg-BG"/>
         </w:rPr>
         <w:t>the currently logged</w:t>
@@ -5039,6 +5181,7 @@
       <w:r>
         <w:rPr>
           <w:noProof/>
+          <w:highlight w:val="yellow"/>
           <w:lang w:val="bg-BG"/>
         </w:rPr>
         <w:t>-in</w:t>
@@ -5046,6 +5189,7 @@
       <w:r>
         <w:rPr>
           <w:noProof/>
+          <w:highlight w:val="yellow"/>
           <w:lang w:val="bg-BG"/>
         </w:rPr>
         <w:t xml:space="preserve"> user is the organizer of the </w:t>
@@ -5053,6 +5197,7 @@
       <w:r>
         <w:rPr>
           <w:noProof/>
+          <w:highlight w:val="yellow"/>
           <w:lang w:val="bg-BG"/>
         </w:rPr>
         <w:t>idea</w:t>
@@ -5060,6 +5205,7 @@
       <w:r>
         <w:rPr>
           <w:noProof/>
+          <w:highlight w:val="yellow"/>
           <w:lang w:val="bg-BG"/>
         </w:rPr>
         <w:t xml:space="preserve">, </w:t>
@@ -5067,6 +5213,7 @@
       <w:r>
         <w:rPr>
           <w:noProof/>
+          <w:highlight w:val="yellow"/>
           <w:lang w:val="bg-BG"/>
         </w:rPr>
         <w:t>[</w:t>
@@ -5074,12 +5221,14 @@
       <w:r>
         <w:rPr>
           <w:rStyle w:val="CodeChar"/>
+          <w:highlight w:val="yellow"/>
         </w:rPr>
         <w:t>Delete</w:t>
       </w:r>
       <w:r>
         <w:rPr>
           <w:noProof/>
+          <w:highlight w:val="yellow"/>
           <w:lang w:val="bg-BG"/>
         </w:rPr>
         <w:t xml:space="preserve">] </w:t>
@@ -5088,6 +5237,7 @@
         <w:rPr>
           <w:b/>
           <w:noProof/>
+          <w:highlight w:val="yellow"/>
           <w:lang w:val="bg-BG"/>
         </w:rPr>
         <w:t>button</w:t>
@@ -5096,6 +5246,7 @@
         <w:rPr>
           <w:b/>
           <w:noProof/>
+          <w:highlight w:val="yellow"/>
           <w:lang w:val="bg-BG"/>
         </w:rPr>
         <w:t xml:space="preserve"> </w:t>
@@ -5103,6 +5254,7 @@
       <w:r>
         <w:rPr>
           <w:noProof/>
+          <w:highlight w:val="yellow"/>
           <w:lang w:val="bg-BG"/>
         </w:rPr>
         <w:t xml:space="preserve">should be </w:t>
@@ -5110,6 +5262,7 @@
       <w:r>
         <w:rPr>
           <w:noProof/>
+          <w:highlight w:val="yellow"/>
           <w:lang w:val="bg-BG"/>
         </w:rPr>
         <w:t>set to</w:t>
@@ -5118,6 +5271,7 @@
         <w:rPr>
           <w:b/>
           <w:noProof/>
+          <w:highlight w:val="yellow"/>
           <w:lang w:val="bg-BG"/>
         </w:rPr>
         <w:t xml:space="preserve"> </w:t>
@@ -5126,6 +5280,7 @@
         <w:rPr>
           <w:b/>
           <w:noProof/>
+          <w:highlight w:val="yellow"/>
           <w:lang w:val="bg-BG"/>
         </w:rPr>
         <w:t>visible</w:t>
@@ -5133,6 +5288,7 @@
       <w:r>
         <w:rPr>
           <w:noProof/>
+          <w:highlight w:val="yellow"/>
           <w:lang w:val="bg-BG"/>
         </w:rPr>
         <w:t xml:space="preserve">, otherwise there </w:t>
@@ -5140,6 +5296,7 @@
       <w:r>
         <w:rPr>
           <w:noProof/>
+          <w:highlight w:val="yellow"/>
           <w:lang w:val="bg-BG"/>
         </w:rPr>
         <w:t xml:space="preserve">should </w:t>
@@ -5147,6 +5304,7 @@
       <w:r>
         <w:rPr>
           <w:noProof/>
+          <w:highlight w:val="yellow"/>
           <w:lang w:val="bg-BG"/>
         </w:rPr>
         <w:t xml:space="preserve">be </w:t>
@@ -5154,12 +5312,14 @@
       <w:r>
         <w:rPr>
           <w:noProof/>
+          <w:highlight w:val="yellow"/>
         </w:rPr>
         <w:t>2</w:t>
       </w:r>
       <w:r>
         <w:rPr>
           <w:noProof/>
+          <w:highlight w:val="yellow"/>
           <w:lang w:val="bg-BG"/>
         </w:rPr>
         <w:t xml:space="preserve"> button</w:t>
@@ -5167,12 +5327,14 @@
       <w:r>
         <w:rPr>
           <w:noProof/>
+          <w:highlight w:val="yellow"/>
         </w:rPr>
         <w:t>s</w:t>
       </w:r>
       <w:r>
         <w:rPr>
           <w:noProof/>
+          <w:highlight w:val="yellow"/>
           <w:lang w:val="bg-BG"/>
         </w:rPr>
         <w:t xml:space="preserve"> </w:t>
@@ -5180,6 +5342,7 @@
       <w:r>
         <w:rPr>
           <w:noProof/>
+          <w:highlight w:val="yellow"/>
           <w:lang w:val="bg-BG"/>
         </w:rPr>
         <w:t>[</w:t>
@@ -5187,12 +5350,14 @@
       <w:r>
         <w:rPr>
           <w:rStyle w:val="CodeChar"/>
+          <w:highlight w:val="yellow"/>
         </w:rPr>
         <w:t>Like</w:t>
       </w:r>
       <w:r>
         <w:rPr>
           <w:noProof/>
+          <w:highlight w:val="yellow"/>
           <w:lang w:val="bg-BG"/>
         </w:rPr>
         <w:t>]</w:t>
@@ -5200,12 +5365,14 @@
       <w:r>
         <w:rPr>
           <w:noProof/>
+          <w:highlight w:val="yellow"/>
         </w:rPr>
         <w:t xml:space="preserve"> and </w:t>
       </w:r>
       <w:r>
         <w:rPr>
           <w:noProof/>
+          <w:highlight w:val="yellow"/>
           <w:lang w:val="bg-BG"/>
         </w:rPr>
         <w:t>[</w:t>
@@ -5213,12 +5380,14 @@
       <w:r>
         <w:rPr>
           <w:rStyle w:val="CodeChar"/>
+          <w:highlight w:val="yellow"/>
         </w:rPr>
         <w:t>Comment</w:t>
       </w:r>
       <w:r>
         <w:rPr>
           <w:noProof/>
+          <w:highlight w:val="yellow"/>
           <w:lang w:val="bg-BG"/>
         </w:rPr>
         <w:t>]</w:t>
@@ -5226,6 +5395,7 @@
       <w:r>
         <w:rPr>
           <w:noProof/>
+          <w:highlight w:val="yellow"/>
           <w:lang w:val="bg-BG"/>
         </w:rPr>
         <w:t>.</w:t>
@@ -5271,11 +5441,10 @@
         <w:rPr>
           <w:noProof/>
         </w:rPr>
-        <w:lastRenderedPageBreak/>
         <w:drawing>
-          <wp:inline distT="0" distB="0" distL="0" distR="0" wp14:anchorId="470C6FCE" wp14:editId="4F375A0F">
-            <wp:extent cx="5972810" cy="4730750"/>
-            <wp:effectExtent l="19050" t="19050" r="27940" b="12700"/>
+          <wp:inline distT="0" distB="0" distL="0" distR="0" wp14:anchorId="470C6FCE" wp14:editId="384DE924">
+            <wp:extent cx="1037564" cy="821800"/>
+            <wp:effectExtent l="19050" t="19050" r="10795" b="16510"/>
             <wp:docPr id="63" name="Picture 63"/>
             <wp:cNvGraphicFramePr>
               <a:graphicFrameLocks xmlns:a="http://schemas.openxmlformats.org/drawingml/2006/main" noChangeAspect="1"/>
@@ -5296,7 +5465,7 @@
                   <pic:spPr>
                     <a:xfrm>
                       <a:off x="0" y="0"/>
-                      <a:ext cx="5972810" cy="4730750"/>
+                      <a:ext cx="1044779" cy="827515"/>
                     </a:xfrm>
                     <a:prstGeom prst="rect">
                       <a:avLst/>
@@ -5326,11 +5495,10 @@
         <w:rPr>
           <w:noProof/>
         </w:rPr>
-        <w:lastRenderedPageBreak/>
         <w:drawing>
-          <wp:inline distT="0" distB="0" distL="0" distR="0" wp14:anchorId="4963A9C8" wp14:editId="0E378CFC">
-            <wp:extent cx="5972810" cy="4832350"/>
-            <wp:effectExtent l="19050" t="19050" r="27940" b="25400"/>
+          <wp:inline distT="0" distB="0" distL="0" distR="0" wp14:anchorId="4963A9C8" wp14:editId="284A59A6">
+            <wp:extent cx="1056225" cy="854547"/>
+            <wp:effectExtent l="19050" t="19050" r="10795" b="22225"/>
             <wp:docPr id="65" name="Picture 65"/>
             <wp:cNvGraphicFramePr>
               <a:graphicFrameLocks xmlns:a="http://schemas.openxmlformats.org/drawingml/2006/main" noChangeAspect="1"/>
@@ -5351,7 +5519,7 @@
                   <pic:spPr>
                     <a:xfrm>
                       <a:off x="0" y="0"/>
-                      <a:ext cx="5972810" cy="4832350"/>
+                      <a:ext cx="1063687" cy="860584"/>
                     </a:xfrm>
                     <a:prstGeom prst="rect">
                       <a:avLst/>
@@ -5371,29 +5539,84 @@
     </w:p>
     <w:p>
       <w:pPr>
-        <w:jc w:val="center"/>
-        <w:rPr>
-          <w:noProof/>
-          <w:lang w:val="bg-BG"/>
-        </w:rPr>
-      </w:pPr>
+        <w:pStyle w:val="Heading3"/>
+        <w:rPr>
+          <w:noProof/>
+          <w:lang w:val="bg-BG"/>
+        </w:rPr>
+      </w:pPr>
+      <w:r>
+        <w:rPr>
+          <w:noProof/>
+        </w:rPr>
+        <w:t>Comment on</w:t>
+      </w:r>
+      <w:r>
+        <w:rPr>
+          <w:noProof/>
+          <w:lang w:val="bg-BG"/>
+        </w:rPr>
+        <w:t xml:space="preserve"> </w:t>
+      </w:r>
+      <w:r>
+        <w:rPr>
+          <w:noProof/>
+          <w:lang w:val="bg-BG"/>
+        </w:rPr>
+        <w:t>Idea</w:t>
+      </w:r>
+      <w:r>
+        <w:rPr>
+          <w:noProof/>
+          <w:lang w:val="bg-BG"/>
+        </w:rPr>
+        <w:t xml:space="preserve"> </w:t>
+      </w:r>
+      <w:r>
+        <w:rPr>
+          <w:noProof/>
+          <w:lang w:val="bg-BG"/>
+        </w:rPr>
+        <w:t>(</w:t>
+      </w:r>
+      <w:r>
+        <w:rPr>
+          <w:noProof/>
+        </w:rPr>
+        <w:t>10</w:t>
+      </w:r>
+      <w:r>
+        <w:rPr>
+          <w:noProof/>
+          <w:lang w:val="bg-BG"/>
+        </w:rPr>
+        <w:t xml:space="preserve"> pts)</w:t>
+      </w:r>
     </w:p>
     <w:p>
       <w:pPr>
-        <w:pStyle w:val="Heading3"/>
-        <w:rPr>
-          <w:noProof/>
-          <w:lang w:val="bg-BG"/>
-        </w:rPr>
-      </w:pPr>
-      <w:r>
-        <w:rPr>
-          <w:noProof/>
-        </w:rPr>
-        <w:t>Comment on</w:t>
-      </w:r>
-      <w:r>
-        <w:rPr>
+        <w:rPr>
+          <w:noProof/>
+          <w:lang w:val="bg-BG"/>
+        </w:rPr>
+      </w:pPr>
+      <w:r>
+        <w:rPr>
+          <w:noProof/>
+          <w:lang w:val="bg-BG"/>
+        </w:rPr>
+        <w:t xml:space="preserve">Logged-in users should be able to </w:t>
+      </w:r>
+      <w:r>
+        <w:rPr>
+          <w:b/>
+          <w:noProof/>
+        </w:rPr>
+        <w:t>comment</w:t>
+      </w:r>
+      <w:r>
+        <w:rPr>
+          <w:b/>
           <w:noProof/>
           <w:lang w:val="bg-BG"/>
         </w:rPr>
@@ -5402,14 +5625,6 @@
       <w:r>
         <w:rPr>
           <w:noProof/>
-          <w:lang w:val="bg-BG"/>
-        </w:rPr>
-        <w:t>Idea</w:t>
-      </w:r>
-      <w:r>
-        <w:rPr>
-          <w:noProof/>
-          <w:lang w:val="bg-BG"/>
         </w:rPr>
         <w:t xml:space="preserve"> </w:t>
       </w:r>
@@ -5418,46 +5633,102 @@
           <w:noProof/>
           <w:lang w:val="bg-BG"/>
         </w:rPr>
-        <w:t>(</w:t>
-      </w:r>
-      <w:r>
-        <w:rPr>
-          <w:noProof/>
-        </w:rPr>
-        <w:t>10</w:t>
-      </w:r>
-      <w:r>
-        <w:rPr>
-          <w:noProof/>
-          <w:lang w:val="bg-BG"/>
-        </w:rPr>
-        <w:t xml:space="preserve"> pts)</w:t>
+        <w:t>ideas</w:t>
+      </w:r>
+      <w:r>
+        <w:rPr>
+          <w:noProof/>
+          <w:lang w:val="bg-BG"/>
+        </w:rPr>
+        <w:t xml:space="preserve">. </w:t>
       </w:r>
     </w:p>
     <w:p>
       <w:pPr>
         <w:rPr>
-          <w:noProof/>
-          <w:lang w:val="bg-BG"/>
-        </w:rPr>
-      </w:pPr>
-      <w:r>
-        <w:rPr>
-          <w:noProof/>
-          <w:lang w:val="bg-BG"/>
-        </w:rPr>
-        <w:t xml:space="preserve">Logged-in users should be able to </w:t>
-      </w:r>
-      <w:r>
-        <w:rPr>
-          <w:b/>
-          <w:noProof/>
-        </w:rPr>
-        <w:t>comment</w:t>
-      </w:r>
-      <w:r>
-        <w:rPr>
-          <w:b/>
+          <w:b/>
+          <w:bCs/>
+          <w:noProof/>
+        </w:rPr>
+      </w:pPr>
+      <w:r>
+        <w:rPr>
+          <w:noProof/>
+          <w:lang w:val="bg-BG"/>
+        </w:rPr>
+        <w:t xml:space="preserve">Clicking the </w:t>
+      </w:r>
+      <w:r>
+        <w:rPr>
+          <w:bCs/>
+          <w:noProof/>
+          <w:lang w:val="bg-BG"/>
+        </w:rPr>
+        <w:t>[</w:t>
+      </w:r>
+      <w:r>
+        <w:rPr>
+          <w:rStyle w:val="CodeChar"/>
+        </w:rPr>
+        <w:t>Comment</w:t>
+      </w:r>
+      <w:r>
+        <w:rPr>
+          <w:bCs/>
+          <w:noProof/>
+          <w:lang w:val="bg-BG"/>
+        </w:rPr>
+        <w:t>]</w:t>
+      </w:r>
+      <w:r>
+        <w:rPr>
+          <w:b/>
+          <w:noProof/>
+          <w:lang w:val="bg-BG"/>
+        </w:rPr>
+        <w:t xml:space="preserve"> link </w:t>
+      </w:r>
+      <w:r>
+        <w:rPr>
+          <w:bCs/>
+          <w:noProof/>
+          <w:lang w:val="bg-BG"/>
+        </w:rPr>
+        <w:t xml:space="preserve">of a </w:t>
+      </w:r>
+      <w:r>
+        <w:rPr>
+          <w:b/>
+          <w:noProof/>
+          <w:lang w:val="bg-BG"/>
+        </w:rPr>
+        <w:t xml:space="preserve">particular </w:t>
+      </w:r>
+      <w:r>
+        <w:rPr>
+          <w:b/>
+          <w:noProof/>
+          <w:lang w:val="bg-BG"/>
+        </w:rPr>
+        <w:t>idea</w:t>
+      </w:r>
+      <w:r>
+        <w:rPr>
+          <w:bCs/>
+          <w:noProof/>
+          <w:lang w:val="bg-BG"/>
+        </w:rPr>
+        <w:t xml:space="preserve"> on the </w:t>
+      </w:r>
+      <w:r>
+        <w:rPr>
+          <w:rStyle w:val="CodeChar"/>
+          <w:lang w:val="bg-BG"/>
+        </w:rPr>
+        <w:t>Idea</w:t>
+      </w:r>
+      <w:r>
+        <w:rPr>
           <w:noProof/>
           <w:lang w:val="bg-BG"/>
         </w:rPr>
@@ -5465,85 +5736,98 @@
       </w:r>
       <w:r>
         <w:rPr>
-          <w:noProof/>
+          <w:rStyle w:val="CodeChar"/>
+          <w:lang w:val="bg-BG"/>
+        </w:rPr>
+        <w:t>Details</w:t>
+      </w:r>
+      <w:r>
+        <w:rPr>
+          <w:noProof/>
+          <w:lang w:val="bg-BG"/>
         </w:rPr>
         <w:t xml:space="preserve"> </w:t>
       </w:r>
       <w:r>
         <w:rPr>
-          <w:noProof/>
-          <w:lang w:val="bg-BG"/>
-        </w:rPr>
-        <w:t>ideas</w:t>
-      </w:r>
-      <w:r>
-        <w:rPr>
-          <w:noProof/>
-          <w:lang w:val="bg-BG"/>
-        </w:rPr>
-        <w:t xml:space="preserve">. </w:t>
+          <w:rStyle w:val="CodeChar"/>
+          <w:lang w:val="bg-BG"/>
+        </w:rPr>
+        <w:t>page</w:t>
+      </w:r>
+      <w:r>
+        <w:rPr>
+          <w:bCs/>
+          <w:noProof/>
+          <w:lang w:val="bg-BG"/>
+        </w:rPr>
+        <w:t xml:space="preserve"> </w:t>
+      </w:r>
+      <w:r>
+        <w:rPr>
+          <w:noProof/>
+          <w:lang w:val="bg-BG"/>
+        </w:rPr>
+        <w:t xml:space="preserve">should </w:t>
+      </w:r>
+      <w:r>
+        <w:rPr>
+          <w:b/>
+          <w:bCs/>
+          <w:noProof/>
+        </w:rPr>
+        <w:t>get the comment from the textarea and display it in the proper section.</w:t>
       </w:r>
     </w:p>
     <w:p>
       <w:pPr>
         <w:rPr>
-          <w:b/>
-          <w:bCs/>
-          <w:noProof/>
-        </w:rPr>
-      </w:pPr>
-      <w:r>
-        <w:rPr>
-          <w:noProof/>
-          <w:lang w:val="bg-BG"/>
-        </w:rPr>
-        <w:t xml:space="preserve">Clicking the </w:t>
-      </w:r>
-      <w:r>
-        <w:rPr>
-          <w:bCs/>
-          <w:noProof/>
-          <w:lang w:val="bg-BG"/>
-        </w:rPr>
-        <w:t>[</w:t>
-      </w:r>
-      <w:r>
-        <w:rPr>
-          <w:rStyle w:val="CodeChar"/>
-        </w:rPr>
-        <w:t>Comment</w:t>
-      </w:r>
-      <w:r>
-        <w:rPr>
-          <w:bCs/>
-          <w:noProof/>
-          <w:lang w:val="bg-BG"/>
-        </w:rPr>
-        <w:t>]</w:t>
-      </w:r>
-      <w:r>
-        <w:rPr>
-          <w:b/>
-          <w:noProof/>
-          <w:lang w:val="bg-BG"/>
-        </w:rPr>
-        <w:t xml:space="preserve"> link </w:t>
-      </w:r>
-      <w:r>
-        <w:rPr>
-          <w:bCs/>
-          <w:noProof/>
-          <w:lang w:val="bg-BG"/>
-        </w:rPr>
-        <w:t xml:space="preserve">of a </w:t>
-      </w:r>
-      <w:r>
-        <w:rPr>
-          <w:b/>
-          <w:noProof/>
-          <w:lang w:val="bg-BG"/>
-        </w:rPr>
-        <w:t xml:space="preserve">particular </w:t>
+          <w:noProof/>
+          <w:lang w:val="bg-BG"/>
+        </w:rPr>
+      </w:pPr>
+      <w:r>
+        <w:rPr>
+          <w:b/>
+          <w:noProof/>
+          <w:lang w:val="bg-BG"/>
+        </w:rPr>
+        <w:t>NOTE</w:t>
+      </w:r>
+      <w:r>
+        <w:rPr>
+          <w:noProof/>
+          <w:lang w:val="bg-BG"/>
+        </w:rPr>
+        <w:t xml:space="preserve">: A user should </w:t>
+      </w:r>
+      <w:r>
+        <w:rPr>
+          <w:b/>
+          <w:noProof/>
+          <w:lang w:val="bg-BG"/>
+        </w:rPr>
+        <w:t>NOT</w:t>
+      </w:r>
+      <w:r>
+        <w:rPr>
+          <w:noProof/>
+          <w:lang w:val="bg-BG"/>
+        </w:rPr>
+        <w:t xml:space="preserve"> be able to </w:t>
+      </w:r>
+      <w:r>
+        <w:rPr>
+          <w:noProof/>
+        </w:rPr>
+        <w:t>comment</w:t>
+      </w:r>
+      <w:r>
+        <w:rPr>
+          <w:noProof/>
+          <w:lang w:val="bg-BG"/>
+        </w:rPr>
+        <w:t xml:space="preserve"> an </w:t>
       </w:r>
       <w:r>
         <w:rPr>
@@ -5555,175 +5839,50 @@
       </w:r>
       <w:r>
         <w:rPr>
-          <w:bCs/>
-          <w:noProof/>
-          <w:lang w:val="bg-BG"/>
-        </w:rPr>
-        <w:t xml:space="preserve"> on the </w:t>
-      </w:r>
-      <w:r>
-        <w:rPr>
-          <w:rStyle w:val="CodeChar"/>
-          <w:lang w:val="bg-BG"/>
-        </w:rPr>
-        <w:t>Idea</w:t>
-      </w:r>
-      <w:r>
-        <w:rPr>
-          <w:noProof/>
-          <w:lang w:val="bg-BG"/>
-        </w:rPr>
-        <w:t xml:space="preserve"> </w:t>
-      </w:r>
-      <w:r>
-        <w:rPr>
-          <w:rStyle w:val="CodeChar"/>
-          <w:lang w:val="bg-BG"/>
-        </w:rPr>
-        <w:t>Details</w:t>
-      </w:r>
-      <w:r>
-        <w:rPr>
-          <w:noProof/>
-          <w:lang w:val="bg-BG"/>
-        </w:rPr>
-        <w:t xml:space="preserve"> </w:t>
-      </w:r>
-      <w:r>
-        <w:rPr>
-          <w:rStyle w:val="CodeChar"/>
-          <w:lang w:val="bg-BG"/>
-        </w:rPr>
-        <w:t>page</w:t>
-      </w:r>
-      <w:r>
-        <w:rPr>
-          <w:bCs/>
-          <w:noProof/>
-          <w:lang w:val="bg-BG"/>
-        </w:rPr>
-        <w:t xml:space="preserve"> </w:t>
-      </w:r>
-      <w:r>
-        <w:rPr>
-          <w:noProof/>
-          <w:lang w:val="bg-BG"/>
-        </w:rPr>
-        <w:t xml:space="preserve">should </w:t>
-      </w:r>
-      <w:r>
-        <w:rPr>
-          <w:b/>
-          <w:bCs/>
-          <w:noProof/>
-        </w:rPr>
-        <w:t>get the comment from the textarea and display it in the proper section.</w:t>
+          <w:noProof/>
+          <w:lang w:val="bg-BG"/>
+        </w:rPr>
+        <w:t xml:space="preserve">, </w:t>
+      </w:r>
+      <w:r>
+        <w:rPr>
+          <w:noProof/>
+          <w:lang w:val="bg-BG"/>
+        </w:rPr>
+        <w:t>created</w:t>
+      </w:r>
+      <w:r>
+        <w:rPr>
+          <w:noProof/>
+          <w:lang w:val="bg-BG"/>
+        </w:rPr>
+        <w:t xml:space="preserve"> by </w:t>
+      </w:r>
+      <w:r>
+        <w:rPr>
+          <w:b/>
+          <w:noProof/>
+          <w:lang w:val="bg-BG"/>
+        </w:rPr>
+        <w:t>himself</w:t>
+      </w:r>
+      <w:r>
+        <w:rPr>
+          <w:noProof/>
+          <w:lang w:val="bg-BG"/>
+        </w:rPr>
+        <w:t>.</w:t>
       </w:r>
     </w:p>
     <w:p>
       <w:pPr>
         <w:rPr>
           <w:noProof/>
-          <w:lang w:val="bg-BG"/>
-        </w:rPr>
-      </w:pPr>
-      <w:r>
-        <w:rPr>
-          <w:b/>
-          <w:noProof/>
-          <w:lang w:val="bg-BG"/>
-        </w:rPr>
-        <w:t>NOTE</w:t>
-      </w:r>
-      <w:r>
-        <w:rPr>
-          <w:noProof/>
-          <w:lang w:val="bg-BG"/>
-        </w:rPr>
-        <w:t xml:space="preserve">: A user should </w:t>
-      </w:r>
-      <w:r>
-        <w:rPr>
-          <w:b/>
-          <w:noProof/>
-          <w:lang w:val="bg-BG"/>
-        </w:rPr>
-        <w:t>NOT</w:t>
-      </w:r>
-      <w:r>
-        <w:rPr>
-          <w:noProof/>
-          <w:lang w:val="bg-BG"/>
-        </w:rPr>
-        <w:t xml:space="preserve"> be able to </w:t>
-      </w:r>
-      <w:r>
-        <w:rPr>
-          <w:noProof/>
-        </w:rPr>
-        <w:t>comment</w:t>
-      </w:r>
-      <w:r>
-        <w:rPr>
-          <w:noProof/>
-          <w:lang w:val="bg-BG"/>
-        </w:rPr>
-        <w:t xml:space="preserve"> an </w:t>
-      </w:r>
-      <w:r>
-        <w:rPr>
-          <w:b/>
-          <w:noProof/>
-          <w:lang w:val="bg-BG"/>
-        </w:rPr>
-        <w:t>idea</w:t>
-      </w:r>
-      <w:r>
-        <w:rPr>
-          <w:noProof/>
-          <w:lang w:val="bg-BG"/>
-        </w:rPr>
-        <w:t xml:space="preserve">, </w:t>
-      </w:r>
-      <w:r>
-        <w:rPr>
-          <w:noProof/>
-          <w:lang w:val="bg-BG"/>
-        </w:rPr>
-        <w:t>created</w:t>
-      </w:r>
-      <w:r>
-        <w:rPr>
-          <w:noProof/>
-          <w:lang w:val="bg-BG"/>
-        </w:rPr>
-        <w:t xml:space="preserve"> by </w:t>
-      </w:r>
-      <w:r>
-        <w:rPr>
-          <w:b/>
-          <w:noProof/>
-          <w:lang w:val="bg-BG"/>
-        </w:rPr>
-        <w:t>himself</w:t>
-      </w:r>
-      <w:r>
-        <w:rPr>
-          <w:noProof/>
-          <w:lang w:val="bg-BG"/>
-        </w:rPr>
-        <w:t>.</w:t>
-      </w:r>
+        </w:rPr>
+      </w:pPr>
     </w:p>
     <w:p>
       <w:pPr>
-        <w:rPr>
-          <w:noProof/>
-        </w:rPr>
-      </w:pPr>
-    </w:p>
-    <w:p>
-      <w:pPr>
         <w:jc w:val="center"/>
         <w:rPr>
           <w:noProof/>
@@ -5736,9 +5895,9 @@
         </w:rPr>
         <w:lastRenderedPageBreak/>
         <w:drawing>
-          <wp:inline distT="0" distB="0" distL="0" distR="0" wp14:anchorId="35D7338D" wp14:editId="5BDD6011">
-            <wp:extent cx="5972810" cy="4655185"/>
-            <wp:effectExtent l="19050" t="19050" r="27940" b="12065"/>
+          <wp:inline distT="0" distB="0" distL="0" distR="0" wp14:anchorId="35D7338D" wp14:editId="7D0E437F">
+            <wp:extent cx="4022455" cy="3135086"/>
+            <wp:effectExtent l="19050" t="19050" r="16510" b="27305"/>
             <wp:docPr id="66" name="Picture 66"/>
             <wp:cNvGraphicFramePr>
               <a:graphicFrameLocks xmlns:a="http://schemas.openxmlformats.org/drawingml/2006/main" noChangeAspect="1"/>
@@ -5759,7 +5918,7 @@
                   <pic:spPr>
                     <a:xfrm>
                       <a:off x="0" y="0"/>
-                      <a:ext cx="5972810" cy="4655185"/>
+                      <a:ext cx="4023524" cy="3135919"/>
                     </a:xfrm>
                     <a:prstGeom prst="rect">
                       <a:avLst/>
@@ -6771,7 +6930,6 @@
         <w:rPr>
           <w:noProof/>
         </w:rPr>
-        <w:lastRenderedPageBreak/>
         <w:drawing>
           <wp:inline distT="0" distB="0" distL="0" distR="0" wp14:anchorId="0836D927" wp14:editId="553527CD">
             <wp:extent cx="5972810" cy="649605"/>
@@ -6933,6 +7091,7 @@
           <w:noProof/>
           <w:lang w:val="bg-BG"/>
         </w:rPr>
+        <w:lastRenderedPageBreak/>
         <w:t xml:space="preserve">Clicking the </w:t>
       </w:r>
       <w:r>
@@ -8070,8 +8229,6 @@
         </w:rPr>
         <w:t xml:space="preserve"> as described in each section above.</w:t>
       </w:r>
-      <w:bookmarkStart w:id="0" w:name="_GoBack"/>
-      <w:bookmarkEnd w:id="0"/>
     </w:p>
     <w:sectPr>
       <w:footerReference w:type="default" r:id="rId31"/>
@@ -8299,7 +8456,7 @@
             </wp:anchor>
           </w:drawing>
         </mc:Choice>
-        <mc:Fallback xmlns:cx2="http://schemas.microsoft.com/office/drawing/2015/10/21/chartex" xmlns:cx3="http://schemas.microsoft.com/office/drawing/2016/5/9/chartex" xmlns:cx4="http://schemas.microsoft.com/office/drawing/2016/5/10/chartex" xmlns:cx5="http://schemas.microsoft.com/office/drawing/2016/5/11/chartex" xmlns:cx6="http://schemas.microsoft.com/office/drawing/2016/5/12/chartex" xmlns:cx7="http://schemas.microsoft.com/office/drawing/2016/5/13/chartex" xmlns:cx8="http://schemas.microsoft.com/office/drawing/2016/5/14/chartex" xmlns:aink="http://schemas.microsoft.com/office/drawing/2016/ink" xmlns:am3d="http://schemas.microsoft.com/office/drawing/2017/model3d" xmlns:w16cid="http://schemas.microsoft.com/office/word/2016/wordml/cid">
+        <mc:Fallback xmlns:w16cid="http://schemas.microsoft.com/office/word/2016/wordml/cid" xmlns:am3d="http://schemas.microsoft.com/office/drawing/2017/model3d" xmlns:aink="http://schemas.microsoft.com/office/drawing/2016/ink" xmlns:cx8="http://schemas.microsoft.com/office/drawing/2016/5/14/chartex" xmlns:cx7="http://schemas.microsoft.com/office/drawing/2016/5/13/chartex" xmlns:cx6="http://schemas.microsoft.com/office/drawing/2016/5/12/chartex" xmlns:cx5="http://schemas.microsoft.com/office/drawing/2016/5/11/chartex" xmlns:cx4="http://schemas.microsoft.com/office/drawing/2016/5/10/chartex" xmlns:cx3="http://schemas.microsoft.com/office/drawing/2016/5/9/chartex" xmlns:cx2="http://schemas.microsoft.com/office/drawing/2015/10/21/chartex">
           <w:pict>
             <v:line w14:anchorId="50717D01" id="Straight Connector 20" o:spid="_x0000_s1026" style="position:absolute;flip:y;z-index:251660288;visibility:visible;mso-wrap-style:square;mso-width-percent:0;mso-height-percent:0;mso-wrap-distance-left:9pt;mso-wrap-distance-top:-3e-5mm;mso-wrap-distance-right:9pt;mso-wrap-distance-bottom:-3e-5mm;mso-position-horizontal:absolute;mso-position-horizontal-relative:text;mso-position-vertical:absolute;mso-position-vertical-relative:text;mso-width-percent:0;mso-height-percent:0;mso-width-relative:page;mso-height-relative:page" from="-.1pt,5.2pt" to="520.7pt,5.2pt" o:gfxdata="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" strokecolor="#f37123" strokeweight="1pt">
               <v:stroke endcap="round"/>
@@ -8396,7 +8553,7 @@
                               <w:sz w:val="18"/>
                               <w:szCs w:val="18"/>
                             </w:rPr>
-                            <w:t>1</w:t>
+                            <w:t>6</w:t>
                           </w:r>
                           <w:r>
                             <w:rPr>
@@ -8439,7 +8596,7 @@
                               <w:sz w:val="18"/>
                               <w:szCs w:val="18"/>
                             </w:rPr>
-                            <w:t>12</w:t>
+                            <w:t>10</w:t>
                           </w:r>
                           <w:r>
                             <w:rPr>
@@ -8522,7 +8679,7 @@
                         <w:sz w:val="18"/>
                         <w:szCs w:val="18"/>
                       </w:rPr>
-                      <w:t>1</w:t>
+                      <w:t>6</w:t>
                     </w:r>
                     <w:r>
                       <w:rPr>
@@ -8565,7 +8722,7 @@
                         <w:sz w:val="18"/>
                         <w:szCs w:val="18"/>
                       </w:rPr>
-                      <w:t>12</w:t>
+                      <w:t>10</w:t>
                     </w:r>
                     <w:r>
                       <w:rPr>
@@ -8877,7 +9034,7 @@
                                     <pic:pic xmlns:pic="http://schemas.openxmlformats.org/drawingml/2006/picture">
                                       <pic:nvPicPr>
                                         <pic:cNvPr id="0" name="Picture 14">
-                                          <a:hlinkClick r:id="rId4"/>
+                                          <a:hlinkClick r:id="rId1"/>
                                         </pic:cNvPr>
                                         <pic:cNvPicPr>
                                           <a:picLocks noChangeAspect="1" noChangeArrowheads="1"/>
@@ -9474,7 +9631,7 @@
                           <wp:extent cx="167005" cy="203387"/>
                           <wp:effectExtent l="0" t="0" r="4445" b="6350"/>
                           <wp:docPr id="15" name="Picture 15">
-                            <a:hlinkClick xmlns:a="http://schemas.openxmlformats.org/drawingml/2006/main" r:id="rId6"/>
+                            <a:hlinkClick xmlns:a="http://schemas.openxmlformats.org/drawingml/2006/main" r:id="rId27"/>
                           </wp:docPr>
                           <wp:cNvGraphicFramePr>
                             <a:graphicFrameLocks xmlns:a="http://schemas.openxmlformats.org/drawingml/2006/main" noChangeAspect="1"/>
@@ -9484,14 +9641,14 @@
                               <pic:pic xmlns:pic="http://schemas.openxmlformats.org/drawingml/2006/picture">
                                 <pic:nvPicPr>
                                   <pic:cNvPr id="0" name="Picture 16">
-                                    <a:hlinkClick r:id="rId6"/>
+                                    <a:hlinkClick r:id="rId27"/>
                                   </pic:cNvPr>
                                   <pic:cNvPicPr>
                                     <a:picLocks noChangeAspect="1" noChangeArrowheads="1"/>
                                   </pic:cNvPicPr>
                                 </pic:nvPicPr>
                                 <pic:blipFill>
-                                  <a:blip r:embed="rId7">
+                                  <a:blip r:embed="rId28">
                                     <a:extLst>
                                       <a:ext uri="{28A0092B-C50C-407E-A947-70E740481C1C}">
                                         <a14:useLocalDpi xmlns:a14="http://schemas.microsoft.com/office/drawing/2010/main" val="0"/>
@@ -9557,7 +9714,7 @@
                                   </pic:cNvPicPr>
                                 </pic:nvPicPr>
                                 <pic:blipFill>
-                                  <a:blip r:embed="rId8">
+                                  <a:blip r:embed="rId29">
                                     <a:extLst>
                                       <a:ext uri="{28A0092B-C50C-407E-A947-70E740481C1C}">
                                         <a14:useLocalDpi xmlns:a14="http://schemas.microsoft.com/office/drawing/2010/main" val="0"/>
@@ -9607,7 +9764,7 @@
                           <wp:extent cx="200152" cy="200152"/>
                           <wp:effectExtent l="0" t="0" r="9525" b="9525"/>
                           <wp:docPr id="25" name="Picture 25" title="Software University @ Facebook">
-                            <a:hlinkClick xmlns:a="http://schemas.openxmlformats.org/drawingml/2006/main" r:id="rId9"/>
+                            <a:hlinkClick xmlns:a="http://schemas.openxmlformats.org/drawingml/2006/main" r:id="rId30"/>
                           </wp:docPr>
                           <wp:cNvGraphicFramePr>
                             <a:graphicFrameLocks xmlns:a="http://schemas.openxmlformats.org/drawingml/2006/main"/>
@@ -9617,12 +9774,12 @@
                               <pic:pic xmlns:pic="http://schemas.openxmlformats.org/drawingml/2006/picture">
                                 <pic:nvPicPr>
                                   <pic:cNvPr id="25" name="Picture 25" title="Software University @ Facebook">
-                                    <a:hlinkClick r:id="rId9"/>
+                                    <a:hlinkClick r:id="rId30"/>
                                   </pic:cNvPr>
                                   <pic:cNvPicPr/>
                                 </pic:nvPicPr>
                                 <pic:blipFill>
-                                  <a:blip r:embed="rId10"/>
+                                  <a:blip r:embed="rId31"/>
                                   <a:stretch>
                                     <a:fillRect/>
                                   </a:stretch>
@@ -9660,7 +9817,7 @@
                           <wp:extent cx="200152" cy="200152"/>
                           <wp:effectExtent l="0" t="0" r="9525" b="9525"/>
                           <wp:docPr id="26" name="Picture 26" title="Software University @ Twitter">
-                            <a:hlinkClick xmlns:a="http://schemas.openxmlformats.org/drawingml/2006/main" r:id="rId11"/>
+                            <a:hlinkClick xmlns:a="http://schemas.openxmlformats.org/drawingml/2006/main" r:id="rId32"/>
                           </wp:docPr>
                           <wp:cNvGraphicFramePr>
                             <a:graphicFrameLocks xmlns:a="http://schemas.openxmlformats.org/drawingml/2006/main"/>
@@ -9670,12 +9827,12 @@
                               <pic:pic xmlns:pic="http://schemas.openxmlformats.org/drawingml/2006/picture">
                                 <pic:nvPicPr>
                                   <pic:cNvPr id="26" name="Picture 26" title="Software University @ Twitter">
-                                    <a:hlinkClick r:id="rId11"/>
+                                    <a:hlinkClick r:id="rId32"/>
                                   </pic:cNvPr>
                                   <pic:cNvPicPr/>
                                 </pic:nvPicPr>
                                 <pic:blipFill>
-                                  <a:blip r:embed="rId12"/>
+                                  <a:blip r:embed="rId33"/>
                                   <a:stretch>
                                     <a:fillRect/>
                                   </a:stretch>
@@ -9713,7 +9870,7 @@
                           <wp:extent cx="200152" cy="200152"/>
                           <wp:effectExtent l="0" t="0" r="9525" b="9525"/>
                           <wp:docPr id="27" name="Picture 27" title="Software University @ YouTube">
-                            <a:hlinkClick xmlns:a="http://schemas.openxmlformats.org/drawingml/2006/main" r:id="rId13"/>
+                            <a:hlinkClick xmlns:a="http://schemas.openxmlformats.org/drawingml/2006/main" r:id="rId34"/>
                           </wp:docPr>
                           <wp:cNvGraphicFramePr>
                             <a:graphicFrameLocks xmlns:a="http://schemas.openxmlformats.org/drawingml/2006/main"/>
@@ -9723,12 +9880,12 @@
                               <pic:pic xmlns:pic="http://schemas.openxmlformats.org/drawingml/2006/picture">
                                 <pic:nvPicPr>
                                   <pic:cNvPr id="27" name="Picture 27" title="Software University @ YouTube">
-                                    <a:hlinkClick r:id="rId13"/>
+                                    <a:hlinkClick r:id="rId34"/>
                                   </pic:cNvPr>
                                   <pic:cNvPicPr/>
                                 </pic:nvPicPr>
                                 <pic:blipFill>
-                                  <a:blip r:embed="rId14"/>
+                                  <a:blip r:embed="rId35"/>
                                   <a:stretch>
                                     <a:fillRect/>
                                   </a:stretch>
@@ -9766,7 +9923,7 @@
                           <wp:extent cx="190500" cy="190500"/>
                           <wp:effectExtent l="0" t="0" r="0" b="0"/>
                           <wp:docPr id="13" name="Picture 13">
-                            <a:hlinkClick xmlns:a="http://schemas.openxmlformats.org/drawingml/2006/main" r:id="rId15"/>
+                            <a:hlinkClick xmlns:a="http://schemas.openxmlformats.org/drawingml/2006/main" r:id="rId36"/>
                           </wp:docPr>
                           <wp:cNvGraphicFramePr>
                             <a:graphicFrameLocks xmlns:a="http://schemas.openxmlformats.org/drawingml/2006/main" noChangeAspect="1"/>
@@ -9776,14 +9933,14 @@
                               <pic:pic xmlns:pic="http://schemas.openxmlformats.org/drawingml/2006/picture">
                                 <pic:nvPicPr>
                                   <pic:cNvPr id="0" name="Picture 28">
-                                    <a:hlinkClick r:id="rId15"/>
+                                    <a:hlinkClick r:id="rId36"/>
                                   </pic:cNvPr>
                                   <pic:cNvPicPr>
                                     <a:picLocks noChangeAspect="1" noChangeArrowheads="1"/>
                                   </pic:cNvPicPr>
                                 </pic:nvPicPr>
                                 <pic:blipFill>
-                                  <a:blip r:embed="rId16">
+                                  <a:blip r:embed="rId37">
                                     <a:extLst>
                                       <a:ext uri="{28A0092B-C50C-407E-A947-70E740481C1C}">
                                         <a14:useLocalDpi xmlns:a14="http://schemas.microsoft.com/office/drawing/2010/main" val="0"/>
@@ -9832,7 +9989,7 @@
                           <wp:extent cx="176530" cy="176530"/>
                           <wp:effectExtent l="0" t="0" r="0" b="0"/>
                           <wp:docPr id="12" name="Picture 12">
-                            <a:hlinkClick xmlns:a="http://schemas.openxmlformats.org/drawingml/2006/main" r:id="rId17"/>
+                            <a:hlinkClick xmlns:a="http://schemas.openxmlformats.org/drawingml/2006/main" r:id="rId38"/>
                           </wp:docPr>
                           <wp:cNvGraphicFramePr>
                             <a:graphicFrameLocks xmlns:a="http://schemas.openxmlformats.org/drawingml/2006/main" noChangeAspect="1"/>
@@ -9842,14 +9999,14 @@
                               <pic:pic xmlns:pic="http://schemas.openxmlformats.org/drawingml/2006/picture">
                                 <pic:nvPicPr>
                                   <pic:cNvPr id="0" name="Picture 29">
-                                    <a:hlinkClick r:id="rId17"/>
+                                    <a:hlinkClick r:id="rId38"/>
                                   </pic:cNvPr>
                                   <pic:cNvPicPr>
                                     <a:picLocks noChangeAspect="1" noChangeArrowheads="1"/>
                                   </pic:cNvPicPr>
                                 </pic:nvPicPr>
                                 <pic:blipFill>
-                                  <a:blip r:embed="rId18">
+                                  <a:blip r:embed="rId39">
                                     <a:extLst>
                                       <a:ext uri="{28A0092B-C50C-407E-A947-70E740481C1C}">
                                         <a14:useLocalDpi xmlns:a14="http://schemas.microsoft.com/office/drawing/2010/main" val="0"/>
@@ -9898,7 +10055,7 @@
                           <wp:extent cx="200152" cy="200152"/>
                           <wp:effectExtent l="0" t="0" r="9525" b="9525"/>
                           <wp:docPr id="30" name="Picture 30" title="Software University @ SlideShare">
-                            <a:hlinkClick xmlns:a="http://schemas.openxmlformats.org/drawingml/2006/main" r:id="rId19"/>
+                            <a:hlinkClick xmlns:a="http://schemas.openxmlformats.org/drawingml/2006/main" r:id="rId40"/>
                           </wp:docPr>
                           <wp:cNvGraphicFramePr>
                             <a:graphicFrameLocks xmlns:a="http://schemas.openxmlformats.org/drawingml/2006/main"/>
@@ -9908,12 +10065,12 @@
                               <pic:pic xmlns:pic="http://schemas.openxmlformats.org/drawingml/2006/picture">
                                 <pic:nvPicPr>
                                   <pic:cNvPr id="30" name="Picture 30" title="Software University @ SlideShare">
-                                    <a:hlinkClick r:id="rId19"/>
+                                    <a:hlinkClick r:id="rId40"/>
                                   </pic:cNvPr>
                                   <pic:cNvPicPr/>
                                 </pic:nvPicPr>
                                 <pic:blipFill>
-                                  <a:blip r:embed="rId20"/>
+                                  <a:blip r:embed="rId41"/>
                                   <a:stretch>
                                     <a:fillRect/>
                                   </a:stretch>
@@ -9951,7 +10108,7 @@
                           <wp:extent cx="215153" cy="209247"/>
                           <wp:effectExtent l="0" t="0" r="0" b="635"/>
                           <wp:docPr id="11" name="Picture 11">
-                            <a:hlinkClick xmlns:a="http://schemas.openxmlformats.org/drawingml/2006/main" r:id="rId21"/>
+                            <a:hlinkClick xmlns:a="http://schemas.openxmlformats.org/drawingml/2006/main" r:id="rId42"/>
                           </wp:docPr>
                           <wp:cNvGraphicFramePr>
                             <a:graphicFrameLocks xmlns:a="http://schemas.openxmlformats.org/drawingml/2006/main" noChangeAspect="1"/>
@@ -9961,14 +10118,14 @@
                               <pic:pic xmlns:pic="http://schemas.openxmlformats.org/drawingml/2006/picture">
                                 <pic:nvPicPr>
                                   <pic:cNvPr id="0" name="Picture 31">
-                                    <a:hlinkClick r:id="rId21"/>
+                                    <a:hlinkClick r:id="rId42"/>
                                   </pic:cNvPr>
                                   <pic:cNvPicPr>
                                     <a:picLocks noChangeAspect="1" noChangeArrowheads="1"/>
                                   </pic:cNvPicPr>
                                 </pic:nvPicPr>
                                 <pic:blipFill>
-                                  <a:blip r:embed="rId22">
+                                  <a:blip r:embed="rId43">
                                     <a:extLst>
                                       <a:ext uri="{28A0092B-C50C-407E-A947-70E740481C1C}">
                                         <a14:useLocalDpi xmlns:a14="http://schemas.microsoft.com/office/drawing/2010/main" val="0"/>
@@ -10017,7 +10174,7 @@
                           <wp:extent cx="200152" cy="200152"/>
                           <wp:effectExtent l="0" t="0" r="9525" b="9525"/>
                           <wp:docPr id="32" name="Picture 32" title="Software University: Email Us">
-                            <a:hlinkClick xmlns:a="http://schemas.openxmlformats.org/drawingml/2006/main" r:id="rId23"/>
+                            <a:hlinkClick xmlns:a="http://schemas.openxmlformats.org/drawingml/2006/main" r:id="rId44"/>
                           </wp:docPr>
                           <wp:cNvGraphicFramePr>
                             <a:graphicFrameLocks xmlns:a="http://schemas.openxmlformats.org/drawingml/2006/main"/>
@@ -10027,12 +10184,12 @@
                               <pic:pic xmlns:pic="http://schemas.openxmlformats.org/drawingml/2006/picture">
                                 <pic:nvPicPr>
                                   <pic:cNvPr id="32" name="Picture 32" title="Software University: Email Us">
-                                    <a:hlinkClick r:id="rId23"/>
+                                    <a:hlinkClick r:id="rId44"/>
                                   </pic:cNvPr>
                                   <pic:cNvPicPr/>
                                 </pic:nvPicPr>
                                 <pic:blipFill>
-                                  <a:blip r:embed="rId24"/>
+                                  <a:blip r:embed="rId45"/>
                                   <a:stretch>
                                     <a:fillRect/>
                                   </a:stretch>
@@ -14925,7 +15082,7 @@
 </file>
 
 <file path=customXml/itemProps1.xml><?xml version="1.0" encoding="utf-8"?>
-<ds:datastoreItem xmlns:ds="http://schemas.openxmlformats.org/officeDocument/2006/customXml" ds:itemID="{C251AA85-B835-4BCE-A30B-57E6CEC2C08E}">
+<ds:datastoreItem xmlns:ds="http://schemas.openxmlformats.org/officeDocument/2006/customXml" ds:itemID="{53287AD5-5CD0-4FEC-B938-6288D2E7CDB9}">
   <ds:schemaRefs>
     <ds:schemaRef ds:uri="http://schemas.openxmlformats.org/officeDocument/2006/bibliography"/>
   </ds:schemaRefs>

</xml_diff>

<commit_message>
Added profile-page, changed logout implementation, corrected dashboard behavior for logged-in and logged-out users
changed the logout implementation -> from being an action on the /logout route to a function in the nav-bar component
</commit_message>
<xml_diff>
--- a/7Workshop-SPA/SoftTerest/01. SoftTerest_Problem Description.docx
+++ b/7Workshop-SPA/SoftTerest/01. SoftTerest_Problem Description.docx
@@ -1595,12 +1595,14 @@
         <w:pStyle w:val="Heading3"/>
         <w:rPr>
           <w:noProof/>
-          <w:lang w:val="bg-BG"/>
-        </w:rPr>
-      </w:pPr>
-      <w:r>
-        <w:rPr>
-          <w:noProof/>
+          <w:highlight w:val="yellow"/>
+          <w:lang w:val="bg-BG"/>
+        </w:rPr>
+      </w:pPr>
+      <w:r>
+        <w:rPr>
+          <w:noProof/>
+          <w:highlight w:val="yellow"/>
           <w:lang w:val="bg-BG"/>
         </w:rPr>
         <w:lastRenderedPageBreak/>
@@ -1609,6 +1611,7 @@
       <w:r>
         <w:rPr>
           <w:noProof/>
+          <w:highlight w:val="yellow"/>
           <w:lang w:val="bg-BG"/>
         </w:rPr>
         <w:t>Page (</w:t>
@@ -1616,6 +1619,7 @@
       <w:r>
         <w:rPr>
           <w:noProof/>
+          <w:highlight w:val="yellow"/>
           <w:lang w:val="bg-BG"/>
         </w:rPr>
         <w:t>Guest</w:t>
@@ -1623,6 +1627,7 @@
       <w:r>
         <w:rPr>
           <w:noProof/>
+          <w:highlight w:val="yellow"/>
           <w:lang w:val="bg-BG"/>
         </w:rPr>
         <w:t xml:space="preserve">) </w:t>
@@ -1630,6 +1635,7 @@
       <w:r>
         <w:rPr>
           <w:noProof/>
+          <w:highlight w:val="yellow"/>
           <w:lang w:val="bg-BG"/>
         </w:rPr>
         <w:t>(5 pts)</w:t>
@@ -1645,6 +1651,7 @@
       <w:r>
         <w:rPr>
           <w:noProof/>
+          <w:highlight w:val="yellow"/>
           <w:lang w:val="bg-BG"/>
         </w:rPr>
         <w:t xml:space="preserve">The initial </w:t>
@@ -1652,6 +1659,7 @@
       <w:r>
         <w:rPr>
           <w:noProof/>
+          <w:highlight w:val="yellow"/>
           <w:lang w:val="bg-BG"/>
         </w:rPr>
         <w:t>page (</w:t>
@@ -1659,6 +1667,7 @@
       <w:r>
         <w:rPr>
           <w:noProof/>
+          <w:highlight w:val="yellow"/>
           <w:lang w:val="bg-BG"/>
         </w:rPr>
         <w:t>view</w:t>
@@ -1666,6 +1675,7 @@
       <w:r>
         <w:rPr>
           <w:noProof/>
+          <w:highlight w:val="yellow"/>
           <w:lang w:val="bg-BG"/>
         </w:rPr>
         <w:t>)</w:t>
@@ -1673,6 +1683,7 @@
       <w:r>
         <w:rPr>
           <w:noProof/>
+          <w:highlight w:val="yellow"/>
           <w:lang w:val="bg-BG"/>
         </w:rPr>
         <w:t xml:space="preserve"> should display the </w:t>
@@ -1681,6 +1692,7 @@
         <w:rPr>
           <w:b/>
           <w:noProof/>
+          <w:highlight w:val="yellow"/>
           <w:lang w:val="bg-BG"/>
         </w:rPr>
         <w:t>guest</w:t>
@@ -1688,6 +1700,7 @@
       <w:r>
         <w:rPr>
           <w:noProof/>
+          <w:highlight w:val="yellow"/>
           <w:lang w:val="bg-BG"/>
         </w:rPr>
         <w:t xml:space="preserve"> </w:t>
@@ -1696,6 +1709,7 @@
         <w:rPr>
           <w:b/>
           <w:noProof/>
+          <w:highlight w:val="yellow"/>
           <w:lang w:val="bg-BG"/>
         </w:rPr>
         <w:t>navigation bar</w:t>
@@ -1703,6 +1717,7 @@
       <w:r>
         <w:rPr>
           <w:noProof/>
+          <w:highlight w:val="yellow"/>
           <w:lang w:val="bg-BG"/>
         </w:rPr>
         <w:t xml:space="preserve"> ("</w:t>
@@ -1710,6 +1725,7 @@
       <w:r>
         <w:rPr>
           <w:rStyle w:val="CodeChar"/>
+          <w:highlight w:val="yellow"/>
           <w:lang w:val="bg-BG"/>
         </w:rPr>
         <w:t>Home</w:t>
@@ -1717,6 +1733,7 @@
       <w:r>
         <w:rPr>
           <w:noProof/>
+          <w:highlight w:val="yellow"/>
           <w:lang w:val="bg-BG"/>
         </w:rPr>
         <w:t>" (icon)</w:t>
@@ -1724,12 +1741,14 @@
       <w:r>
         <w:rPr>
           <w:noProof/>
+          <w:highlight w:val="yellow"/>
         </w:rPr>
         <w:t>,</w:t>
       </w:r>
       <w:r>
         <w:rPr>
           <w:noProof/>
+          <w:highlight w:val="yellow"/>
           <w:lang w:val="bg-BG"/>
         </w:rPr>
         <w:t xml:space="preserve"> </w:t>
@@ -1737,6 +1756,7 @@
       <w:r>
         <w:rPr>
           <w:noProof/>
+          <w:highlight w:val="yellow"/>
           <w:lang w:val="bg-BG"/>
         </w:rPr>
         <w:t>"</w:t>
@@ -1744,12 +1764,14 @@
       <w:r>
         <w:rPr>
           <w:rStyle w:val="CodeChar"/>
+          <w:highlight w:val="yellow"/>
         </w:rPr>
         <w:t>Register</w:t>
       </w:r>
       <w:r>
         <w:rPr>
           <w:noProof/>
+          <w:highlight w:val="yellow"/>
           <w:lang w:val="bg-BG"/>
         </w:rPr>
         <w:t>"</w:t>
@@ -1757,6 +1779,7 @@
       <w:r>
         <w:rPr>
           <w:noProof/>
+          <w:highlight w:val="yellow"/>
           <w:lang w:val="bg-BG"/>
         </w:rPr>
         <w:t>and "</w:t>
@@ -1764,6 +1787,7 @@
       <w:r>
         <w:rPr>
           <w:rStyle w:val="CodeChar"/>
+          <w:highlight w:val="yellow"/>
           <w:lang w:val="bg-BG"/>
         </w:rPr>
         <w:t>Login</w:t>
@@ -1771,6 +1795,7 @@
       <w:r>
         <w:rPr>
           <w:noProof/>
+          <w:highlight w:val="yellow"/>
           <w:lang w:val="bg-BG"/>
         </w:rPr>
         <w:t xml:space="preserve">") + </w:t>
@@ -1779,6 +1804,7 @@
         <w:rPr>
           <w:b/>
           <w:noProof/>
+          <w:highlight w:val="yellow"/>
           <w:lang w:val="bg-BG"/>
         </w:rPr>
         <w:t>Guest</w:t>
@@ -1787,6 +1813,7 @@
         <w:rPr>
           <w:b/>
           <w:noProof/>
+          <w:highlight w:val="yellow"/>
           <w:lang w:val="bg-BG"/>
         </w:rPr>
         <w:t xml:space="preserve"> Home Page</w:t>
@@ -1794,6 +1821,7 @@
       <w:r>
         <w:rPr>
           <w:noProof/>
+          <w:highlight w:val="yellow"/>
           <w:lang w:val="bg-BG"/>
         </w:rPr>
         <w:t xml:space="preserve"> + </w:t>
@@ -1801,6 +1829,7 @@
       <w:r>
         <w:rPr>
           <w:rStyle w:val="CodeChar"/>
+          <w:highlight w:val="yellow"/>
           <w:lang w:val="bg-BG"/>
         </w:rPr>
         <w:t>Footer</w:t>
@@ -1808,6 +1837,7 @@
       <w:r>
         <w:rPr>
           <w:noProof/>
+          <w:highlight w:val="yellow"/>
           <w:lang w:val="bg-BG"/>
         </w:rPr>
         <w:t>.</w:t>
@@ -1821,23 +1851,14 @@
           <w:lang w:val="bg-BG"/>
         </w:rPr>
       </w:pPr>
-    </w:p>
-    <w:p>
-      <w:pPr>
-        <w:jc w:val="center"/>
-        <w:rPr>
-          <w:noProof/>
-          <w:lang w:val="bg-BG"/>
-        </w:rPr>
-      </w:pPr>
       <w:r>
         <w:rPr>
           <w:noProof/>
         </w:rPr>
         <w:drawing>
-          <wp:inline distT="0" distB="0" distL="0" distR="0" wp14:anchorId="4224CF48" wp14:editId="0A392A48">
-            <wp:extent cx="5972810" cy="3316605"/>
-            <wp:effectExtent l="19050" t="19050" r="27940" b="17145"/>
+          <wp:inline distT="0" distB="0" distL="0" distR="0" wp14:anchorId="4224CF48" wp14:editId="0AA59BD2">
+            <wp:extent cx="1216712" cy="675621"/>
+            <wp:effectExtent l="19050" t="19050" r="21590" b="10795"/>
             <wp:docPr id="49" name="Picture 49"/>
             <wp:cNvGraphicFramePr>
               <a:graphicFrameLocks xmlns:a="http://schemas.openxmlformats.org/drawingml/2006/main" noChangeAspect="1"/>
@@ -1858,7 +1879,7 @@
                   <pic:spPr>
                     <a:xfrm>
                       <a:off x="0" y="0"/>
-                      <a:ext cx="5972810" cy="3316605"/>
+                      <a:ext cx="1225532" cy="680518"/>
                     </a:xfrm>
                     <a:prstGeom prst="rect">
                       <a:avLst/>
@@ -1887,6 +1908,7 @@
       <w:r>
         <w:rPr>
           <w:noProof/>
+          <w:highlight w:val="yellow"/>
           <w:lang w:val="bg-BG"/>
         </w:rPr>
         <w:t xml:space="preserve">Register </w:t>
@@ -1894,6 +1916,7 @@
       <w:r>
         <w:rPr>
           <w:noProof/>
+          <w:highlight w:val="yellow"/>
           <w:lang w:val="bg-BG"/>
         </w:rPr>
         <w:t>User</w:t>
@@ -1901,6 +1924,7 @@
       <w:r>
         <w:rPr>
           <w:noProof/>
+          <w:highlight w:val="yellow"/>
           <w:lang w:val="bg-BG"/>
         </w:rPr>
         <w:t xml:space="preserve"> </w:t>
@@ -1908,6 +1932,7 @@
       <w:r>
         <w:rPr>
           <w:noProof/>
+          <w:highlight w:val="yellow"/>
           <w:lang w:val="bg-BG"/>
         </w:rPr>
         <w:t>(5 pts)</w:t>
@@ -1986,18 +2011,21 @@
         <w:spacing w:before="120" w:line="240" w:lineRule="auto"/>
         <w:rPr>
           <w:noProof/>
-          <w:lang w:val="bg-BG"/>
-        </w:rPr>
-      </w:pPr>
-      <w:r>
-        <w:rPr>
-          <w:noProof/>
+          <w:highlight w:val="yellow"/>
+          <w:lang w:val="bg-BG"/>
+        </w:rPr>
+      </w:pPr>
+      <w:r>
+        <w:rPr>
+          <w:noProof/>
+          <w:highlight w:val="yellow"/>
         </w:rPr>
         <w:t xml:space="preserve">(BONUS) </w:t>
       </w:r>
       <w:r>
         <w:rPr>
           <w:noProof/>
+          <w:highlight w:val="yellow"/>
           <w:lang w:val="bg-BG"/>
         </w:rPr>
         <w:t>T</w:t>
@@ -2005,6 +2033,7 @@
       <w:r>
         <w:rPr>
           <w:noProof/>
+          <w:highlight w:val="yellow"/>
           <w:lang w:val="bg-BG"/>
         </w:rPr>
         <w:t>he following validations</w:t>
@@ -2012,6 +2041,7 @@
       <w:r>
         <w:rPr>
           <w:noProof/>
+          <w:highlight w:val="yellow"/>
           <w:lang w:val="bg-BG"/>
         </w:rPr>
         <w:t xml:space="preserve"> should be made</w:t>
@@ -2019,6 +2049,7 @@
       <w:r>
         <w:rPr>
           <w:noProof/>
+          <w:highlight w:val="yellow"/>
           <w:lang w:val="bg-BG"/>
         </w:rPr>
         <w:t>:</w:t>
@@ -2034,12 +2065,14 @@
         <w:spacing w:before="120" w:line="240" w:lineRule="auto"/>
         <w:rPr>
           <w:noProof/>
-          <w:lang w:val="bg-BG"/>
-        </w:rPr>
-      </w:pPr>
-      <w:r>
-        <w:rPr>
-          <w:noProof/>
+          <w:highlight w:val="yellow"/>
+          <w:lang w:val="bg-BG"/>
+        </w:rPr>
+      </w:pPr>
+      <w:r>
+        <w:rPr>
+          <w:noProof/>
+          <w:highlight w:val="yellow"/>
           <w:lang w:val="bg-BG"/>
         </w:rPr>
         <w:t xml:space="preserve">The </w:t>
@@ -2048,6 +2081,7 @@
         <w:rPr>
           <w:b/>
           <w:noProof/>
+          <w:highlight w:val="yellow"/>
           <w:lang w:val="bg-BG"/>
         </w:rPr>
         <w:t>username</w:t>
@@ -2055,6 +2089,7 @@
       <w:r>
         <w:rPr>
           <w:noProof/>
+          <w:highlight w:val="yellow"/>
           <w:lang w:val="bg-BG"/>
         </w:rPr>
         <w:t xml:space="preserve"> should be </w:t>
@@ -2063,6 +2098,7 @@
         <w:rPr>
           <w:b/>
           <w:noProof/>
+          <w:highlight w:val="yellow"/>
           <w:lang w:val="bg-BG"/>
         </w:rPr>
         <w:t>at least 3 characters</w:t>
@@ -2070,6 +2106,7 @@
       <w:r>
         <w:rPr>
           <w:noProof/>
+          <w:highlight w:val="yellow"/>
           <w:lang w:val="bg-BG"/>
         </w:rPr>
         <w:t xml:space="preserve"> long</w:t>
@@ -2085,12 +2122,14 @@
         <w:spacing w:before="120" w:line="240" w:lineRule="auto"/>
         <w:rPr>
           <w:noProof/>
-          <w:lang w:val="bg-BG"/>
-        </w:rPr>
-      </w:pPr>
-      <w:r>
-        <w:rPr>
-          <w:noProof/>
+          <w:highlight w:val="yellow"/>
+          <w:lang w:val="bg-BG"/>
+        </w:rPr>
+      </w:pPr>
+      <w:r>
+        <w:rPr>
+          <w:noProof/>
+          <w:highlight w:val="yellow"/>
           <w:lang w:val="bg-BG"/>
         </w:rPr>
         <w:t xml:space="preserve">The </w:t>
@@ -2099,6 +2138,7 @@
         <w:rPr>
           <w:b/>
           <w:noProof/>
+          <w:highlight w:val="yellow"/>
           <w:lang w:val="bg-BG"/>
         </w:rPr>
         <w:t xml:space="preserve">password </w:t>
@@ -2106,6 +2146,7 @@
       <w:r>
         <w:rPr>
           <w:noProof/>
+          <w:highlight w:val="yellow"/>
           <w:lang w:val="bg-BG"/>
         </w:rPr>
         <w:t xml:space="preserve">should be </w:t>
@@ -2114,6 +2155,7 @@
         <w:rPr>
           <w:b/>
           <w:noProof/>
+          <w:highlight w:val="yellow"/>
           <w:lang w:val="bg-BG"/>
         </w:rPr>
         <w:t xml:space="preserve">at least </w:t>
@@ -2122,6 +2164,7 @@
         <w:rPr>
           <w:b/>
           <w:noProof/>
+          <w:highlight w:val="yellow"/>
         </w:rPr>
         <w:t>3</w:t>
       </w:r>
@@ -2129,6 +2172,7 @@
         <w:rPr>
           <w:b/>
           <w:noProof/>
+          <w:highlight w:val="yellow"/>
           <w:lang w:val="bg-BG"/>
         </w:rPr>
         <w:t xml:space="preserve"> characters</w:t>
@@ -2136,6 +2180,7 @@
       <w:r>
         <w:rPr>
           <w:noProof/>
+          <w:highlight w:val="yellow"/>
           <w:lang w:val="bg-BG"/>
         </w:rPr>
         <w:t xml:space="preserve"> long</w:t>
@@ -2151,12 +2196,14 @@
         <w:spacing w:before="120" w:line="240" w:lineRule="auto"/>
         <w:rPr>
           <w:noProof/>
-          <w:lang w:val="bg-BG"/>
-        </w:rPr>
-      </w:pPr>
-      <w:r>
-        <w:rPr>
-          <w:noProof/>
+          <w:highlight w:val="yellow"/>
+          <w:lang w:val="bg-BG"/>
+        </w:rPr>
+      </w:pPr>
+      <w:r>
+        <w:rPr>
+          <w:noProof/>
+          <w:highlight w:val="yellow"/>
           <w:lang w:val="bg-BG"/>
         </w:rPr>
         <w:t xml:space="preserve">The </w:t>
@@ -2165,6 +2212,7 @@
         <w:rPr>
           <w:b/>
           <w:noProof/>
+          <w:highlight w:val="yellow"/>
           <w:lang w:val="bg-BG"/>
         </w:rPr>
         <w:t>repeat password</w:t>
@@ -2172,6 +2220,7 @@
       <w:r>
         <w:rPr>
           <w:noProof/>
+          <w:highlight w:val="yellow"/>
           <w:lang w:val="bg-BG"/>
         </w:rPr>
         <w:t xml:space="preserve"> should be </w:t>
@@ -2180,6 +2229,7 @@
         <w:rPr>
           <w:b/>
           <w:noProof/>
+          <w:highlight w:val="yellow"/>
           <w:lang w:val="bg-BG"/>
         </w:rPr>
         <w:t>equal to the password</w:t>
@@ -2196,6 +2246,7 @@
         <w:jc w:val="both"/>
         <w:rPr>
           <w:noProof/>
+          <w:highlight w:val="yellow"/>
           <w:lang w:val="bg-BG"/>
         </w:rPr>
       </w:pPr>
@@ -2235,11 +2286,20 @@
           <w:noProof/>
           <w:lang w:val="bg-BG"/>
         </w:rPr>
-        <w:t xml:space="preserve"> should be displayed and the </w:t>
-      </w:r>
-      <w:r>
-        <w:rPr>
-          <w:noProof/>
+        <w:t xml:space="preserve"> should be displayed </w:t>
+      </w:r>
+      <w:r>
+        <w:rPr>
+          <w:noProof/>
+          <w:highlight w:val="yellow"/>
+          <w:lang w:val="bg-BG"/>
+        </w:rPr>
+        <w:t xml:space="preserve">and the </w:t>
+      </w:r>
+      <w:r>
+        <w:rPr>
+          <w:noProof/>
+          <w:highlight w:val="yellow"/>
           <w:lang w:val="bg-BG"/>
         </w:rPr>
         <w:t xml:space="preserve">app should </w:t>
@@ -2248,6 +2308,7 @@
         <w:rPr>
           <w:b/>
           <w:noProof/>
+          <w:highlight w:val="yellow"/>
           <w:lang w:val="bg-BG"/>
         </w:rPr>
         <w:t>redirect</w:t>
@@ -2255,6 +2316,7 @@
       <w:r>
         <w:rPr>
           <w:noProof/>
+          <w:highlight w:val="yellow"/>
           <w:lang w:val="bg-BG"/>
         </w:rPr>
         <w:t xml:space="preserve"> to the </w:t>
@@ -2263,6 +2325,7 @@
         <w:rPr>
           <w:b/>
           <w:noProof/>
+          <w:highlight w:val="yellow"/>
           <w:lang w:val="bg-BG"/>
         </w:rPr>
         <w:t>home page with the right navbar</w:t>
@@ -2270,6 +2333,7 @@
       <w:r>
         <w:rPr>
           <w:noProof/>
+          <w:highlight w:val="yellow"/>
           <w:lang w:val="bg-BG"/>
         </w:rPr>
         <w:t>.</w:t>
@@ -2286,12 +2350,14 @@
         <w:jc w:val="both"/>
         <w:rPr>
           <w:noProof/>
-          <w:lang w:val="bg-BG"/>
-        </w:rPr>
-      </w:pPr>
-      <w:r>
-        <w:rPr>
-          <w:noProof/>
+          <w:highlight w:val="yellow"/>
+          <w:lang w:val="bg-BG"/>
+        </w:rPr>
+      </w:pPr>
+      <w:r>
+        <w:rPr>
+          <w:noProof/>
+          <w:highlight w:val="yellow"/>
           <w:lang w:val="bg-BG"/>
         </w:rPr>
         <w:t>In</w:t>
@@ -2299,6 +2365,7 @@
       <w:r>
         <w:rPr>
           <w:noProof/>
+          <w:highlight w:val="yellow"/>
           <w:lang w:val="bg-BG"/>
         </w:rPr>
         <w:t xml:space="preserve"> </w:t>
@@ -2306,6 +2373,7 @@
       <w:r>
         <w:rPr>
           <w:noProof/>
+          <w:highlight w:val="yellow"/>
           <w:lang w:val="bg-BG"/>
         </w:rPr>
         <w:t xml:space="preserve">case of </w:t>
@@ -2314,6 +2382,7 @@
         <w:rPr>
           <w:b/>
           <w:noProof/>
+          <w:highlight w:val="yellow"/>
           <w:lang w:val="bg-BG"/>
         </w:rPr>
         <w:t xml:space="preserve">error </w:t>
@@ -2321,6 +2390,7 @@
       <w:r>
         <w:rPr>
           <w:noProof/>
+          <w:highlight w:val="yellow"/>
           <w:lang w:val="bg-BG"/>
         </w:rPr>
         <w:t xml:space="preserve">(eg. invalid username/password), an appropriate error </w:t>
@@ -2329,6 +2399,7 @@
         <w:rPr>
           <w:b/>
           <w:noProof/>
+          <w:highlight w:val="yellow"/>
           <w:lang w:val="bg-BG"/>
         </w:rPr>
         <w:t>message</w:t>
@@ -2336,6 +2407,7 @@
       <w:r>
         <w:rPr>
           <w:noProof/>
+          <w:highlight w:val="yellow"/>
           <w:lang w:val="bg-BG"/>
         </w:rPr>
         <w:t xml:space="preserve"> should be </w:t>
@@ -2343,6 +2415,7 @@
       <w:r>
         <w:rPr>
           <w:noProof/>
+          <w:highlight w:val="yellow"/>
           <w:lang w:val="bg-BG"/>
         </w:rPr>
         <w:t>displayed,</w:t>
@@ -2350,6 +2423,7 @@
       <w:r>
         <w:rPr>
           <w:noProof/>
+          <w:highlight w:val="yellow"/>
           <w:lang w:val="bg-BG"/>
         </w:rPr>
         <w:t xml:space="preserve"> and the user should be able to </w:t>
@@ -2358,6 +2432,7 @@
         <w:rPr>
           <w:b/>
           <w:noProof/>
+          <w:highlight w:val="yellow"/>
           <w:lang w:val="bg-BG"/>
         </w:rPr>
         <w:t>try</w:t>
@@ -2365,6 +2440,7 @@
       <w:r>
         <w:rPr>
           <w:noProof/>
+          <w:highlight w:val="yellow"/>
           <w:lang w:val="bg-BG"/>
         </w:rPr>
         <w:t xml:space="preserve"> to register again.</w:t>
@@ -2381,12 +2457,14 @@
         <w:jc w:val="both"/>
         <w:rPr>
           <w:noProof/>
-          <w:lang w:val="bg-BG"/>
-        </w:rPr>
-      </w:pPr>
-      <w:r>
-        <w:rPr>
-          <w:noProof/>
+          <w:highlight w:val="yellow"/>
+          <w:lang w:val="bg-BG"/>
+        </w:rPr>
+      </w:pPr>
+      <w:r>
+        <w:rPr>
+          <w:noProof/>
+          <w:highlight w:val="yellow"/>
           <w:lang w:val="bg-BG"/>
         </w:rPr>
         <w:t>Keep the user session data in the browser</w:t>
@@ -2394,6 +2472,7 @@
       <w:r>
         <w:rPr>
           <w:noProof/>
+          <w:highlight w:val="yellow"/>
           <w:lang w:val="bg-BG"/>
         </w:rPr>
         <w:t>'</w:t>
@@ -2401,6 +2480,7 @@
       <w:r>
         <w:rPr>
           <w:noProof/>
+          <w:highlight w:val="yellow"/>
           <w:lang w:val="bg-BG"/>
         </w:rPr>
         <w:t xml:space="preserve">s </w:t>
@@ -2409,6 +2489,7 @@
         <w:rPr>
           <w:b/>
           <w:noProof/>
+          <w:highlight w:val="yellow"/>
         </w:rPr>
         <w:t>local</w:t>
       </w:r>
@@ -2416,6 +2497,7 @@
         <w:rPr>
           <w:b/>
           <w:noProof/>
+          <w:highlight w:val="yellow"/>
           <w:lang w:val="bg-BG"/>
         </w:rPr>
         <w:t xml:space="preserve"> storage</w:t>
@@ -2423,6 +2505,7 @@
       <w:r>
         <w:rPr>
           <w:noProof/>
+          <w:highlight w:val="yellow"/>
           <w:lang w:val="bg-BG"/>
         </w:rPr>
         <w:t>.</w:t>
@@ -2438,6 +2521,7 @@
       <w:r>
         <w:rPr>
           <w:noProof/>
+          <w:highlight w:val="yellow"/>
           <w:lang w:val="bg-BG"/>
         </w:rPr>
         <w:t>Register once and create/</w:t>
@@ -2445,6 +2529,7 @@
       <w:r>
         <w:rPr>
           <w:noProof/>
+          <w:highlight w:val="yellow"/>
           <w:lang w:val="bg-BG"/>
         </w:rPr>
         <w:t>Like</w:t>
@@ -2452,6 +2537,7 @@
       <w:r>
         <w:rPr>
           <w:noProof/>
+          <w:highlight w:val="yellow"/>
           <w:lang w:val="bg-BG"/>
         </w:rPr>
         <w:t xml:space="preserve"> awesome </w:t>
@@ -2459,6 +2545,7 @@
       <w:r>
         <w:rPr>
           <w:noProof/>
+          <w:highlight w:val="yellow"/>
           <w:lang w:val="bg-BG"/>
         </w:rPr>
         <w:t>ideas</w:t>
@@ -2466,6 +2553,7 @@
       <w:r>
         <w:rPr>
           <w:noProof/>
+          <w:highlight w:val="yellow"/>
           <w:lang w:val="bg-BG"/>
         </w:rPr>
         <w:t>!</w:t>
@@ -2478,23 +2566,14 @@
           <w:lang w:val="bg-BG"/>
         </w:rPr>
       </w:pPr>
-    </w:p>
-    <w:p>
-      <w:pPr>
-        <w:rPr>
-          <w:noProof/>
-          <w:lang w:val="bg-BG"/>
-        </w:rPr>
-      </w:pPr>
-      <w:r>
-        <w:rPr>
-          <w:noProof/>
-        </w:rPr>
-        <w:lastRenderedPageBreak/>
+      <w:r>
+        <w:rPr>
+          <w:noProof/>
+        </w:rPr>
         <w:drawing>
-          <wp:inline distT="0" distB="0" distL="0" distR="0" wp14:anchorId="236F3D28" wp14:editId="2BD1296E">
-            <wp:extent cx="5972810" cy="3308985"/>
-            <wp:effectExtent l="19050" t="19050" r="27940" b="24765"/>
+          <wp:inline distT="0" distB="0" distL="0" distR="0" wp14:anchorId="236F3D28" wp14:editId="35B0EC8C">
+            <wp:extent cx="1780281" cy="986290"/>
+            <wp:effectExtent l="19050" t="19050" r="10795" b="23495"/>
             <wp:docPr id="50" name="Picture 50"/>
             <wp:cNvGraphicFramePr>
               <a:graphicFrameLocks xmlns:a="http://schemas.openxmlformats.org/drawingml/2006/main" noChangeAspect="1"/>
@@ -2515,7 +2594,7 @@
                   <pic:spPr>
                     <a:xfrm>
                       <a:off x="0" y="0"/>
-                      <a:ext cx="5972810" cy="3308985"/>
+                      <a:ext cx="1782872" cy="987725"/>
                     </a:xfrm>
                     <a:prstGeom prst="rect">
                       <a:avLst/>
@@ -2599,12 +2678,14 @@
         <w:pStyle w:val="Heading3"/>
         <w:rPr>
           <w:noProof/>
-          <w:lang w:val="bg-BG"/>
-        </w:rPr>
-      </w:pPr>
-      <w:r>
-        <w:rPr>
-          <w:noProof/>
+          <w:highlight w:val="yellow"/>
+          <w:lang w:val="bg-BG"/>
+        </w:rPr>
+      </w:pPr>
+      <w:r>
+        <w:rPr>
+          <w:noProof/>
+          <w:highlight w:val="yellow"/>
           <w:lang w:val="bg-BG"/>
         </w:rPr>
         <w:t>Login User (5 pts)</w:t>
@@ -2622,6 +2703,7 @@
       <w:r>
         <w:rPr>
           <w:noProof/>
+          <w:highlight w:val="yellow"/>
           <w:lang w:val="bg-BG"/>
         </w:rPr>
         <w:t xml:space="preserve">By given </w:t>
@@ -2630,6 +2712,7 @@
         <w:rPr>
           <w:b/>
           <w:noProof/>
+          <w:highlight w:val="yellow"/>
           <w:lang w:val="bg-BG"/>
         </w:rPr>
         <w:t>username</w:t>
@@ -2637,6 +2720,7 @@
       <w:r>
         <w:rPr>
           <w:noProof/>
+          <w:highlight w:val="yellow"/>
           <w:lang w:val="bg-BG"/>
         </w:rPr>
         <w:t xml:space="preserve"> and </w:t>
@@ -2645,6 +2729,7 @@
         <w:rPr>
           <w:b/>
           <w:noProof/>
+          <w:highlight w:val="yellow"/>
           <w:lang w:val="bg-BG"/>
         </w:rPr>
         <w:t>password</w:t>
@@ -2653,6 +2738,7 @@
         <w:rPr>
           <w:b/>
           <w:noProof/>
+          <w:highlight w:val="yellow"/>
           <w:lang w:val="bg-BG"/>
         </w:rPr>
         <w:t>,</w:t>
@@ -2660,6 +2746,7 @@
       <w:r>
         <w:rPr>
           <w:noProof/>
+          <w:highlight w:val="yellow"/>
           <w:lang w:val="bg-BG"/>
         </w:rPr>
         <w:t xml:space="preserve"> the app should login an existing user.</w:t>
@@ -2743,12 +2830,14 @@
         <w:jc w:val="both"/>
         <w:rPr>
           <w:noProof/>
-          <w:lang w:val="bg-BG"/>
-        </w:rPr>
-      </w:pPr>
-      <w:r>
-        <w:rPr>
-          <w:noProof/>
+          <w:highlight w:val="yellow"/>
+          <w:lang w:val="bg-BG"/>
+        </w:rPr>
+      </w:pPr>
+      <w:r>
+        <w:rPr>
+          <w:noProof/>
+          <w:highlight w:val="yellow"/>
           <w:lang w:val="bg-BG"/>
         </w:rPr>
         <w:t xml:space="preserve">In case of </w:t>
@@ -2757,6 +2846,7 @@
         <w:rPr>
           <w:b/>
           <w:noProof/>
+          <w:highlight w:val="yellow"/>
           <w:lang w:val="bg-BG"/>
         </w:rPr>
         <w:t>error</w:t>
@@ -2764,6 +2854,7 @@
       <w:r>
         <w:rPr>
           <w:noProof/>
+          <w:highlight w:val="yellow"/>
           <w:lang w:val="bg-BG"/>
         </w:rPr>
         <w:t xml:space="preserve">, an appropriate error message should be displayed and the user should be able to fill </w:t>
@@ -2771,6 +2862,7 @@
       <w:r>
         <w:rPr>
           <w:noProof/>
+          <w:highlight w:val="yellow"/>
           <w:lang w:val="bg-BG"/>
         </w:rPr>
         <w:t xml:space="preserve">in </w:t>
@@ -2778,6 +2870,7 @@
       <w:r>
         <w:rPr>
           <w:noProof/>
+          <w:highlight w:val="yellow"/>
           <w:lang w:val="bg-BG"/>
         </w:rPr>
         <w:t>the login form again.</w:t>
@@ -2794,12 +2887,14 @@
         <w:jc w:val="both"/>
         <w:rPr>
           <w:noProof/>
-          <w:lang w:val="bg-BG"/>
-        </w:rPr>
-      </w:pPr>
-      <w:r>
-        <w:rPr>
-          <w:noProof/>
+          <w:highlight w:val="yellow"/>
+          <w:lang w:val="bg-BG"/>
+        </w:rPr>
+      </w:pPr>
+      <w:r>
+        <w:rPr>
+          <w:noProof/>
+          <w:highlight w:val="yellow"/>
           <w:lang w:val="bg-BG"/>
         </w:rPr>
         <w:t>Keep the user session data in the browser</w:t>
@@ -2807,6 +2902,7 @@
       <w:r>
         <w:rPr>
           <w:noProof/>
+          <w:highlight w:val="yellow"/>
           <w:lang w:val="bg-BG"/>
         </w:rPr>
         <w:t>'</w:t>
@@ -2814,6 +2910,7 @@
       <w:r>
         <w:rPr>
           <w:noProof/>
+          <w:highlight w:val="yellow"/>
           <w:lang w:val="bg-BG"/>
         </w:rPr>
         <w:t xml:space="preserve">s </w:t>
@@ -2822,6 +2919,7 @@
         <w:rPr>
           <w:b/>
           <w:noProof/>
+          <w:highlight w:val="yellow"/>
         </w:rPr>
         <w:t>local</w:t>
       </w:r>
@@ -2829,6 +2927,7 @@
         <w:rPr>
           <w:b/>
           <w:noProof/>
+          <w:highlight w:val="yellow"/>
           <w:lang w:val="bg-BG"/>
         </w:rPr>
         <w:t xml:space="preserve"> storage</w:t>
@@ -2836,6 +2935,7 @@
       <w:r>
         <w:rPr>
           <w:noProof/>
+          <w:highlight w:val="yellow"/>
           <w:lang w:val="bg-BG"/>
         </w:rPr>
         <w:t>.</w:t>
@@ -2852,12 +2952,14 @@
         <w:jc w:val="both"/>
         <w:rPr>
           <w:noProof/>
-          <w:lang w:val="bg-BG"/>
-        </w:rPr>
-      </w:pPr>
-      <w:r>
-        <w:rPr>
-          <w:noProof/>
+          <w:highlight w:val="yellow"/>
+          <w:lang w:val="bg-BG"/>
+        </w:rPr>
+      </w:pPr>
+      <w:r>
+        <w:rPr>
+          <w:noProof/>
+          <w:highlight w:val="yellow"/>
           <w:lang w:val="bg-BG"/>
         </w:rPr>
         <w:t xml:space="preserve">Clear </w:t>
@@ -2866,6 +2968,7 @@
         <w:rPr>
           <w:b/>
           <w:noProof/>
+          <w:highlight w:val="yellow"/>
           <w:lang w:val="bg-BG"/>
         </w:rPr>
         <w:t>all</w:t>
@@ -2873,6 +2976,7 @@
       <w:r>
         <w:rPr>
           <w:noProof/>
+          <w:highlight w:val="yellow"/>
           <w:lang w:val="bg-BG"/>
         </w:rPr>
         <w:t xml:space="preserve"> input fields after </w:t>
@@ -2880,6 +2984,7 @@
       <w:r>
         <w:rPr>
           <w:noProof/>
+          <w:highlight w:val="yellow"/>
           <w:lang w:val="bg-BG"/>
         </w:rPr>
         <w:t xml:space="preserve">a </w:t>
@@ -2888,6 +2993,7 @@
         <w:rPr>
           <w:b/>
           <w:noProof/>
+          <w:highlight w:val="yellow"/>
           <w:lang w:val="bg-BG"/>
         </w:rPr>
         <w:t>successful</w:t>
@@ -2895,6 +3001,7 @@
       <w:r>
         <w:rPr>
           <w:noProof/>
+          <w:highlight w:val="yellow"/>
           <w:lang w:val="bg-BG"/>
         </w:rPr>
         <w:t xml:space="preserve"> login.</w:t>
@@ -2910,13 +3017,16 @@
       <w:r>
         <w:rPr>
           <w:noProof/>
-          <w:lang w:val="bg-BG"/>
-        </w:rPr>
+          <w:highlight w:val="yellow"/>
+          <w:lang w:val="bg-BG"/>
+        </w:rPr>
+        <w:lastRenderedPageBreak/>
         <w:t xml:space="preserve">You are one step away from awesome </w:t>
       </w:r>
       <w:r>
         <w:rPr>
           <w:noProof/>
+          <w:highlight w:val="yellow"/>
           <w:lang w:val="bg-BG"/>
         </w:rPr>
         <w:t>ideas</w:t>
@@ -2924,6 +3034,7 @@
       <w:r>
         <w:rPr>
           <w:noProof/>
+          <w:highlight w:val="yellow"/>
           <w:lang w:val="bg-BG"/>
         </w:rPr>
         <w:t>!</w:t>
@@ -2936,23 +3047,14 @@
           <w:lang w:val="bg-BG"/>
         </w:rPr>
       </w:pPr>
-    </w:p>
-    <w:p>
-      <w:pPr>
-        <w:rPr>
-          <w:noProof/>
-          <w:lang w:val="bg-BG"/>
-        </w:rPr>
-      </w:pPr>
-      <w:r>
-        <w:rPr>
-          <w:noProof/>
-        </w:rPr>
-        <w:lastRenderedPageBreak/>
+      <w:r>
+        <w:rPr>
+          <w:noProof/>
+        </w:rPr>
         <w:drawing>
-          <wp:inline distT="0" distB="0" distL="0" distR="0" wp14:anchorId="310945D6" wp14:editId="42C9504C">
-            <wp:extent cx="5972810" cy="3357245"/>
-            <wp:effectExtent l="19050" t="19050" r="27940" b="14605"/>
+          <wp:inline distT="0" distB="0" distL="0" distR="0" wp14:anchorId="310945D6" wp14:editId="68C0D67F">
+            <wp:extent cx="1881052" cy="1057317"/>
+            <wp:effectExtent l="19050" t="19050" r="24130" b="9525"/>
             <wp:docPr id="53" name="Picture 53"/>
             <wp:cNvGraphicFramePr>
               <a:graphicFrameLocks xmlns:a="http://schemas.openxmlformats.org/drawingml/2006/main" noChangeAspect="1"/>
@@ -2973,7 +3075,7 @@
                   <pic:spPr>
                     <a:xfrm>
                       <a:off x="0" y="0"/>
-                      <a:ext cx="5972810" cy="3357245"/>
+                      <a:ext cx="1888510" cy="1061509"/>
                     </a:xfrm>
                     <a:prstGeom prst="rect">
                       <a:avLst/>
@@ -3055,6 +3157,7 @@
       <w:r>
         <w:rPr>
           <w:noProof/>
+          <w:highlight w:val="yellow"/>
           <w:lang w:val="bg-BG"/>
         </w:rPr>
         <w:t xml:space="preserve">Logout </w:t>
@@ -3062,6 +3165,7 @@
       <w:r>
         <w:rPr>
           <w:noProof/>
+          <w:highlight w:val="yellow"/>
           <w:lang w:val="bg-BG"/>
         </w:rPr>
         <w:t>(5 pts)</w:t>
@@ -3130,6 +3234,7 @@
       <w:r>
         <w:rPr>
           <w:noProof/>
+          <w:highlight w:val="yellow"/>
           <w:lang w:val="bg-BG"/>
         </w:rPr>
         <w:t xml:space="preserve">After a </w:t>
@@ -3138,6 +3243,7 @@
         <w:rPr>
           <w:b/>
           <w:noProof/>
+          <w:highlight w:val="yellow"/>
           <w:lang w:val="bg-BG"/>
         </w:rPr>
         <w:t>successful</w:t>
@@ -3145,9 +3251,17 @@
       <w:r>
         <w:rPr>
           <w:noProof/>
-          <w:lang w:val="bg-BG"/>
-        </w:rPr>
-        <w:t xml:space="preserve"> logout, a </w:t>
+          <w:highlight w:val="yellow"/>
+          <w:lang w:val="bg-BG"/>
+        </w:rPr>
+        <w:t xml:space="preserve"> logout,</w:t>
+      </w:r>
+      <w:r>
+        <w:rPr>
+          <w:noProof/>
+          <w:lang w:val="bg-BG"/>
+        </w:rPr>
+        <w:t xml:space="preserve"> a </w:t>
       </w:r>
       <w:r>
         <w:rPr>
@@ -3178,11 +3292,20 @@
           <w:noProof/>
           <w:lang w:val="bg-BG"/>
         </w:rPr>
-        <w:t xml:space="preserve"> should be displayed</w:t>
-      </w:r>
-      <w:r>
-        <w:rPr>
-          <w:noProof/>
+        <w:t xml:space="preserve"> </w:t>
+      </w:r>
+      <w:r>
+        <w:rPr>
+          <w:noProof/>
+          <w:highlight w:val="yellow"/>
+          <w:lang w:val="bg-BG"/>
+        </w:rPr>
+        <w:t>should be displayed</w:t>
+      </w:r>
+      <w:r>
+        <w:rPr>
+          <w:noProof/>
+          <w:highlight w:val="yellow"/>
           <w:lang w:val="bg-BG"/>
         </w:rPr>
         <w:t xml:space="preserve"> and the </w:t>
@@ -3191,6 +3314,7 @@
         <w:rPr>
           <w:b/>
           <w:noProof/>
+          <w:highlight w:val="yellow"/>
           <w:lang w:val="bg-BG"/>
         </w:rPr>
         <w:t>anonymous screen</w:t>
@@ -3198,6 +3322,7 @@
       <w:r>
         <w:rPr>
           <w:noProof/>
+          <w:highlight w:val="yellow"/>
           <w:lang w:val="bg-BG"/>
         </w:rPr>
         <w:t xml:space="preserve"> should be shown</w:t>
@@ -3214,12 +3339,14 @@
         <w:jc w:val="both"/>
         <w:rPr>
           <w:noProof/>
-          <w:lang w:val="bg-BG"/>
-        </w:rPr>
-      </w:pPr>
-      <w:r>
-        <w:rPr>
-          <w:noProof/>
+          <w:highlight w:val="yellow"/>
+          <w:lang w:val="bg-BG"/>
+        </w:rPr>
+      </w:pPr>
+      <w:r>
+        <w:rPr>
+          <w:noProof/>
+          <w:highlight w:val="yellow"/>
           <w:lang w:val="bg-BG"/>
         </w:rPr>
         <w:t xml:space="preserve">The </w:t>
@@ -3228,6 +3355,7 @@
         <w:rPr>
           <w:b/>
           <w:noProof/>
+          <w:highlight w:val="yellow"/>
           <w:lang w:val="bg-BG"/>
         </w:rPr>
         <w:t>"logout" REST service</w:t>
@@ -3235,6 +3363,7 @@
       <w:r>
         <w:rPr>
           <w:noProof/>
+          <w:highlight w:val="yellow"/>
           <w:lang w:val="bg-BG"/>
         </w:rPr>
         <w:t xml:space="preserve"> at the back-end </w:t>
@@ -3242,6 +3371,7 @@
       <w:r>
         <w:rPr>
           <w:noProof/>
+          <w:highlight w:val="yellow"/>
           <w:lang w:val="bg-BG"/>
         </w:rPr>
         <w:t xml:space="preserve"> </w:t>
@@ -3250,6 +3380,7 @@
         <w:rPr>
           <w:b/>
           <w:noProof/>
+          <w:highlight w:val="yellow"/>
           <w:lang w:val="bg-BG"/>
         </w:rPr>
         <w:t>must</w:t>
@@ -3257,6 +3388,7 @@
       <w:r>
         <w:rPr>
           <w:noProof/>
+          <w:highlight w:val="yellow"/>
           <w:lang w:val="bg-BG"/>
         </w:rPr>
         <w:t xml:space="preserve"> be</w:t>
@@ -3264,6 +3396,7 @@
       <w:r>
         <w:rPr>
           <w:noProof/>
+          <w:highlight w:val="yellow"/>
           <w:lang w:val="bg-BG"/>
         </w:rPr>
         <w:t xml:space="preserve"> called at logout</w:t>
@@ -3280,6 +3413,7 @@
         <w:jc w:val="both"/>
         <w:rPr>
           <w:noProof/>
+          <w:highlight w:val="yellow"/>
           <w:lang w:val="bg-BG"/>
         </w:rPr>
       </w:pPr>
@@ -3287,6 +3421,7 @@
         <w:rPr>
           <w:noProof/>
           <w:color w:val="000000" w:themeColor="text1"/>
+          <w:highlight w:val="yellow"/>
           <w:lang w:val="bg-BG"/>
         </w:rPr>
         <w:t>All local information in the browser (</w:t>
@@ -3296,6 +3431,7 @@
           <w:b/>
           <w:noProof/>
           <w:color w:val="000000" w:themeColor="text1"/>
+          <w:highlight w:val="yellow"/>
           <w:lang w:val="bg-BG"/>
         </w:rPr>
         <w:t>user session data</w:t>
@@ -3304,6 +3440,7 @@
         <w:rPr>
           <w:noProof/>
           <w:color w:val="000000" w:themeColor="text1"/>
+          <w:highlight w:val="yellow"/>
           <w:lang w:val="bg-BG"/>
         </w:rPr>
         <w:t>) about the current user should be deleted</w:t>
@@ -3426,7 +3563,6 @@
     <w:p>
       <w:pPr>
         <w:spacing w:before="120" w:after="160" w:line="240" w:lineRule="auto"/>
-        <w:ind w:firstLine="720"/>
         <w:jc w:val="both"/>
         <w:rPr>
           <w:noProof/>
@@ -3436,16 +3572,6 @@
     </w:p>
     <w:p>
       <w:pPr>
-        <w:spacing w:before="120" w:after="160" w:line="240" w:lineRule="auto"/>
-        <w:jc w:val="both"/>
-        <w:rPr>
-          <w:noProof/>
-          <w:lang w:val="bg-BG"/>
-        </w:rPr>
-      </w:pPr>
-    </w:p>
-    <w:p>
-      <w:pPr>
         <w:pStyle w:val="Heading3"/>
         <w:rPr>
           <w:noProof/>
@@ -3457,7 +3583,6 @@
           <w:noProof/>
           <w:highlight w:val="yellow"/>
         </w:rPr>
-        <w:lastRenderedPageBreak/>
         <w:t>Dashboard</w:t>
       </w:r>
       <w:r>
@@ -3791,6 +3916,7 @@
           <w:noProof/>
           <w:highlight w:val="yellow"/>
         </w:rPr>
+        <w:lastRenderedPageBreak/>
         <w:t>Create</w:t>
       </w:r>
       <w:r>
@@ -4884,7 +5010,6 @@
           <w:highlight w:val="yellow"/>
           <w:lang w:val="bg-BG"/>
         </w:rPr>
-        <w:lastRenderedPageBreak/>
         <w:t xml:space="preserve">Details </w:t>
       </w:r>
       <w:r>
@@ -4939,16 +5064,7 @@
           <w:noProof/>
           <w:lang w:val="bg-BG"/>
         </w:rPr>
-        <w:t xml:space="preserve">Logged-in users should </w:t>
-      </w:r>
-      <w:bookmarkStart w:id="0" w:name="_GoBack"/>
-      <w:bookmarkEnd w:id="0"/>
-      <w:r>
-        <w:rPr>
-          <w:noProof/>
-          <w:lang w:val="bg-BG"/>
-        </w:rPr>
-        <w:t xml:space="preserve">be able to </w:t>
+        <w:t xml:space="preserve">Logged-in users should be able to </w:t>
       </w:r>
       <w:r>
         <w:rPr>
@@ -5441,6 +5557,7 @@
         <w:rPr>
           <w:noProof/>
         </w:rPr>
+        <w:lastRenderedPageBreak/>
         <w:drawing>
           <wp:inline distT="0" distB="0" distL="0" distR="0" wp14:anchorId="470C6FCE" wp14:editId="384DE924">
             <wp:extent cx="1037564" cy="821800"/>
@@ -5893,11 +6010,10 @@
         <w:rPr>
           <w:noProof/>
         </w:rPr>
-        <w:lastRenderedPageBreak/>
         <w:drawing>
-          <wp:inline distT="0" distB="0" distL="0" distR="0" wp14:anchorId="35D7338D" wp14:editId="7D0E437F">
-            <wp:extent cx="4022455" cy="3135086"/>
-            <wp:effectExtent l="19050" t="19050" r="16510" b="27305"/>
+          <wp:inline distT="0" distB="0" distL="0" distR="0" wp14:anchorId="35D7338D" wp14:editId="3D74E994">
+            <wp:extent cx="2408684" cy="1877319"/>
+            <wp:effectExtent l="19050" t="19050" r="10795" b="27940"/>
             <wp:docPr id="66" name="Picture 66"/>
             <wp:cNvGraphicFramePr>
               <a:graphicFrameLocks xmlns:a="http://schemas.openxmlformats.org/drawingml/2006/main" noChangeAspect="1"/>
@@ -5918,7 +6034,7 @@
                   <pic:spPr>
                     <a:xfrm>
                       <a:off x="0" y="0"/>
-                      <a:ext cx="4023524" cy="3135919"/>
+                      <a:ext cx="2410808" cy="1878974"/>
                     </a:xfrm>
                     <a:prstGeom prst="rect">
                       <a:avLst/>
@@ -6516,6 +6632,7 @@
       <w:r>
         <w:rPr>
           <w:noProof/>
+          <w:highlight w:val="yellow"/>
           <w:lang w:val="bg-BG"/>
         </w:rPr>
         <w:t xml:space="preserve">Delete </w:t>
@@ -6523,6 +6640,7 @@
       <w:r>
         <w:rPr>
           <w:noProof/>
+          <w:highlight w:val="yellow"/>
           <w:lang w:val="bg-BG"/>
         </w:rPr>
         <w:t>Idea</w:t>
@@ -6530,6 +6648,7 @@
       <w:r>
         <w:rPr>
           <w:noProof/>
+          <w:highlight w:val="yellow"/>
           <w:lang w:val="bg-BG"/>
         </w:rPr>
         <w:t xml:space="preserve"> </w:t>
@@ -6537,6 +6656,7 @@
       <w:r>
         <w:rPr>
           <w:noProof/>
+          <w:highlight w:val="yellow"/>
           <w:lang w:val="bg-BG"/>
         </w:rPr>
         <w:t>(5 pts)</w:t>
@@ -6604,14 +6724,17 @@
       <w:r>
         <w:rPr>
           <w:noProof/>
-          <w:lang w:val="bg-BG"/>
-        </w:rPr>
+          <w:highlight w:val="yellow"/>
+          <w:lang w:val="bg-BG"/>
+        </w:rPr>
+        <w:lastRenderedPageBreak/>
         <w:t xml:space="preserve">Clicking the </w:t>
       </w:r>
       <w:r>
         <w:rPr>
           <w:bCs/>
           <w:noProof/>
+          <w:highlight w:val="yellow"/>
           <w:lang w:val="bg-BG"/>
         </w:rPr>
         <w:t>[</w:t>
@@ -6619,6 +6742,7 @@
       <w:r>
         <w:rPr>
           <w:rStyle w:val="CodeChar"/>
+          <w:highlight w:val="yellow"/>
         </w:rPr>
         <w:t>Delete</w:t>
       </w:r>
@@ -6626,6 +6750,7 @@
         <w:rPr>
           <w:bCs/>
           <w:noProof/>
+          <w:highlight w:val="yellow"/>
           <w:lang w:val="bg-BG"/>
         </w:rPr>
         <w:t>]</w:t>
@@ -6634,6 +6759,7 @@
         <w:rPr>
           <w:b/>
           <w:noProof/>
+          <w:highlight w:val="yellow"/>
           <w:lang w:val="bg-BG"/>
         </w:rPr>
         <w:t xml:space="preserve"> link </w:t>
@@ -6642,6 +6768,7 @@
         <w:rPr>
           <w:bCs/>
           <w:noProof/>
+          <w:highlight w:val="yellow"/>
           <w:lang w:val="bg-BG"/>
         </w:rPr>
         <w:t>of a</w:t>
@@ -6650,6 +6777,7 @@
         <w:rPr>
           <w:bCs/>
           <w:noProof/>
+          <w:highlight w:val="yellow"/>
           <w:lang w:val="bg-BG"/>
         </w:rPr>
         <w:t>n</w:t>
@@ -6658,6 +6786,7 @@
         <w:rPr>
           <w:bCs/>
           <w:noProof/>
+          <w:highlight w:val="yellow"/>
           <w:lang w:val="bg-BG"/>
         </w:rPr>
         <w:t xml:space="preserve"> </w:t>
@@ -6666,6 +6795,7 @@
         <w:rPr>
           <w:b/>
           <w:noProof/>
+          <w:highlight w:val="yellow"/>
           <w:lang w:val="bg-BG"/>
         </w:rPr>
         <w:t>idea</w:t>
@@ -6674,6 +6804,7 @@
         <w:rPr>
           <w:bCs/>
           <w:noProof/>
+          <w:highlight w:val="yellow"/>
           <w:lang w:val="bg-BG"/>
         </w:rPr>
         <w:t xml:space="preserve"> </w:t>
@@ -6681,6 +6812,7 @@
       <w:r>
         <w:rPr>
           <w:noProof/>
+          <w:highlight w:val="yellow"/>
           <w:lang w:val="bg-BG"/>
         </w:rPr>
         <w:t xml:space="preserve">(on the </w:t>
@@ -6688,6 +6820,7 @@
       <w:r>
         <w:rPr>
           <w:rStyle w:val="CodeChar"/>
+          <w:highlight w:val="yellow"/>
           <w:lang w:val="bg-BG"/>
         </w:rPr>
         <w:t>Idea</w:t>
@@ -6695,6 +6828,7 @@
       <w:r>
         <w:rPr>
           <w:noProof/>
+          <w:highlight w:val="yellow"/>
           <w:lang w:val="bg-BG"/>
         </w:rPr>
         <w:t xml:space="preserve"> </w:t>
@@ -6702,6 +6836,7 @@
       <w:r>
         <w:rPr>
           <w:rStyle w:val="CodeChar"/>
+          <w:highlight w:val="yellow"/>
           <w:lang w:val="bg-BG"/>
         </w:rPr>
         <w:t>Details</w:t>
@@ -6709,6 +6844,7 @@
       <w:r>
         <w:rPr>
           <w:noProof/>
+          <w:highlight w:val="yellow"/>
           <w:lang w:val="bg-BG"/>
         </w:rPr>
         <w:t xml:space="preserve"> </w:t>
@@ -6716,6 +6852,7 @@
       <w:r>
         <w:rPr>
           <w:rStyle w:val="CodeChar"/>
+          <w:highlight w:val="yellow"/>
           <w:lang w:val="bg-BG"/>
         </w:rPr>
         <w:t>page</w:t>
@@ -6723,6 +6860,7 @@
       <w:r>
         <w:rPr>
           <w:noProof/>
+          <w:highlight w:val="yellow"/>
           <w:lang w:val="bg-BG"/>
         </w:rPr>
         <w:t xml:space="preserve">) </w:t>
@@ -6730,6 +6868,7 @@
       <w:r>
         <w:rPr>
           <w:noProof/>
+          <w:highlight w:val="yellow"/>
           <w:lang w:val="bg-BG"/>
         </w:rPr>
         <w:t xml:space="preserve">should </w:t>
@@ -6738,6 +6877,7 @@
         <w:rPr>
           <w:b/>
           <w:noProof/>
+          <w:highlight w:val="yellow"/>
           <w:lang w:val="bg-BG"/>
         </w:rPr>
         <w:t>delete</w:t>
@@ -6745,6 +6885,7 @@
       <w:r>
         <w:rPr>
           <w:noProof/>
+          <w:highlight w:val="yellow"/>
           <w:lang w:val="bg-BG"/>
         </w:rPr>
         <w:t xml:space="preserve"> the </w:t>
@@ -6753,6 +6894,7 @@
         <w:rPr>
           <w:b/>
           <w:noProof/>
+          <w:highlight w:val="yellow"/>
           <w:lang w:val="bg-BG"/>
         </w:rPr>
         <w:t>idea</w:t>
@@ -6760,6 +6902,7 @@
       <w:r>
         <w:rPr>
           <w:noProof/>
+          <w:highlight w:val="yellow"/>
           <w:lang w:val="bg-BG"/>
         </w:rPr>
         <w:t>.</w:t>
@@ -6774,6 +6917,7 @@
         </w:numPr>
         <w:rPr>
           <w:noProof/>
+          <w:highlight w:val="yellow"/>
           <w:lang w:val="bg-BG"/>
         </w:rPr>
       </w:pPr>
@@ -6887,11 +7031,20 @@
           <w:noProof/>
           <w:lang w:val="bg-BG"/>
         </w:rPr>
-        <w:t xml:space="preserve">should be displayed and the </w:t>
+        <w:t xml:space="preserve">should be displayed </w:t>
+      </w:r>
+      <w:r>
+        <w:rPr>
+          <w:noProof/>
+          <w:highlight w:val="yellow"/>
+          <w:lang w:val="bg-BG"/>
+        </w:rPr>
+        <w:t xml:space="preserve">and the </w:t>
       </w:r>
       <w:r>
         <w:rPr>
           <w:rStyle w:val="CodeChar"/>
+          <w:highlight w:val="yellow"/>
         </w:rPr>
         <w:t xml:space="preserve">Dashboard </w:t>
       </w:r>
@@ -6899,6 +7052,7 @@
         <w:rPr>
           <w:b/>
           <w:noProof/>
+          <w:highlight w:val="yellow"/>
           <w:lang w:val="bg-BG"/>
         </w:rPr>
         <w:t xml:space="preserve"> </w:t>
@@ -6906,6 +7060,7 @@
       <w:r>
         <w:rPr>
           <w:noProof/>
+          <w:highlight w:val="yellow"/>
           <w:lang w:val="bg-BG"/>
         </w:rPr>
         <w:t xml:space="preserve">should be </w:t>
@@ -6914,6 +7069,7 @@
         <w:rPr>
           <w:b/>
           <w:noProof/>
+          <w:highlight w:val="yellow"/>
           <w:lang w:val="bg-BG"/>
         </w:rPr>
         <w:t>shown</w:t>
@@ -6983,24 +7139,28 @@
       <w:r>
         <w:rPr>
           <w:noProof/>
+          <w:highlight w:val="yellow"/>
         </w:rPr>
         <w:t xml:space="preserve">(BONUS) </w:t>
       </w:r>
       <w:r>
         <w:rPr>
           <w:noProof/>
+          <w:highlight w:val="yellow"/>
         </w:rPr>
         <w:t>Profile Page</w:t>
       </w:r>
       <w:r>
         <w:rPr>
           <w:noProof/>
+          <w:highlight w:val="yellow"/>
         </w:rPr>
         <w:t xml:space="preserve"> </w:t>
       </w:r>
       <w:r>
         <w:rPr>
           <w:noProof/>
+          <w:highlight w:val="yellow"/>
           <w:lang w:val="bg-BG"/>
         </w:rPr>
         <w:t xml:space="preserve"> </w:t>
@@ -7008,6 +7168,7 @@
       <w:r>
         <w:rPr>
           <w:noProof/>
+          <w:highlight w:val="yellow"/>
           <w:lang w:val="bg-BG"/>
         </w:rPr>
         <w:t>(</w:t>
@@ -7015,12 +7176,14 @@
       <w:r>
         <w:rPr>
           <w:noProof/>
+          <w:highlight w:val="yellow"/>
         </w:rPr>
         <w:t>5</w:t>
       </w:r>
       <w:r>
         <w:rPr>
           <w:noProof/>
+          <w:highlight w:val="yellow"/>
           <w:lang w:val="bg-BG"/>
         </w:rPr>
         <w:t xml:space="preserve"> pts)</w:t>
@@ -7038,7 +7201,16 @@
           <w:noProof/>
           <w:lang w:val="bg-BG"/>
         </w:rPr>
-        <w:t xml:space="preserve">Logged-in users should be able to </w:t>
+        <w:t>Logged-in users should b</w:t>
+      </w:r>
+      <w:bookmarkStart w:id="0" w:name="_GoBack"/>
+      <w:bookmarkEnd w:id="0"/>
+      <w:r>
+        <w:rPr>
+          <w:noProof/>
+          <w:lang w:val="bg-BG"/>
+        </w:rPr>
+        <w:t xml:space="preserve">e able to </w:t>
       </w:r>
       <w:r>
         <w:rPr>
@@ -7083,15 +7255,16 @@
       <w:pPr>
         <w:rPr>
           <w:noProof/>
-          <w:lang w:val="bg-BG"/>
-        </w:rPr>
-      </w:pPr>
-      <w:r>
-        <w:rPr>
-          <w:noProof/>
-          <w:lang w:val="bg-BG"/>
-        </w:rPr>
-        <w:lastRenderedPageBreak/>
+          <w:color w:val="FF0000"/>
+          <w:lang w:val="bg-BG"/>
+        </w:rPr>
+      </w:pPr>
+      <w:r>
+        <w:rPr>
+          <w:noProof/>
+          <w:color w:val="FF0000"/>
+          <w:lang w:val="bg-BG"/>
+        </w:rPr>
         <w:t xml:space="preserve">Clicking the </w:t>
       </w:r>
       <w:r>
@@ -7099,6 +7272,7 @@
           <w:b/>
           <w:bCs/>
           <w:noProof/>
+          <w:color w:val="FF0000"/>
         </w:rPr>
         <w:t>Icon</w:t>
       </w:r>
@@ -7106,6 +7280,7 @@
         <w:rPr>
           <w:b/>
           <w:noProof/>
+          <w:color w:val="FF0000"/>
           <w:lang w:val="bg-BG"/>
         </w:rPr>
         <w:t xml:space="preserve"> link </w:t>
@@ -7114,6 +7289,7 @@
         <w:rPr>
           <w:bCs/>
           <w:noProof/>
+          <w:color w:val="FF0000"/>
           <w:lang w:val="bg-BG"/>
         </w:rPr>
         <w:t xml:space="preserve">on the </w:t>
@@ -7123,6 +7299,7 @@
           <w:b/>
           <w:bCs/>
           <w:noProof/>
+          <w:color w:val="FF0000"/>
           <w:lang w:val="bg-BG"/>
         </w:rPr>
         <w:t>navigation bar</w:t>
@@ -7131,6 +7308,7 @@
         <w:rPr>
           <w:bCs/>
           <w:noProof/>
+          <w:color w:val="FF0000"/>
           <w:lang w:val="bg-BG"/>
         </w:rPr>
         <w:t xml:space="preserve"> </w:t>
@@ -7138,6 +7316,7 @@
       <w:r>
         <w:rPr>
           <w:noProof/>
+          <w:color w:val="FF0000"/>
           <w:lang w:val="bg-BG"/>
         </w:rPr>
         <w:t xml:space="preserve">should </w:t>
@@ -7147,6 +7326,7 @@
           <w:b/>
           <w:bCs/>
           <w:noProof/>
+          <w:color w:val="FF0000"/>
           <w:lang w:val="bg-BG"/>
         </w:rPr>
         <w:t>display</w:t>
@@ -7154,6 +7334,7 @@
       <w:r>
         <w:rPr>
           <w:noProof/>
+          <w:color w:val="FF0000"/>
           <w:lang w:val="bg-BG"/>
         </w:rPr>
         <w:t xml:space="preserve"> the </w:t>
@@ -7161,6 +7342,7 @@
       <w:r>
         <w:rPr>
           <w:noProof/>
+          <w:color w:val="FF0000"/>
           <w:lang w:val="bg-BG"/>
         </w:rPr>
         <w:br/>
@@ -7168,6 +7350,7 @@
       <w:r>
         <w:rPr>
           <w:rStyle w:val="CodeChar"/>
+          <w:color w:val="FF0000"/>
           <w:lang w:val="bg-BG"/>
         </w:rPr>
         <w:t>User</w:t>
@@ -7175,6 +7358,7 @@
       <w:r>
         <w:rPr>
           <w:noProof/>
+          <w:color w:val="FF0000"/>
           <w:lang w:val="bg-BG"/>
         </w:rPr>
         <w:t xml:space="preserve"> </w:t>
@@ -7182,6 +7366,7 @@
       <w:r>
         <w:rPr>
           <w:rStyle w:val="CodeChar"/>
+          <w:color w:val="FF0000"/>
           <w:lang w:val="bg-BG"/>
         </w:rPr>
         <w:t>Profile</w:t>
@@ -7189,6 +7374,7 @@
       <w:r>
         <w:rPr>
           <w:noProof/>
+          <w:color w:val="FF0000"/>
           <w:lang w:val="bg-BG"/>
         </w:rPr>
         <w:t xml:space="preserve"> </w:t>
@@ -7196,6 +7382,7 @@
       <w:r>
         <w:rPr>
           <w:rStyle w:val="CodeChar"/>
+          <w:color w:val="FF0000"/>
           <w:lang w:val="bg-BG"/>
         </w:rPr>
         <w:t>page</w:t>
@@ -7203,6 +7390,7 @@
       <w:r>
         <w:rPr>
           <w:noProof/>
+          <w:color w:val="FF0000"/>
           <w:lang w:val="bg-BG"/>
         </w:rPr>
         <w:t>:</w:t>
@@ -7218,12 +7406,14 @@
         <w:spacing w:before="120" w:line="240" w:lineRule="auto"/>
         <w:rPr>
           <w:noProof/>
-          <w:lang w:val="bg-BG"/>
-        </w:rPr>
-      </w:pPr>
-      <w:r>
-        <w:rPr>
-          <w:noProof/>
+          <w:highlight w:val="yellow"/>
+          <w:lang w:val="bg-BG"/>
+        </w:rPr>
+      </w:pPr>
+      <w:r>
+        <w:rPr>
+          <w:noProof/>
+          <w:highlight w:val="yellow"/>
           <w:lang w:val="bg-BG"/>
         </w:rPr>
         <w:t>Each user p</w:t>
@@ -7231,6 +7421,7 @@
       <w:r>
         <w:rPr>
           <w:noProof/>
+          <w:highlight w:val="yellow"/>
           <w:lang w:val="bg-BG"/>
         </w:rPr>
         <w:t>rofile should display user info -</w:t>
@@ -7238,6 +7429,7 @@
       <w:r>
         <w:rPr>
           <w:noProof/>
+          <w:highlight w:val="yellow"/>
           <w:lang w:val="bg-BG"/>
         </w:rPr>
         <w:t xml:space="preserve"> </w:t>
@@ -7246,6 +7438,7 @@
         <w:rPr>
           <w:b/>
           <w:noProof/>
+          <w:highlight w:val="yellow"/>
           <w:lang w:val="bg-BG"/>
         </w:rPr>
         <w:t>profile picture</w:t>
@@ -7253,6 +7446,7 @@
       <w:r>
         <w:rPr>
           <w:noProof/>
+          <w:highlight w:val="yellow"/>
           <w:lang w:val="bg-BG"/>
         </w:rPr>
         <w:t>,</w:t>
@@ -7260,6 +7454,7 @@
       <w:r>
         <w:rPr>
           <w:noProof/>
+          <w:highlight w:val="yellow"/>
           <w:lang w:val="bg-BG"/>
         </w:rPr>
         <w:t xml:space="preserve"> </w:t>
@@ -7268,6 +7463,7 @@
         <w:rPr>
           <w:b/>
           <w:noProof/>
+          <w:highlight w:val="yellow"/>
           <w:lang w:val="bg-BG"/>
         </w:rPr>
         <w:t>username</w:t>
@@ -7275,6 +7471,7 @@
       <w:r>
         <w:rPr>
           <w:noProof/>
+          <w:highlight w:val="yellow"/>
           <w:lang w:val="bg-BG"/>
         </w:rPr>
         <w:t xml:space="preserve"> and </w:t>
@@ -7283,6 +7480,7 @@
         <w:rPr>
           <w:b/>
           <w:noProof/>
+          <w:highlight w:val="yellow"/>
         </w:rPr>
         <w:t>ideas</w:t>
       </w:r>
@@ -7290,6 +7488,7 @@
         <w:rPr>
           <w:b/>
           <w:noProof/>
+          <w:highlight w:val="yellow"/>
           <w:lang w:val="bg-BG"/>
         </w:rPr>
         <w:t xml:space="preserve"> information</w:t>
@@ -7305,13 +7504,15 @@
         <w:spacing w:before="120" w:line="240" w:lineRule="auto"/>
         <w:rPr>
           <w:noProof/>
-          <w:lang w:val="bg-BG"/>
-        </w:rPr>
-      </w:pPr>
-      <w:r>
-        <w:rPr>
-          <w:b/>
-          <w:noProof/>
+          <w:highlight w:val="yellow"/>
+          <w:lang w:val="bg-BG"/>
+        </w:rPr>
+      </w:pPr>
+      <w:r>
+        <w:rPr>
+          <w:b/>
+          <w:noProof/>
+          <w:highlight w:val="yellow"/>
           <w:lang w:val="bg-BG"/>
         </w:rPr>
         <w:t>"</w:t>
@@ -7319,12 +7520,14 @@
       <w:r>
         <w:rPr>
           <w:rStyle w:val="CodeChar"/>
+          <w:highlight w:val="yellow"/>
         </w:rPr>
         <w:t>Has</w:t>
       </w:r>
       <w:r>
         <w:rPr>
           <w:rStyle w:val="CodeChar"/>
+          <w:highlight w:val="yellow"/>
           <w:lang w:val="bg-BG"/>
         </w:rPr>
         <w:t xml:space="preserve"> {count} </w:t>
@@ -7332,6 +7535,7 @@
       <w:r>
         <w:rPr>
           <w:rStyle w:val="CodeChar"/>
+          <w:highlight w:val="yellow"/>
           <w:lang w:val="bg-BG"/>
         </w:rPr>
         <w:t>ideas</w:t>
@@ -7339,6 +7543,7 @@
       <w:r>
         <w:rPr>
           <w:noProof/>
+          <w:highlight w:val="yellow"/>
           <w:lang w:val="bg-BG"/>
         </w:rPr>
         <w:t>"</w:t>
@@ -7354,12 +7559,14 @@
         <w:spacing w:before="120" w:line="240" w:lineRule="auto"/>
         <w:rPr>
           <w:noProof/>
-          <w:lang w:val="bg-BG"/>
-        </w:rPr>
-      </w:pPr>
-      <w:r>
-        <w:rPr>
-          <w:noProof/>
+          <w:highlight w:val="yellow"/>
+          <w:lang w:val="bg-BG"/>
+        </w:rPr>
+      </w:pPr>
+      <w:r>
+        <w:rPr>
+          <w:noProof/>
+          <w:highlight w:val="yellow"/>
           <w:lang w:val="bg-BG"/>
         </w:rPr>
         <w:t>T</w:t>
@@ -7367,6 +7574,7 @@
       <w:r>
         <w:rPr>
           <w:noProof/>
+          <w:highlight w:val="yellow"/>
           <w:lang w:val="bg-BG"/>
         </w:rPr>
         <w:t xml:space="preserve">he </w:t>
@@ -7375,6 +7583,7 @@
         <w:rPr>
           <w:b/>
           <w:noProof/>
+          <w:highlight w:val="yellow"/>
           <w:lang w:val="bg-BG"/>
         </w:rPr>
         <w:t>names</w:t>
@@ -7382,6 +7591,7 @@
       <w:r>
         <w:rPr>
           <w:noProof/>
+          <w:highlight w:val="yellow"/>
           <w:lang w:val="bg-BG"/>
         </w:rPr>
         <w:t xml:space="preserve"> of </w:t>
@@ -7390,6 +7600,7 @@
         <w:rPr>
           <w:b/>
           <w:noProof/>
+          <w:highlight w:val="yellow"/>
           <w:lang w:val="bg-BG"/>
         </w:rPr>
         <w:t xml:space="preserve">all </w:t>
@@ -7398,6 +7609,7 @@
         <w:rPr>
           <w:b/>
           <w:noProof/>
+          <w:highlight w:val="yellow"/>
           <w:lang w:val="bg-BG"/>
         </w:rPr>
         <w:t>ideas</w:t>
@@ -7405,6 +7617,7 @@
       <w:r>
         <w:rPr>
           <w:noProof/>
+          <w:highlight w:val="yellow"/>
           <w:lang w:val="bg-BG"/>
         </w:rPr>
         <w:t xml:space="preserve"> which </w:t>
@@ -7412,6 +7625,7 @@
       <w:r>
         <w:rPr>
           <w:noProof/>
+          <w:highlight w:val="yellow"/>
           <w:lang w:val="bg-BG"/>
         </w:rPr>
         <w:t>the</w:t>
@@ -7419,6 +7633,7 @@
       <w:r>
         <w:rPr>
           <w:noProof/>
+          <w:highlight w:val="yellow"/>
           <w:lang w:val="bg-BG"/>
         </w:rPr>
         <w:t xml:space="preserve"> </w:t>
@@ -7426,6 +7641,7 @@
       <w:r>
         <w:rPr>
           <w:noProof/>
+          <w:highlight w:val="yellow"/>
           <w:lang w:val="bg-BG"/>
         </w:rPr>
         <w:t xml:space="preserve">user has </w:t>
@@ -7434,6 +7650,7 @@
         <w:rPr>
           <w:b/>
           <w:noProof/>
+          <w:highlight w:val="yellow"/>
           <w:lang w:val="bg-BG"/>
         </w:rPr>
         <w:t>created</w:t>
@@ -7441,6 +7658,7 @@
       <w:r>
         <w:rPr>
           <w:noProof/>
+          <w:highlight w:val="yellow"/>
           <w:lang w:val="bg-BG"/>
         </w:rPr>
         <w:t>.</w:t>
@@ -7459,9 +7677,9 @@
           <w:noProof/>
         </w:rPr>
         <w:drawing>
-          <wp:inline distT="0" distB="0" distL="0" distR="0" wp14:anchorId="012A936B" wp14:editId="15257474">
-            <wp:extent cx="5972810" cy="3214370"/>
-            <wp:effectExtent l="19050" t="19050" r="27940" b="24130"/>
+          <wp:inline distT="0" distB="0" distL="0" distR="0" wp14:anchorId="012A936B" wp14:editId="13EB761C">
+            <wp:extent cx="1869855" cy="1006294"/>
+            <wp:effectExtent l="19050" t="19050" r="16510" b="22860"/>
             <wp:docPr id="67" name="Picture 67"/>
             <wp:cNvGraphicFramePr>
               <a:graphicFrameLocks xmlns:a="http://schemas.openxmlformats.org/drawingml/2006/main" noChangeAspect="1"/>
@@ -7482,7 +7700,7 @@
                   <pic:spPr>
                     <a:xfrm>
                       <a:off x="0" y="0"/>
-                      <a:ext cx="5972810" cy="3214370"/>
+                      <a:ext cx="1873705" cy="1008366"/>
                     </a:xfrm>
                     <a:prstGeom prst="rect">
                       <a:avLst/>
@@ -7502,15 +7720,6 @@
     </w:p>
     <w:p>
       <w:pPr>
-        <w:spacing w:before="120" w:line="240" w:lineRule="auto"/>
-        <w:rPr>
-          <w:noProof/>
-          <w:lang w:val="bg-BG"/>
-        </w:rPr>
-      </w:pPr>
-    </w:p>
-    <w:p>
-      <w:pPr>
         <w:pStyle w:val="ListParagraph"/>
         <w:numPr>
           <w:ilvl w:val="0"/>
@@ -7520,12 +7729,14 @@
         <w:jc w:val="both"/>
         <w:rPr>
           <w:noProof/>
-          <w:lang w:val="bg-BG"/>
-        </w:rPr>
-      </w:pPr>
-      <w:r>
-        <w:rPr>
-          <w:noProof/>
+          <w:highlight w:val="yellow"/>
+          <w:lang w:val="bg-BG"/>
+        </w:rPr>
+      </w:pPr>
+      <w:r>
+        <w:rPr>
+          <w:noProof/>
+          <w:highlight w:val="yellow"/>
           <w:lang w:val="bg-BG"/>
         </w:rPr>
         <w:t xml:space="preserve">In case of </w:t>
@@ -7534,6 +7745,7 @@
         <w:rPr>
           <w:b/>
           <w:noProof/>
+          <w:highlight w:val="yellow"/>
           <w:lang w:val="bg-BG"/>
         </w:rPr>
         <w:t>no</w:t>
@@ -7542,6 +7754,7 @@
         <w:rPr>
           <w:b/>
           <w:noProof/>
+          <w:highlight w:val="yellow"/>
           <w:lang w:val="bg-BG"/>
         </w:rPr>
         <w:t xml:space="preserve"> </w:t>
@@ -7550,6 +7763,7 @@
         <w:rPr>
           <w:b/>
           <w:noProof/>
+          <w:highlight w:val="yellow"/>
           <w:lang w:val="bg-BG"/>
         </w:rPr>
         <w:t>ideas</w:t>
@@ -7557,6 +7771,7 @@
       <w:r>
         <w:rPr>
           <w:noProof/>
+          <w:highlight w:val="yellow"/>
           <w:lang w:val="bg-BG"/>
         </w:rPr>
         <w:t xml:space="preserve">, display </w:t>
@@ -7564,6 +7779,7 @@
       <w:r>
         <w:rPr>
           <w:noProof/>
+          <w:highlight w:val="yellow"/>
           <w:lang w:val="bg-BG"/>
         </w:rPr>
         <w:t>"</w:t>
@@ -7571,6 +7787,7 @@
       <w:r>
         <w:rPr>
           <w:rStyle w:val="CodeChar"/>
+          <w:highlight w:val="yellow"/>
           <w:lang w:val="bg-BG"/>
         </w:rPr>
         <w:t>No</w:t>
@@ -7578,6 +7795,7 @@
       <w:r>
         <w:rPr>
           <w:noProof/>
+          <w:highlight w:val="yellow"/>
           <w:lang w:val="bg-BG"/>
         </w:rPr>
         <w:t xml:space="preserve"> </w:t>
@@ -7585,6 +7803,7 @@
       <w:r>
         <w:rPr>
           <w:rStyle w:val="CodeChar"/>
+          <w:highlight w:val="yellow"/>
           <w:lang w:val="bg-BG"/>
         </w:rPr>
         <w:t>ideas</w:t>
@@ -7592,12 +7811,14 @@
       <w:r>
         <w:rPr>
           <w:rStyle w:val="CodeChar"/>
+          <w:highlight w:val="yellow"/>
         </w:rPr>
         <w:t xml:space="preserve"> yet</w:t>
       </w:r>
       <w:r>
         <w:rPr>
           <w:noProof/>
+          <w:highlight w:val="yellow"/>
           <w:lang w:val="bg-BG"/>
         </w:rPr>
         <w:t>"</w:t>
@@ -7605,6 +7826,7 @@
       <w:r>
         <w:rPr>
           <w:noProof/>
+          <w:highlight w:val="yellow"/>
           <w:lang w:val="bg-BG"/>
         </w:rPr>
         <w:t>.</w:t>
@@ -7623,11 +7845,10 @@
         <w:rPr>
           <w:noProof/>
         </w:rPr>
-        <w:lastRenderedPageBreak/>
         <w:drawing>
-          <wp:inline distT="0" distB="0" distL="0" distR="0" wp14:anchorId="4C12BB6F" wp14:editId="3BA38A76">
-            <wp:extent cx="5972810" cy="4852670"/>
-            <wp:effectExtent l="19050" t="19050" r="27940" b="24130"/>
+          <wp:inline distT="0" distB="0" distL="0" distR="0" wp14:anchorId="4C12BB6F" wp14:editId="0870C012">
+            <wp:extent cx="1336144" cy="1085565"/>
+            <wp:effectExtent l="19050" t="19050" r="16510" b="19685"/>
             <wp:docPr id="68" name="Picture 68"/>
             <wp:cNvGraphicFramePr>
               <a:graphicFrameLocks xmlns:a="http://schemas.openxmlformats.org/drawingml/2006/main" noChangeAspect="1"/>
@@ -7648,7 +7869,7 @@
                   <pic:spPr>
                     <a:xfrm>
                       <a:off x="0" y="0"/>
-                      <a:ext cx="5972810" cy="4852670"/>
+                      <a:ext cx="1342439" cy="1090680"/>
                     </a:xfrm>
                     <a:prstGeom prst="rect">
                       <a:avLst/>
@@ -7989,6 +8210,7 @@
           <w:noProof/>
           <w:lang w:val="bg-BG"/>
         </w:rPr>
+        <w:lastRenderedPageBreak/>
         <w:t xml:space="preserve">In case of </w:t>
       </w:r>
       <w:r>
@@ -8088,7 +8310,6 @@
           <w:noProof/>
           <w:lang w:val="bg-BG"/>
         </w:rPr>
-        <w:lastRenderedPageBreak/>
         <w:t xml:space="preserve">During the </w:t>
       </w:r>
       <w:r>
@@ -8456,7 +8677,7 @@
             </wp:anchor>
           </w:drawing>
         </mc:Choice>
-        <mc:Fallback xmlns:w16cid="http://schemas.microsoft.com/office/word/2016/wordml/cid" xmlns:am3d="http://schemas.microsoft.com/office/drawing/2017/model3d" xmlns:aink="http://schemas.microsoft.com/office/drawing/2016/ink" xmlns:cx8="http://schemas.microsoft.com/office/drawing/2016/5/14/chartex" xmlns:cx7="http://schemas.microsoft.com/office/drawing/2016/5/13/chartex" xmlns:cx6="http://schemas.microsoft.com/office/drawing/2016/5/12/chartex" xmlns:cx5="http://schemas.microsoft.com/office/drawing/2016/5/11/chartex" xmlns:cx4="http://schemas.microsoft.com/office/drawing/2016/5/10/chartex" xmlns:cx3="http://schemas.microsoft.com/office/drawing/2016/5/9/chartex" xmlns:cx2="http://schemas.microsoft.com/office/drawing/2015/10/21/chartex">
+        <mc:Fallback xmlns:cx2="http://schemas.microsoft.com/office/drawing/2015/10/21/chartex" xmlns:cx3="http://schemas.microsoft.com/office/drawing/2016/5/9/chartex" xmlns:cx4="http://schemas.microsoft.com/office/drawing/2016/5/10/chartex" xmlns:cx5="http://schemas.microsoft.com/office/drawing/2016/5/11/chartex" xmlns:cx6="http://schemas.microsoft.com/office/drawing/2016/5/12/chartex" xmlns:cx7="http://schemas.microsoft.com/office/drawing/2016/5/13/chartex" xmlns:cx8="http://schemas.microsoft.com/office/drawing/2016/5/14/chartex" xmlns:aink="http://schemas.microsoft.com/office/drawing/2016/ink" xmlns:am3d="http://schemas.microsoft.com/office/drawing/2017/model3d" xmlns:w16cid="http://schemas.microsoft.com/office/word/2016/wordml/cid">
           <w:pict>
             <v:line w14:anchorId="50717D01" id="Straight Connector 20" o:spid="_x0000_s1026" style="position:absolute;flip:y;z-index:251660288;visibility:visible;mso-wrap-style:square;mso-width-percent:0;mso-height-percent:0;mso-wrap-distance-left:9pt;mso-wrap-distance-top:-3e-5mm;mso-wrap-distance-right:9pt;mso-wrap-distance-bottom:-3e-5mm;mso-position-horizontal:absolute;mso-position-horizontal-relative:text;mso-position-vertical:absolute;mso-position-vertical-relative:text;mso-width-percent:0;mso-height-percent:0;mso-width-relative:page;mso-height-relative:page" from="-.1pt,5.2pt" to="520.7pt,5.2pt" o:gfxdata="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" strokecolor="#f37123" strokeweight="1pt">
               <v:stroke endcap="round"/>
@@ -8553,7 +8774,7 @@
                               <w:sz w:val="18"/>
                               <w:szCs w:val="18"/>
                             </w:rPr>
-                            <w:t>6</w:t>
+                            <w:t>7</w:t>
                           </w:r>
                           <w:r>
                             <w:rPr>
@@ -8596,7 +8817,7 @@
                               <w:sz w:val="18"/>
                               <w:szCs w:val="18"/>
                             </w:rPr>
-                            <w:t>10</w:t>
+                            <w:t>7</w:t>
                           </w:r>
                           <w:r>
                             <w:rPr>
@@ -8679,7 +8900,7 @@
                         <w:sz w:val="18"/>
                         <w:szCs w:val="18"/>
                       </w:rPr>
-                      <w:t>6</w:t>
+                      <w:t>7</w:t>
                     </w:r>
                     <w:r>
                       <w:rPr>
@@ -8722,7 +8943,7 @@
                         <w:sz w:val="18"/>
                         <w:szCs w:val="18"/>
                       </w:rPr>
-                      <w:t>10</w:t>
+                      <w:t>7</w:t>
                     </w:r>
                     <w:r>
                       <w:rPr>
@@ -15082,7 +15303,7 @@
 </file>
 
 <file path=customXml/itemProps1.xml><?xml version="1.0" encoding="utf-8"?>
-<ds:datastoreItem xmlns:ds="http://schemas.openxmlformats.org/officeDocument/2006/customXml" ds:itemID="{53287AD5-5CD0-4FEC-B938-6288D2E7CDB9}">
+<ds:datastoreItem xmlns:ds="http://schemas.openxmlformats.org/officeDocument/2006/customXml" ds:itemID="{0C890FDD-9110-46C6-B91F-FF7900C11396}">
   <ds:schemaRefs>
     <ds:schemaRef ds:uri="http://schemas.openxmlformats.org/officeDocument/2006/bibliography"/>
   </ds:schemaRefs>

</xml_diff>

<commit_message>
Added commenting on an idea
Also, the dashboard shows the ideas sorted in descending order

Here the profile page worked just fine
</commit_message>
<xml_diff>
--- a/7Workshop-SPA/SoftTerest/01. SoftTerest_Problem Description.docx
+++ b/7Workshop-SPA/SoftTerest/01. SoftTerest_Problem Description.docx
@@ -11,25 +11,84 @@
       </w:pPr>
       <w:r>
         <w:rPr>
-          <w:noProof/>
-          <w:lang w:val="bg-BG"/>
-        </w:rPr>
-        <w:t xml:space="preserve">The app keeps </w:t>
-      </w:r>
-      <w:r>
-        <w:rPr>
-          <w:b/>
-          <w:noProof/>
-          <w:lang w:val="bg-BG"/>
-        </w:rPr>
-        <w:t>users</w:t>
-      </w:r>
-      <w:r>
-        <w:rPr>
-          <w:noProof/>
-          <w:lang w:val="bg-BG"/>
-        </w:rPr>
-        <w:t xml:space="preserve"> and </w:t>
+          <w:b/>
+          <w:noProof/>
+          <w:lang w:val="bg-BG"/>
+        </w:rPr>
+        <w:t>Guests</w:t>
+      </w:r>
+      <w:r>
+        <w:rPr>
+          <w:noProof/>
+          <w:lang w:val="bg-BG"/>
+        </w:rPr>
+        <w:t xml:space="preserve"> </w:t>
+      </w:r>
+      <w:r>
+        <w:rPr>
+          <w:noProof/>
+          <w:lang w:val="bg-BG"/>
+        </w:rPr>
+        <w:t xml:space="preserve">should be able to </w:t>
+      </w:r>
+      <w:r>
+        <w:rPr>
+          <w:b/>
+          <w:noProof/>
+          <w:lang w:val="bg-BG"/>
+        </w:rPr>
+        <w:t>register</w:t>
+      </w:r>
+      <w:r>
+        <w:rPr>
+          <w:noProof/>
+          <w:lang w:val="bg-BG"/>
+        </w:rPr>
+        <w:t xml:space="preserve"> and</w:t>
+      </w:r>
+      <w:r>
+        <w:rPr>
+          <w:noProof/>
+          <w:lang w:val="bg-BG"/>
+        </w:rPr>
+        <w:t xml:space="preserve"> </w:t>
+      </w:r>
+      <w:r>
+        <w:rPr>
+          <w:b/>
+          <w:noProof/>
+          <w:lang w:val="bg-BG"/>
+        </w:rPr>
+        <w:t>login</w:t>
+      </w:r>
+      <w:r>
+        <w:rPr>
+          <w:noProof/>
+          <w:lang w:val="bg-BG"/>
+        </w:rPr>
+        <w:t xml:space="preserve">. </w:t>
+      </w:r>
+      <w:r>
+        <w:rPr>
+          <w:noProof/>
+          <w:lang w:val="bg-BG"/>
+        </w:rPr>
+        <w:t>Logged-in</w:t>
+      </w:r>
+      <w:r>
+        <w:rPr>
+          <w:noProof/>
+          <w:lang w:val="bg-BG"/>
+        </w:rPr>
+        <w:t xml:space="preserve"> users should be able to view </w:t>
+      </w:r>
+      <w:r>
+        <w:rPr>
+          <w:b/>
+          <w:noProof/>
+          <w:lang w:val="bg-BG"/>
+        </w:rPr>
+        <w:t xml:space="preserve">all </w:t>
       </w:r>
       <w:r>
         <w:rPr>
@@ -44,377 +103,276 @@
           <w:noProof/>
           <w:lang w:val="bg-BG"/>
         </w:rPr>
+        <w:t xml:space="preserve">, </w:t>
+      </w:r>
+      <w:r>
+        <w:rPr>
+          <w:b/>
+          <w:noProof/>
+          <w:lang w:val="bg-BG"/>
+        </w:rPr>
+        <w:t>create</w:t>
+      </w:r>
+      <w:r>
+        <w:rPr>
+          <w:noProof/>
+          <w:lang w:val="bg-BG"/>
+        </w:rPr>
+        <w:t xml:space="preserve"> </w:t>
+      </w:r>
+      <w:r>
+        <w:rPr>
+          <w:b/>
+          <w:noProof/>
+          <w:lang w:val="bg-BG"/>
+        </w:rPr>
+        <w:t>ideas</w:t>
+      </w:r>
+      <w:r>
+        <w:rPr>
+          <w:noProof/>
+          <w:lang w:val="bg-BG"/>
+        </w:rPr>
+        <w:t xml:space="preserve">, </w:t>
+      </w:r>
+      <w:r>
+        <w:rPr>
+          <w:b/>
+          <w:noProof/>
+        </w:rPr>
+        <w:t>like and comment</w:t>
+      </w:r>
+      <w:r>
+        <w:rPr>
+          <w:b/>
+          <w:noProof/>
+          <w:lang w:val="bg-BG"/>
+        </w:rPr>
+        <w:t xml:space="preserve"> </w:t>
+      </w:r>
+      <w:r>
+        <w:rPr>
+          <w:b/>
+          <w:noProof/>
+          <w:lang w:val="bg-BG"/>
+        </w:rPr>
+        <w:t>ideas</w:t>
+      </w:r>
+      <w:r>
+        <w:rPr>
+          <w:noProof/>
+          <w:lang w:val="bg-BG"/>
+        </w:rPr>
+        <w:t xml:space="preserve">, see </w:t>
+      </w:r>
+      <w:r>
+        <w:rPr>
+          <w:b/>
+          <w:noProof/>
+          <w:lang w:val="bg-BG"/>
+        </w:rPr>
+        <w:t xml:space="preserve">details </w:t>
+      </w:r>
+      <w:r>
+        <w:rPr>
+          <w:bCs/>
+          <w:noProof/>
+          <w:lang w:val="bg-BG"/>
+        </w:rPr>
+        <w:t>about a</w:t>
+      </w:r>
+      <w:r>
+        <w:rPr>
+          <w:bCs/>
+          <w:noProof/>
+        </w:rPr>
+        <w:t>n</w:t>
+      </w:r>
+      <w:r>
+        <w:rPr>
+          <w:b/>
+          <w:noProof/>
+          <w:lang w:val="bg-BG"/>
+        </w:rPr>
+        <w:t xml:space="preserve"> </w:t>
+      </w:r>
+      <w:r>
+        <w:rPr>
+          <w:b/>
+          <w:noProof/>
+          <w:lang w:val="bg-BG"/>
+        </w:rPr>
+        <w:t>idea</w:t>
+      </w:r>
+      <w:r>
+        <w:rPr>
+          <w:b/>
+          <w:noProof/>
+          <w:lang w:val="bg-BG"/>
+        </w:rPr>
+        <w:t xml:space="preserve"> </w:t>
+      </w:r>
+      <w:r>
+        <w:rPr>
+          <w:noProof/>
+          <w:lang w:val="bg-BG"/>
+        </w:rPr>
+        <w:t>and</w:t>
+      </w:r>
+      <w:r>
+        <w:rPr>
+          <w:b/>
+          <w:noProof/>
+          <w:lang w:val="bg-BG"/>
+        </w:rPr>
+        <w:t xml:space="preserve"> logout</w:t>
+      </w:r>
+      <w:r>
+        <w:rPr>
+          <w:noProof/>
+          <w:lang w:val="bg-BG"/>
+        </w:rPr>
+        <w:t xml:space="preserve">. Logged-in users should also be able to </w:t>
+      </w:r>
+      <w:r>
+        <w:rPr>
+          <w:b/>
+          <w:noProof/>
+          <w:lang w:val="bg-BG"/>
+        </w:rPr>
+        <w:t>edit</w:t>
+      </w:r>
+      <w:r>
+        <w:rPr>
+          <w:noProof/>
+          <w:lang w:val="bg-BG"/>
+        </w:rPr>
+        <w:t xml:space="preserve"> or </w:t>
+      </w:r>
+      <w:r>
+        <w:rPr>
+          <w:b/>
+          <w:noProof/>
+          <w:lang w:val="bg-BG"/>
+        </w:rPr>
+        <w:t>delete</w:t>
+      </w:r>
+      <w:r>
+        <w:rPr>
+          <w:noProof/>
+          <w:lang w:val="bg-BG"/>
+        </w:rPr>
+        <w:t xml:space="preserve"> the </w:t>
+      </w:r>
+      <w:r>
+        <w:rPr>
+          <w:noProof/>
+          <w:lang w:val="bg-BG"/>
+        </w:rPr>
+        <w:t>ideas</w:t>
+      </w:r>
+      <w:r>
+        <w:rPr>
+          <w:noProof/>
+          <w:lang w:val="bg-BG"/>
+        </w:rPr>
+        <w:t xml:space="preserve"> </w:t>
+      </w:r>
+      <w:r>
+        <w:rPr>
+          <w:b/>
+          <w:noProof/>
+          <w:lang w:val="bg-BG"/>
+        </w:rPr>
+        <w:t xml:space="preserve">they </w:t>
+      </w:r>
+      <w:r>
+        <w:rPr>
+          <w:b/>
+          <w:noProof/>
+          <w:lang w:val="bg-BG"/>
+        </w:rPr>
+        <w:t xml:space="preserve">have </w:t>
+      </w:r>
+      <w:r>
+        <w:rPr>
+          <w:b/>
+          <w:noProof/>
+          <w:lang w:val="bg-BG"/>
+        </w:rPr>
+        <w:t>created</w:t>
+      </w:r>
+      <w:r>
+        <w:rPr>
+          <w:noProof/>
+          <w:lang w:val="bg-BG"/>
+        </w:rPr>
+        <w:t xml:space="preserve">. There should also be a </w:t>
+      </w:r>
+      <w:r>
+        <w:rPr>
+          <w:b/>
+          <w:noProof/>
+          <w:lang w:val="bg-BG"/>
+        </w:rPr>
+        <w:t xml:space="preserve">section </w:t>
+      </w:r>
+      <w:r>
+        <w:rPr>
+          <w:noProof/>
+          <w:lang w:val="bg-BG"/>
+        </w:rPr>
+        <w:t xml:space="preserve">where users can </w:t>
+      </w:r>
+      <w:r>
+        <w:rPr>
+          <w:b/>
+          <w:noProof/>
+          <w:lang w:val="bg-BG"/>
+        </w:rPr>
+        <w:t xml:space="preserve">see only the </w:t>
+      </w:r>
+      <w:r>
+        <w:rPr>
+          <w:b/>
+          <w:noProof/>
+          <w:lang w:val="bg-BG"/>
+        </w:rPr>
+        <w:t>ideas</w:t>
+      </w:r>
+      <w:r>
+        <w:rPr>
+          <w:b/>
+          <w:noProof/>
+          <w:lang w:val="bg-BG"/>
+        </w:rPr>
+        <w:t xml:space="preserve"> they </w:t>
+      </w:r>
+      <w:r>
+        <w:rPr>
+          <w:b/>
+          <w:noProof/>
+          <w:lang w:val="bg-BG"/>
+        </w:rPr>
+        <w:t xml:space="preserve">have </w:t>
+      </w:r>
+      <w:r>
+        <w:rPr>
+          <w:b/>
+          <w:noProof/>
+          <w:lang w:val="bg-BG"/>
+        </w:rPr>
+        <w:t>created</w:t>
+      </w:r>
+      <w:r>
+        <w:rPr>
+          <w:noProof/>
+          <w:lang w:val="bg-BG"/>
+        </w:rPr>
         <w:t>.</w:t>
       </w:r>
-      <w:r>
-        <w:rPr>
-          <w:noProof/>
-          <w:lang w:val="bg-BG"/>
-        </w:rPr>
-        <w:t xml:space="preserve"> </w:t>
-      </w:r>
-      <w:r>
-        <w:rPr>
-          <w:b/>
-          <w:noProof/>
-          <w:lang w:val="bg-BG"/>
-        </w:rPr>
-        <w:t>Guests</w:t>
-      </w:r>
-      <w:r>
-        <w:rPr>
-          <w:noProof/>
-          <w:lang w:val="bg-BG"/>
-        </w:rPr>
-        <w:t xml:space="preserve"> </w:t>
-      </w:r>
-      <w:r>
-        <w:rPr>
-          <w:noProof/>
-          <w:lang w:val="bg-BG"/>
-        </w:rPr>
-        <w:t xml:space="preserve">should be able to </w:t>
-      </w:r>
-      <w:r>
-        <w:rPr>
-          <w:b/>
-          <w:noProof/>
-          <w:lang w:val="bg-BG"/>
-        </w:rPr>
-        <w:t>register</w:t>
-      </w:r>
-      <w:r>
-        <w:rPr>
-          <w:noProof/>
-          <w:lang w:val="bg-BG"/>
-        </w:rPr>
-        <w:t xml:space="preserve"> and</w:t>
-      </w:r>
-      <w:r>
-        <w:rPr>
-          <w:noProof/>
-          <w:lang w:val="bg-BG"/>
-        </w:rPr>
-        <w:t xml:space="preserve"> </w:t>
-      </w:r>
-      <w:r>
-        <w:rPr>
-          <w:b/>
-          <w:noProof/>
-          <w:lang w:val="bg-BG"/>
-        </w:rPr>
-        <w:t>login</w:t>
-      </w:r>
-      <w:r>
-        <w:rPr>
-          <w:noProof/>
-          <w:lang w:val="bg-BG"/>
-        </w:rPr>
-        <w:t xml:space="preserve">. </w:t>
-      </w:r>
-      <w:r>
-        <w:rPr>
-          <w:noProof/>
-          <w:lang w:val="bg-BG"/>
-        </w:rPr>
-        <w:t>Logged-in</w:t>
-      </w:r>
-      <w:r>
-        <w:rPr>
-          <w:noProof/>
-          <w:lang w:val="bg-BG"/>
-        </w:rPr>
-        <w:t xml:space="preserve"> users should be able to view </w:t>
-      </w:r>
-      <w:r>
-        <w:rPr>
-          <w:b/>
-          <w:noProof/>
-          <w:lang w:val="bg-BG"/>
-        </w:rPr>
-        <w:t xml:space="preserve">all </w:t>
-      </w:r>
-      <w:r>
-        <w:rPr>
-          <w:b/>
-          <w:noProof/>
-          <w:lang w:val="bg-BG"/>
-        </w:rPr>
-        <w:t>ideas</w:t>
-      </w:r>
-      <w:r>
-        <w:rPr>
-          <w:noProof/>
-          <w:lang w:val="bg-BG"/>
-        </w:rPr>
-        <w:t xml:space="preserve">, </w:t>
-      </w:r>
-      <w:r>
-        <w:rPr>
-          <w:b/>
-          <w:noProof/>
-          <w:lang w:val="bg-BG"/>
-        </w:rPr>
-        <w:t>create</w:t>
-      </w:r>
-      <w:r>
-        <w:rPr>
-          <w:noProof/>
-          <w:lang w:val="bg-BG"/>
-        </w:rPr>
-        <w:t xml:space="preserve"> </w:t>
-      </w:r>
-      <w:r>
-        <w:rPr>
-          <w:b/>
-          <w:noProof/>
-          <w:lang w:val="bg-BG"/>
-        </w:rPr>
-        <w:t>ideas</w:t>
-      </w:r>
-      <w:r>
-        <w:rPr>
-          <w:noProof/>
-          <w:lang w:val="bg-BG"/>
-        </w:rPr>
-        <w:t xml:space="preserve">, </w:t>
-      </w:r>
-      <w:r>
-        <w:rPr>
-          <w:b/>
-          <w:noProof/>
-        </w:rPr>
-        <w:t>like and comment</w:t>
-      </w:r>
-      <w:r>
-        <w:rPr>
-          <w:b/>
-          <w:noProof/>
-          <w:lang w:val="bg-BG"/>
-        </w:rPr>
-        <w:t xml:space="preserve"> </w:t>
-      </w:r>
-      <w:r>
-        <w:rPr>
-          <w:b/>
-          <w:noProof/>
-          <w:lang w:val="bg-BG"/>
-        </w:rPr>
-        <w:t>ideas</w:t>
-      </w:r>
-      <w:r>
-        <w:rPr>
-          <w:noProof/>
-          <w:lang w:val="bg-BG"/>
-        </w:rPr>
-        <w:t xml:space="preserve">, see </w:t>
-      </w:r>
-      <w:r>
-        <w:rPr>
-          <w:b/>
-          <w:noProof/>
-          <w:lang w:val="bg-BG"/>
-        </w:rPr>
-        <w:t xml:space="preserve">details </w:t>
-      </w:r>
-      <w:r>
-        <w:rPr>
-          <w:bCs/>
-          <w:noProof/>
-          <w:lang w:val="bg-BG"/>
-        </w:rPr>
-        <w:t>about a</w:t>
-      </w:r>
-      <w:r>
-        <w:rPr>
-          <w:bCs/>
-          <w:noProof/>
-        </w:rPr>
-        <w:t>n</w:t>
-      </w:r>
-      <w:r>
-        <w:rPr>
-          <w:b/>
-          <w:noProof/>
-          <w:lang w:val="bg-BG"/>
-        </w:rPr>
-        <w:t xml:space="preserve"> </w:t>
-      </w:r>
-      <w:r>
-        <w:rPr>
-          <w:b/>
-          <w:noProof/>
-          <w:lang w:val="bg-BG"/>
-        </w:rPr>
-        <w:t>idea</w:t>
-      </w:r>
-      <w:r>
-        <w:rPr>
-          <w:b/>
-          <w:noProof/>
-          <w:lang w:val="bg-BG"/>
-        </w:rPr>
-        <w:t xml:space="preserve"> </w:t>
-      </w:r>
-      <w:r>
-        <w:rPr>
-          <w:noProof/>
-          <w:lang w:val="bg-BG"/>
-        </w:rPr>
-        <w:t>and</w:t>
-      </w:r>
-      <w:r>
-        <w:rPr>
-          <w:b/>
-          <w:noProof/>
-          <w:lang w:val="bg-BG"/>
-        </w:rPr>
-        <w:t xml:space="preserve"> logout</w:t>
-      </w:r>
-      <w:r>
-        <w:rPr>
-          <w:noProof/>
-          <w:lang w:val="bg-BG"/>
-        </w:rPr>
-        <w:t xml:space="preserve">. Logged-in users should also be able to </w:t>
-      </w:r>
-      <w:r>
-        <w:rPr>
-          <w:b/>
-          <w:noProof/>
-          <w:lang w:val="bg-BG"/>
-        </w:rPr>
-        <w:t>edit</w:t>
-      </w:r>
-      <w:r>
-        <w:rPr>
-          <w:noProof/>
-          <w:lang w:val="bg-BG"/>
-        </w:rPr>
-        <w:t xml:space="preserve"> or </w:t>
-      </w:r>
-      <w:r>
-        <w:rPr>
-          <w:b/>
-          <w:noProof/>
-          <w:lang w:val="bg-BG"/>
-        </w:rPr>
-        <w:t>delete</w:t>
-      </w:r>
-      <w:r>
-        <w:rPr>
-          <w:noProof/>
-          <w:lang w:val="bg-BG"/>
-        </w:rPr>
-        <w:t xml:space="preserve"> the </w:t>
-      </w:r>
-      <w:r>
-        <w:rPr>
-          <w:noProof/>
-          <w:lang w:val="bg-BG"/>
-        </w:rPr>
-        <w:t>ideas</w:t>
-      </w:r>
-      <w:r>
-        <w:rPr>
-          <w:noProof/>
-          <w:lang w:val="bg-BG"/>
-        </w:rPr>
-        <w:t xml:space="preserve"> </w:t>
-      </w:r>
-      <w:r>
-        <w:rPr>
-          <w:b/>
-          <w:noProof/>
-          <w:lang w:val="bg-BG"/>
-        </w:rPr>
-        <w:t xml:space="preserve">they </w:t>
-      </w:r>
-      <w:r>
-        <w:rPr>
-          <w:b/>
-          <w:noProof/>
-          <w:lang w:val="bg-BG"/>
-        </w:rPr>
-        <w:t xml:space="preserve">have </w:t>
-      </w:r>
-      <w:r>
-        <w:rPr>
-          <w:b/>
-          <w:noProof/>
-          <w:lang w:val="bg-BG"/>
-        </w:rPr>
-        <w:t>created</w:t>
-      </w:r>
-      <w:r>
-        <w:rPr>
-          <w:noProof/>
-          <w:lang w:val="bg-BG"/>
-        </w:rPr>
-        <w:t xml:space="preserve">. There should also be a </w:t>
-      </w:r>
-      <w:r>
-        <w:rPr>
-          <w:b/>
-          <w:noProof/>
-          <w:lang w:val="bg-BG"/>
-        </w:rPr>
-        <w:t xml:space="preserve">section </w:t>
-      </w:r>
-      <w:r>
-        <w:rPr>
-          <w:noProof/>
-          <w:lang w:val="bg-BG"/>
-        </w:rPr>
-        <w:t xml:space="preserve">where users can </w:t>
-      </w:r>
-      <w:r>
-        <w:rPr>
-          <w:b/>
-          <w:noProof/>
-          <w:lang w:val="bg-BG"/>
-        </w:rPr>
-        <w:t xml:space="preserve">see only the </w:t>
-      </w:r>
-      <w:r>
-        <w:rPr>
-          <w:b/>
-          <w:noProof/>
-          <w:lang w:val="bg-BG"/>
-        </w:rPr>
-        <w:t>ideas</w:t>
-      </w:r>
-      <w:r>
-        <w:rPr>
-          <w:b/>
-          <w:noProof/>
-          <w:lang w:val="bg-BG"/>
-        </w:rPr>
-        <w:t xml:space="preserve"> they </w:t>
-      </w:r>
-      <w:r>
-        <w:rPr>
-          <w:b/>
-          <w:noProof/>
-          <w:lang w:val="bg-BG"/>
-        </w:rPr>
-        <w:t xml:space="preserve">have </w:t>
-      </w:r>
-      <w:r>
-        <w:rPr>
-          <w:b/>
-          <w:noProof/>
-          <w:lang w:val="bg-BG"/>
-        </w:rPr>
-        <w:t>created</w:t>
-      </w:r>
-      <w:r>
-        <w:rPr>
-          <w:noProof/>
-          <w:lang w:val="bg-BG"/>
-        </w:rPr>
-        <w:t>.</w:t>
-      </w:r>
+      <w:bookmarkStart w:id="0" w:name="_GoBack"/>
+      <w:bookmarkEnd w:id="0"/>
     </w:p>
     <w:p>
       <w:pPr>
@@ -564,320 +522,14 @@
         <w:pStyle w:val="Heading3"/>
         <w:rPr>
           <w:noProof/>
-          <w:lang w:val="bg-BG"/>
-        </w:rPr>
-      </w:pPr>
-      <w:r>
-        <w:rPr>
-          <w:noProof/>
-          <w:lang w:val="bg-BG"/>
-        </w:rPr>
-        <w:t xml:space="preserve">List All </w:t>
-      </w:r>
-      <w:r>
-        <w:rPr>
-          <w:noProof/>
-          <w:lang w:val="bg-BG"/>
-        </w:rPr>
-        <w:t>Ideas</w:t>
-      </w:r>
-    </w:p>
-    <w:tbl>
-      <w:tblPr>
-        <w:tblStyle w:val="TableGrid"/>
-        <w:tblW w:w="0" w:type="auto"/>
-        <w:tblInd w:w="136" w:type="dxa"/>
-        <w:tblCellMar>
-          <w:top w:w="57" w:type="dxa"/>
-          <w:bottom w:w="57" w:type="dxa"/>
-        </w:tblCellMar>
-        <w:tblLook w:val="04A0" w:firstRow="1" w:lastRow="0" w:firstColumn="1" w:lastColumn="0" w:noHBand="0" w:noVBand="1"/>
-      </w:tblPr>
-      <w:tblGrid>
-        <w:gridCol w:w="1819"/>
-        <w:gridCol w:w="7441"/>
-      </w:tblGrid>
-      <w:tr>
-        <w:tc>
-          <w:tcPr>
-            <w:tcW w:w="1819" w:type="dxa"/>
-          </w:tcPr>
-          <w:p>
-            <w:pPr>
-              <w:jc w:val="both"/>
-              <w:rPr>
-                <w:b/>
-                <w:bCs/>
-                <w:noProof/>
-                <w:lang w:val="bg-BG"/>
-              </w:rPr>
-            </w:pPr>
-            <w:r>
-              <w:rPr>
-                <w:b/>
-                <w:bCs/>
-                <w:noProof/>
-                <w:lang w:val="bg-BG"/>
-              </w:rPr>
-              <w:t>Response</w:t>
-            </w:r>
-          </w:p>
-          <w:p>
-            <w:pPr>
-              <w:jc w:val="both"/>
-              <w:rPr>
-                <w:b/>
-                <w:bCs/>
-                <w:noProof/>
-                <w:lang w:val="bg-BG"/>
-              </w:rPr>
-            </w:pPr>
-            <w:r>
-              <w:rPr>
-                <w:b/>
-                <w:bCs/>
-                <w:noProof/>
-                <w:lang w:val="bg-BG"/>
-              </w:rPr>
-              <w:t>200 OK</w:t>
-            </w:r>
-          </w:p>
-        </w:tc>
-        <w:tc>
-          <w:tcPr>
-            <w:tcW w:w="7441" w:type="dxa"/>
-          </w:tcPr>
-          <w:p>
-            <w:pPr>
-              <w:pStyle w:val="Code"/>
-              <w:rPr>
-                <w:lang w:val="bg-BG"/>
-              </w:rPr>
-            </w:pPr>
-            <w:r>
-              <w:rPr>
-                <w:lang w:val="bg-BG"/>
-              </w:rPr>
-              <w:t>[{</w:t>
-            </w:r>
-          </w:p>
-          <w:p>
-            <w:pPr>
-              <w:pStyle w:val="Code"/>
-              <w:rPr>
-                <w:lang w:val="bg-BG"/>
-              </w:rPr>
-            </w:pPr>
-            <w:r>
-              <w:rPr>
-                <w:lang w:val="bg-BG"/>
-              </w:rPr>
-              <w:t xml:space="preserve">   "</w:t>
-            </w:r>
-            <w:r>
-              <w:t>title</w:t>
-            </w:r>
-            <w:r>
-              <w:rPr>
-                <w:lang w:val="bg-BG"/>
-              </w:rPr>
-              <w:t>":"</w:t>
-            </w:r>
-            <w:r>
-              <w:rPr>
-                <w:lang w:val="bg-BG"/>
-              </w:rPr>
-              <w:t>Dinner Recipe</w:t>
-            </w:r>
-            <w:r>
-              <w:rPr>
-                <w:lang w:val="bg-BG"/>
-              </w:rPr>
-              <w:t>",</w:t>
-            </w:r>
-          </w:p>
-          <w:p>
-            <w:pPr>
-              <w:pStyle w:val="Code"/>
-            </w:pPr>
-            <w:r>
-              <w:rPr>
-                <w:lang w:val="bg-BG"/>
-              </w:rPr>
-              <w:t xml:space="preserve">   "</w:t>
-            </w:r>
-            <w:r>
-              <w:t>likes</w:t>
-            </w:r>
-            <w:r>
-              <w:rPr>
-                <w:lang w:val="bg-BG"/>
-              </w:rPr>
-              <w:t>":</w:t>
-            </w:r>
-            <w:r>
-              <w:t>"0",</w:t>
-            </w:r>
-          </w:p>
-          <w:p>
-            <w:pPr>
-              <w:pStyle w:val="Code"/>
-              <w:rPr>
-                <w:lang w:val="bg-BG"/>
-              </w:rPr>
-            </w:pPr>
-            <w:r>
-              <w:rPr>
-                <w:lang w:val="bg-BG"/>
-              </w:rPr>
-              <w:t xml:space="preserve">   "</w:t>
-            </w:r>
-            <w:r>
-              <w:rPr>
-                <w:lang w:val="bg-BG"/>
-              </w:rPr>
-              <w:t>description</w:t>
-            </w:r>
-            <w:r>
-              <w:rPr>
-                <w:lang w:val="bg-BG"/>
-              </w:rPr>
-              <w:t>":"</w:t>
-            </w:r>
-            <w:r>
-              <w:rPr>
-                <w:lang w:val="bg-BG"/>
-              </w:rPr>
-              <w:t>There are few things</w:t>
-            </w:r>
-            <w:r>
-              <w:rPr>
-                <w:lang w:val="bg-BG"/>
-              </w:rPr>
-              <w:t>...</w:t>
-            </w:r>
-            <w:r>
-              <w:rPr>
-                <w:lang w:val="bg-BG"/>
-              </w:rPr>
-              <w:t>",</w:t>
-            </w:r>
-          </w:p>
-          <w:p>
-            <w:pPr>
-              <w:pStyle w:val="Code"/>
-              <w:rPr>
-                <w:lang w:val="bg-BG"/>
-              </w:rPr>
-            </w:pPr>
-            <w:r>
-              <w:rPr>
-                <w:lang w:val="bg-BG"/>
-              </w:rPr>
-              <w:t xml:space="preserve">   "</w:t>
-            </w:r>
-            <w:r>
-              <w:rPr>
-                <w:lang w:val="bg-BG"/>
-              </w:rPr>
-              <w:t>imageURL</w:t>
-            </w:r>
-            <w:r>
-              <w:rPr>
-                <w:lang w:val="bg-BG"/>
-              </w:rPr>
-              <w:t>":"</w:t>
-            </w:r>
-            <w:r>
-              <w:rPr>
-                <w:lang w:val="bg-BG"/>
-              </w:rPr>
-              <w:t>https://....</w:t>
-            </w:r>
-            <w:r>
-              <w:rPr>
-                <w:lang w:val="bg-BG"/>
-              </w:rPr>
-              <w:t>",</w:t>
-            </w:r>
-          </w:p>
-          <w:p>
-            <w:pPr>
-              <w:pStyle w:val="Code"/>
-              <w:rPr>
-                <w:lang w:val="bg-BG"/>
-              </w:rPr>
-            </w:pPr>
-            <w:r>
-              <w:rPr>
-                <w:lang w:val="bg-BG"/>
-              </w:rPr>
-              <w:t xml:space="preserve">   "</w:t>
-            </w:r>
-            <w:r>
-              <w:t>comments</w:t>
-            </w:r>
-            <w:r>
-              <w:rPr>
-                <w:lang w:val="bg-BG"/>
-              </w:rPr>
-              <w:t>":"</w:t>
-            </w:r>
-            <w:r>
-              <w:t>[]</w:t>
-            </w:r>
-            <w:r>
-              <w:rPr>
-                <w:lang w:val="bg-BG"/>
-              </w:rPr>
-              <w:t>",</w:t>
-            </w:r>
-          </w:p>
-          <w:p>
-            <w:pPr>
-              <w:pStyle w:val="Code"/>
-              <w:rPr>
-                <w:lang w:val="bg-BG"/>
-              </w:rPr>
-            </w:pPr>
-            <w:r>
-              <w:rPr>
-                <w:lang w:val="bg-BG"/>
-              </w:rPr>
-              <w:t xml:space="preserve">   "</w:t>
-            </w:r>
-            <w:r>
-              <w:t>creator</w:t>
-            </w:r>
-            <w:r>
-              <w:rPr>
-                <w:lang w:val="bg-BG"/>
-              </w:rPr>
-              <w:t>": "peter.georgiev"</w:t>
-            </w:r>
-          </w:p>
-          <w:p>
-            <w:pPr>
-              <w:pStyle w:val="Code"/>
-            </w:pPr>
-            <w:r>
-              <w:t>}]</w:t>
-            </w:r>
-          </w:p>
-        </w:tc>
-      </w:tr>
-    </w:tbl>
-    <w:p>
-      <w:pPr>
-        <w:pStyle w:val="Heading3"/>
-        <w:rPr>
-          <w:noProof/>
-          <w:lang w:val="bg-BG"/>
-        </w:rPr>
-      </w:pPr>
-      <w:r>
-        <w:rPr>
-          <w:noProof/>
+          <w:highlight w:val="yellow"/>
+          <w:lang w:val="bg-BG"/>
+        </w:rPr>
+      </w:pPr>
+      <w:r>
+        <w:rPr>
+          <w:noProof/>
+          <w:highlight w:val="yellow"/>
           <w:lang w:val="bg-BG"/>
         </w:rPr>
         <w:t>Navigation Bar</w:t>
@@ -885,6 +537,7 @@
       <w:r>
         <w:rPr>
           <w:noProof/>
+          <w:highlight w:val="yellow"/>
           <w:lang w:val="bg-BG"/>
         </w:rPr>
         <w:t xml:space="preserve"> </w:t>
@@ -892,6 +545,7 @@
       <w:r>
         <w:rPr>
           <w:noProof/>
+          <w:highlight w:val="yellow"/>
           <w:lang w:val="bg-BG"/>
         </w:rPr>
         <w:t>(5 pts)</w:t>
@@ -901,12 +555,14 @@
       <w:pPr>
         <w:rPr>
           <w:noProof/>
-          <w:lang w:val="bg-BG"/>
-        </w:rPr>
-      </w:pPr>
-      <w:r>
-        <w:rPr>
-          <w:noProof/>
+          <w:highlight w:val="yellow"/>
+          <w:lang w:val="bg-BG"/>
+        </w:rPr>
+      </w:pPr>
+      <w:r>
+        <w:rPr>
+          <w:noProof/>
+          <w:highlight w:val="yellow"/>
           <w:lang w:val="bg-BG"/>
         </w:rPr>
         <w:t>N</w:t>
@@ -914,6 +570,7 @@
       <w:r>
         <w:rPr>
           <w:noProof/>
+          <w:highlight w:val="yellow"/>
           <w:lang w:val="bg-BG"/>
         </w:rPr>
         <w:t xml:space="preserve">avigation links should correctly change the current </w:t>
@@ -921,6 +578,7 @@
       <w:r>
         <w:rPr>
           <w:noProof/>
+          <w:highlight w:val="yellow"/>
           <w:lang w:val="bg-BG"/>
         </w:rPr>
         <w:t>page</w:t>
@@ -928,6 +586,7 @@
       <w:r>
         <w:rPr>
           <w:noProof/>
+          <w:highlight w:val="yellow"/>
           <w:lang w:val="bg-BG"/>
         </w:rPr>
         <w:t xml:space="preserve"> (view).</w:t>
@@ -942,12 +601,14 @@
         </w:numPr>
         <w:rPr>
           <w:noProof/>
-          <w:lang w:val="bg-BG"/>
-        </w:rPr>
-      </w:pPr>
-      <w:r>
-        <w:rPr>
-          <w:noProof/>
+          <w:highlight w:val="yellow"/>
+          <w:lang w:val="bg-BG"/>
+        </w:rPr>
+      </w:pPr>
+      <w:r>
+        <w:rPr>
+          <w:noProof/>
+          <w:highlight w:val="yellow"/>
           <w:lang w:val="bg-BG"/>
         </w:rPr>
         <w:t xml:space="preserve">Clicking on the links in the </w:t>
@@ -956,6 +617,7 @@
         <w:rPr>
           <w:b/>
           <w:noProof/>
+          <w:highlight w:val="yellow"/>
           <w:lang w:val="bg-BG"/>
         </w:rPr>
         <w:t>NavBar</w:t>
@@ -963,6 +625,7 @@
       <w:r>
         <w:rPr>
           <w:noProof/>
+          <w:highlight w:val="yellow"/>
           <w:lang w:val="bg-BG"/>
         </w:rPr>
         <w:t xml:space="preserve"> should display the view behind the link (views are represented as sections in the HTML code).</w:t>
@@ -977,12 +640,14 @@
         </w:numPr>
         <w:rPr>
           <w:noProof/>
-          <w:lang w:val="bg-BG"/>
-        </w:rPr>
-      </w:pPr>
-      <w:r>
-        <w:rPr>
-          <w:noProof/>
+          <w:highlight w:val="yellow"/>
+          <w:lang w:val="bg-BG"/>
+        </w:rPr>
+      </w:pPr>
+      <w:r>
+        <w:rPr>
+          <w:noProof/>
+          <w:highlight w:val="yellow"/>
           <w:lang w:val="bg-BG"/>
         </w:rPr>
         <w:t xml:space="preserve">Your application may </w:t>
@@ -991,6 +656,7 @@
         <w:rPr>
           <w:b/>
           <w:noProof/>
+          <w:highlight w:val="yellow"/>
           <w:lang w:val="bg-BG"/>
         </w:rPr>
         <w:t>hide</w:t>
@@ -999,6 +665,7 @@
         <w:rPr>
           <w:bCs/>
           <w:noProof/>
+          <w:highlight w:val="yellow"/>
           <w:lang w:val="bg-BG"/>
         </w:rPr>
         <w:t>/</w:t>
@@ -1007,6 +674,7 @@
         <w:rPr>
           <w:b/>
           <w:noProof/>
+          <w:highlight w:val="yellow"/>
           <w:lang w:val="bg-BG"/>
         </w:rPr>
         <w:t>show elements</w:t>
@@ -1014,6 +682,7 @@
       <w:r>
         <w:rPr>
           <w:noProof/>
+          <w:highlight w:val="yellow"/>
           <w:lang w:val="bg-BG"/>
         </w:rPr>
         <w:t xml:space="preserve"> by CSS (</w:t>
@@ -1021,6 +690,7 @@
       <w:r>
         <w:rPr>
           <w:rStyle w:val="CodeChar"/>
+          <w:highlight w:val="yellow"/>
           <w:lang w:val="bg-BG"/>
         </w:rPr>
         <w:t>display: none</w:t>
@@ -1028,6 +698,7 @@
       <w:r>
         <w:rPr>
           <w:noProof/>
+          <w:highlight w:val="yellow"/>
           <w:lang w:val="bg-BG"/>
         </w:rPr>
         <w:t xml:space="preserve">) or </w:t>
@@ -1036,6 +707,7 @@
         <w:rPr>
           <w:b/>
           <w:noProof/>
+          <w:highlight w:val="yellow"/>
           <w:lang w:val="bg-BG"/>
         </w:rPr>
         <w:t>delete</w:t>
@@ -1044,6 +716,7 @@
         <w:rPr>
           <w:bCs/>
           <w:noProof/>
+          <w:highlight w:val="yellow"/>
           <w:lang w:val="bg-BG"/>
         </w:rPr>
         <w:t>/</w:t>
@@ -1052,6 +725,7 @@
         <w:rPr>
           <w:b/>
           <w:noProof/>
+          <w:highlight w:val="yellow"/>
           <w:lang w:val="bg-BG"/>
         </w:rPr>
         <w:t>reattach</w:t>
@@ -1059,6 +733,7 @@
       <w:r>
         <w:rPr>
           <w:noProof/>
+          <w:highlight w:val="yellow"/>
           <w:lang w:val="bg-BG"/>
         </w:rPr>
         <w:t xml:space="preserve"> from and to the DOM all unneeded elements, or just display the views it needs to display.</w:t>
@@ -1080,6 +755,7 @@
       <w:r>
         <w:rPr>
           <w:noProof/>
+          <w:highlight w:val="yellow"/>
           <w:lang w:val="bg-BG"/>
         </w:rPr>
         <w:t xml:space="preserve">The </w:t>
@@ -1087,6 +763,7 @@
       <w:r>
         <w:rPr>
           <w:noProof/>
+          <w:highlight w:val="yellow"/>
           <w:lang w:val="bg-BG"/>
         </w:rPr>
         <w:t>L</w:t>
@@ -1094,6 +771,7 @@
       <w:r>
         <w:rPr>
           <w:noProof/>
+          <w:highlight w:val="yellow"/>
           <w:lang w:val="bg-BG"/>
         </w:rPr>
         <w:t xml:space="preserve">ogged-in </w:t>
@@ -1101,6 +779,7 @@
       <w:r>
         <w:rPr>
           <w:noProof/>
+          <w:highlight w:val="yellow"/>
           <w:lang w:val="bg-BG"/>
         </w:rPr>
         <w:t xml:space="preserve">user </w:t>
@@ -1108,13 +787,22 @@
       <w:r>
         <w:rPr>
           <w:noProof/>
-          <w:lang w:val="bg-BG"/>
-        </w:rPr>
-        <w:t xml:space="preserve">navbar should contain the following elements: </w:t>
+          <w:highlight w:val="yellow"/>
+          <w:lang w:val="bg-BG"/>
+        </w:rPr>
+        <w:t>navbar should contain the following elements:</w:t>
+      </w:r>
+      <w:r>
+        <w:rPr>
+          <w:noProof/>
+          <w:lang w:val="bg-BG"/>
+        </w:rPr>
+        <w:t xml:space="preserve"> </w:t>
       </w:r>
       <w:r>
         <w:rPr>
           <w:rStyle w:val="CodeChar"/>
+          <w:highlight w:val="yellow"/>
           <w:lang w:val="bg-BG"/>
         </w:rPr>
         <w:t>Icon</w:t>
@@ -1122,6 +810,7 @@
       <w:r>
         <w:rPr>
           <w:noProof/>
+          <w:highlight w:val="yellow"/>
           <w:lang w:val="bg-BG"/>
         </w:rPr>
         <w:t xml:space="preserve"> (</w:t>
@@ -1129,6 +818,7 @@
       <w:r>
         <w:rPr>
           <w:rStyle w:val="CodeChar"/>
+          <w:highlight w:val="yellow"/>
           <w:lang w:val="bg-BG"/>
         </w:rPr>
         <w:t>icon.jpg</w:t>
@@ -1136,6 +826,7 @@
       <w:r>
         <w:rPr>
           <w:noProof/>
+          <w:highlight w:val="yellow"/>
           <w:lang w:val="bg-BG"/>
         </w:rPr>
         <w:t xml:space="preserve">) which is a </w:t>
@@ -1144,6 +835,7 @@
         <w:rPr>
           <w:b/>
           <w:noProof/>
+          <w:highlight w:val="yellow"/>
           <w:lang w:val="bg-BG"/>
         </w:rPr>
         <w:t>link</w:t>
@@ -1151,6 +843,7 @@
       <w:r>
         <w:rPr>
           <w:noProof/>
+          <w:highlight w:val="yellow"/>
           <w:lang w:val="bg-BG"/>
         </w:rPr>
         <w:t xml:space="preserve"> to the </w:t>
@@ -1158,6 +851,7 @@
       <w:r>
         <w:rPr>
           <w:rStyle w:val="CodeChar"/>
+          <w:highlight w:val="yellow"/>
           <w:lang w:val="bg-BG"/>
         </w:rPr>
         <w:t>Home</w:t>
@@ -1165,6 +859,7 @@
       <w:r>
         <w:rPr>
           <w:noProof/>
+          <w:highlight w:val="yellow"/>
           <w:lang w:val="bg-BG"/>
         </w:rPr>
         <w:t xml:space="preserve"> </w:t>
@@ -1172,6 +867,7 @@
       <w:r>
         <w:rPr>
           <w:rStyle w:val="CodeChar"/>
+          <w:highlight w:val="yellow"/>
           <w:lang w:val="bg-BG"/>
         </w:rPr>
         <w:t>page</w:t>
@@ -1179,6 +875,7 @@
       <w:r>
         <w:rPr>
           <w:noProof/>
+          <w:highlight w:val="yellow"/>
           <w:lang w:val="bg-BG"/>
         </w:rPr>
         <w:t>, [</w:t>
@@ -1186,12 +883,14 @@
       <w:r>
         <w:rPr>
           <w:rStyle w:val="CodeChar"/>
+          <w:highlight w:val="yellow"/>
         </w:rPr>
         <w:t>Create</w:t>
       </w:r>
       <w:r>
         <w:rPr>
           <w:noProof/>
+          <w:highlight w:val="yellow"/>
           <w:lang w:val="bg-BG"/>
         </w:rPr>
         <w:t>]</w:t>
@@ -1199,6 +898,7 @@
       <w:r>
         <w:rPr>
           <w:noProof/>
+          <w:highlight w:val="yellow"/>
           <w:lang w:val="bg-BG"/>
         </w:rPr>
         <w:t>, [</w:t>
@@ -1206,6 +906,7 @@
       <w:r>
         <w:rPr>
           <w:rStyle w:val="CodeChar"/>
+          <w:highlight w:val="yellow"/>
           <w:lang w:val="bg-BG"/>
         </w:rPr>
         <w:t>Logout</w:t>
@@ -1213,6 +914,7 @@
       <w:r>
         <w:rPr>
           <w:noProof/>
+          <w:highlight w:val="yellow"/>
           <w:lang w:val="bg-BG"/>
         </w:rPr>
         <w:t>].</w:t>
@@ -1234,6 +936,7 @@
       <w:r>
         <w:rPr>
           <w:noProof/>
+          <w:color w:val="FF0000"/>
         </w:rPr>
         <w:drawing>
           <wp:anchor distT="0" distB="0" distL="114300" distR="114300" simplePos="0" relativeHeight="251659264" behindDoc="0" locked="0" layoutInCell="1" allowOverlap="1" wp14:anchorId="26BBB8DD" wp14:editId="01CAEBBF">
@@ -1288,6 +991,7 @@
       <w:r>
         <w:rPr>
           <w:noProof/>
+          <w:color w:val="FF0000"/>
           <w:lang w:val="bg-BG"/>
         </w:rPr>
         <w:t xml:space="preserve">The </w:t>
@@ -1295,12 +999,14 @@
       <w:r>
         <w:rPr>
           <w:noProof/>
+          <w:color w:val="FF0000"/>
         </w:rPr>
         <w:t>Icon</w:t>
       </w:r>
       <w:r>
         <w:rPr>
           <w:noProof/>
+          <w:color w:val="FF0000"/>
           <w:lang w:val="bg-BG"/>
         </w:rPr>
         <w:t xml:space="preserve"> </w:t>
@@ -1308,6 +1014,7 @@
       <w:r>
         <w:rPr>
           <w:noProof/>
+          <w:color w:val="FF0000"/>
           <w:lang w:val="bg-BG"/>
         </w:rPr>
         <w:t xml:space="preserve">should be </w:t>
@@ -1315,6 +1022,7 @@
       <w:r>
         <w:rPr>
           <w:noProof/>
+          <w:color w:val="FF0000"/>
           <w:lang w:val="bg-BG"/>
         </w:rPr>
         <w:t xml:space="preserve">a link that navigates to </w:t>
@@ -1322,6 +1030,7 @@
       <w:r>
         <w:rPr>
           <w:noProof/>
+          <w:color w:val="FF0000"/>
           <w:lang w:val="bg-BG"/>
         </w:rPr>
         <w:t xml:space="preserve">the </w:t>
@@ -1330,6 +1039,7 @@
         <w:rPr>
           <w:b/>
           <w:noProof/>
+          <w:color w:val="FF0000"/>
           <w:lang w:val="bg-BG"/>
         </w:rPr>
         <w:t>currently logged in user</w:t>
@@ -1338,6 +1048,7 @@
         <w:rPr>
           <w:b/>
           <w:noProof/>
+          <w:color w:val="FF0000"/>
           <w:lang w:val="bg-BG"/>
         </w:rPr>
         <w:t>’s</w:t>
@@ -1345,6 +1056,7 @@
       <w:r>
         <w:rPr>
           <w:noProof/>
+          <w:color w:val="FF0000"/>
           <w:lang w:val="bg-BG"/>
         </w:rPr>
         <w:t xml:space="preserve"> </w:t>
@@ -1353,6 +1065,7 @@
         <w:rPr>
           <w:b/>
           <w:noProof/>
+          <w:color w:val="FF0000"/>
           <w:lang w:val="bg-BG"/>
         </w:rPr>
         <w:t>profile</w:t>
@@ -1360,6 +1073,7 @@
       <w:r>
         <w:rPr>
           <w:noProof/>
+          <w:color w:val="FF0000"/>
           <w:lang w:val="bg-BG"/>
         </w:rPr>
         <w:t>.</w:t>
@@ -1384,12 +1098,14 @@
         </w:numPr>
         <w:rPr>
           <w:noProof/>
-          <w:lang w:val="bg-BG"/>
-        </w:rPr>
-      </w:pPr>
-      <w:r>
-        <w:rPr>
-          <w:noProof/>
+          <w:highlight w:val="yellow"/>
+          <w:lang w:val="bg-BG"/>
+        </w:rPr>
+      </w:pPr>
+      <w:r>
+        <w:rPr>
+          <w:noProof/>
+          <w:highlight w:val="yellow"/>
           <w:lang w:val="bg-BG"/>
         </w:rPr>
         <w:t xml:space="preserve">The </w:t>
@@ -1397,6 +1113,7 @@
       <w:r>
         <w:rPr>
           <w:noProof/>
+          <w:highlight w:val="yellow"/>
           <w:lang w:val="bg-BG"/>
         </w:rPr>
         <w:t>guest</w:t>
@@ -1404,6 +1121,7 @@
       <w:r>
         <w:rPr>
           <w:noProof/>
+          <w:highlight w:val="yellow"/>
           <w:lang w:val="bg-BG"/>
         </w:rPr>
         <w:t xml:space="preserve"> users </w:t>
@@ -1411,6 +1129,7 @@
       <w:r>
         <w:rPr>
           <w:noProof/>
+          <w:highlight w:val="yellow"/>
           <w:lang w:val="bg-BG"/>
         </w:rPr>
         <w:t xml:space="preserve">navbar </w:t>
@@ -1418,6 +1137,7 @@
       <w:r>
         <w:rPr>
           <w:noProof/>
+          <w:highlight w:val="yellow"/>
           <w:lang w:val="bg-BG"/>
         </w:rPr>
         <w:t xml:space="preserve">should contain the following elements: : </w:t>
@@ -1425,6 +1145,7 @@
       <w:r>
         <w:rPr>
           <w:rStyle w:val="CodeChar"/>
+          <w:highlight w:val="yellow"/>
           <w:lang w:val="bg-BG"/>
         </w:rPr>
         <w:t>Icon</w:t>
@@ -1432,6 +1153,7 @@
       <w:r>
         <w:rPr>
           <w:noProof/>
+          <w:highlight w:val="yellow"/>
           <w:lang w:val="bg-BG"/>
         </w:rPr>
         <w:t xml:space="preserve"> (</w:t>
@@ -1439,6 +1161,7 @@
       <w:r>
         <w:rPr>
           <w:rStyle w:val="CodeChar"/>
+          <w:highlight w:val="yellow"/>
           <w:lang w:val="bg-BG"/>
         </w:rPr>
         <w:t>icon.jpg</w:t>
@@ -1446,6 +1169,7 @@
       <w:r>
         <w:rPr>
           <w:noProof/>
+          <w:highlight w:val="yellow"/>
           <w:lang w:val="bg-BG"/>
         </w:rPr>
         <w:t xml:space="preserve">) which is a </w:t>
@@ -1454,6 +1178,7 @@
         <w:rPr>
           <w:b/>
           <w:noProof/>
+          <w:highlight w:val="yellow"/>
           <w:lang w:val="bg-BG"/>
         </w:rPr>
         <w:t>link</w:t>
@@ -1461,6 +1186,7 @@
       <w:r>
         <w:rPr>
           <w:noProof/>
+          <w:highlight w:val="yellow"/>
           <w:lang w:val="bg-BG"/>
         </w:rPr>
         <w:t xml:space="preserve"> to the </w:t>
@@ -1468,6 +1194,7 @@
       <w:r>
         <w:rPr>
           <w:rStyle w:val="CodeChar"/>
+          <w:highlight w:val="yellow"/>
           <w:lang w:val="bg-BG"/>
         </w:rPr>
         <w:t>Home</w:t>
@@ -1475,6 +1202,7 @@
       <w:r>
         <w:rPr>
           <w:noProof/>
+          <w:highlight w:val="yellow"/>
           <w:lang w:val="bg-BG"/>
         </w:rPr>
         <w:t xml:space="preserve"> </w:t>
@@ -1482,6 +1210,7 @@
       <w:r>
         <w:rPr>
           <w:rStyle w:val="CodeChar"/>
+          <w:highlight w:val="yellow"/>
           <w:lang w:val="bg-BG"/>
         </w:rPr>
         <w:t>page</w:t>
@@ -1489,12 +1218,14 @@
       <w:r>
         <w:rPr>
           <w:rStyle w:val="CodeChar"/>
+          <w:highlight w:val="yellow"/>
         </w:rPr>
         <w:t xml:space="preserve">, </w:t>
       </w:r>
       <w:r>
         <w:rPr>
           <w:noProof/>
+          <w:highlight w:val="yellow"/>
           <w:lang w:val="bg-BG"/>
         </w:rPr>
         <w:t>[</w:t>
@@ -1502,12 +1233,14 @@
       <w:r>
         <w:rPr>
           <w:rStyle w:val="CodeChar"/>
+          <w:highlight w:val="yellow"/>
         </w:rPr>
         <w:t>Register</w:t>
       </w:r>
       <w:r>
         <w:rPr>
           <w:noProof/>
+          <w:highlight w:val="yellow"/>
           <w:lang w:val="bg-BG"/>
         </w:rPr>
         <w:t>]</w:t>
@@ -1515,6 +1248,7 @@
       <w:r>
         <w:rPr>
           <w:noProof/>
+          <w:highlight w:val="yellow"/>
           <w:lang w:val="bg-BG"/>
         </w:rPr>
         <w:t xml:space="preserve"> and</w:t>
@@ -1522,6 +1256,7 @@
       <w:r>
         <w:rPr>
           <w:noProof/>
+          <w:highlight w:val="yellow"/>
           <w:lang w:val="bg-BG"/>
         </w:rPr>
         <w:t xml:space="preserve"> [</w:t>
@@ -1529,6 +1264,7 @@
       <w:r>
         <w:rPr>
           <w:rStyle w:val="CodeChar"/>
+          <w:highlight w:val="yellow"/>
           <w:lang w:val="bg-BG"/>
         </w:rPr>
         <w:t>Login</w:t>
@@ -1536,6 +1272,7 @@
       <w:r>
         <w:rPr>
           <w:noProof/>
+          <w:highlight w:val="yellow"/>
           <w:lang w:val="bg-BG"/>
         </w:rPr>
         <w:t>].</w:t>
@@ -1605,7 +1342,6 @@
           <w:highlight w:val="yellow"/>
           <w:lang w:val="bg-BG"/>
         </w:rPr>
-        <w:lastRenderedPageBreak/>
         <w:t xml:space="preserve">Home </w:t>
       </w:r>
       <w:r>
@@ -2132,6 +1868,7 @@
           <w:highlight w:val="yellow"/>
           <w:lang w:val="bg-BG"/>
         </w:rPr>
+        <w:lastRenderedPageBreak/>
         <w:t xml:space="preserve">The </w:t>
       </w:r>
       <w:r>
@@ -3020,7 +2757,6 @@
           <w:highlight w:val="yellow"/>
           <w:lang w:val="bg-BG"/>
         </w:rPr>
-        <w:lastRenderedPageBreak/>
         <w:t xml:space="preserve">You are one step away from awesome </w:t>
       </w:r>
       <w:r>
@@ -3160,6 +2896,7 @@
           <w:highlight w:val="yellow"/>
           <w:lang w:val="bg-BG"/>
         </w:rPr>
+        <w:lastRenderedPageBreak/>
         <w:t xml:space="preserve">Logout </w:t>
       </w:r>
       <w:r>
@@ -3916,7 +3653,6 @@
           <w:noProof/>
           <w:highlight w:val="yellow"/>
         </w:rPr>
-        <w:lastRenderedPageBreak/>
         <w:t>Create</w:t>
       </w:r>
       <w:r>
@@ -4574,6 +4310,7 @@
           <w:noProof/>
           <w:lang w:val="bg-BG"/>
         </w:rPr>
+        <w:lastRenderedPageBreak/>
         <w:t xml:space="preserve">After a </w:t>
       </w:r>
       <w:r>
@@ -5557,7 +5294,6 @@
         <w:rPr>
           <w:noProof/>
         </w:rPr>
-        <w:lastRenderedPageBreak/>
         <w:drawing>
           <wp:inline distT="0" distB="0" distL="0" distR="0" wp14:anchorId="470C6FCE" wp14:editId="384DE924">
             <wp:extent cx="1037564" cy="821800"/>
@@ -5665,12 +5401,14 @@
       <w:r>
         <w:rPr>
           <w:noProof/>
+          <w:highlight w:val="yellow"/>
         </w:rPr>
         <w:t>Comment on</w:t>
       </w:r>
       <w:r>
         <w:rPr>
           <w:noProof/>
+          <w:highlight w:val="yellow"/>
           <w:lang w:val="bg-BG"/>
         </w:rPr>
         <w:t xml:space="preserve"> </w:t>
@@ -5678,6 +5416,7 @@
       <w:r>
         <w:rPr>
           <w:noProof/>
+          <w:highlight w:val="yellow"/>
           <w:lang w:val="bg-BG"/>
         </w:rPr>
         <w:t>Idea</w:t>
@@ -5685,6 +5424,7 @@
       <w:r>
         <w:rPr>
           <w:noProof/>
+          <w:highlight w:val="yellow"/>
           <w:lang w:val="bg-BG"/>
         </w:rPr>
         <w:t xml:space="preserve"> </w:t>
@@ -5692,6 +5432,7 @@
       <w:r>
         <w:rPr>
           <w:noProof/>
+          <w:highlight w:val="yellow"/>
           <w:lang w:val="bg-BG"/>
         </w:rPr>
         <w:t>(</w:t>
@@ -5699,12 +5440,14 @@
       <w:r>
         <w:rPr>
           <w:noProof/>
+          <w:highlight w:val="yellow"/>
         </w:rPr>
         <w:t>10</w:t>
       </w:r>
       <w:r>
         <w:rPr>
           <w:noProof/>
+          <w:highlight w:val="yellow"/>
           <w:lang w:val="bg-BG"/>
         </w:rPr>
         <w:t xml:space="preserve"> pts)</w:t>
@@ -5771,6 +5514,7 @@
       <w:r>
         <w:rPr>
           <w:noProof/>
+          <w:highlight w:val="yellow"/>
           <w:lang w:val="bg-BG"/>
         </w:rPr>
         <w:t xml:space="preserve">Clicking the </w:t>
@@ -5779,6 +5523,7 @@
         <w:rPr>
           <w:bCs/>
           <w:noProof/>
+          <w:highlight w:val="yellow"/>
           <w:lang w:val="bg-BG"/>
         </w:rPr>
         <w:t>[</w:t>
@@ -5786,6 +5531,7 @@
       <w:r>
         <w:rPr>
           <w:rStyle w:val="CodeChar"/>
+          <w:highlight w:val="yellow"/>
         </w:rPr>
         <w:t>Comment</w:t>
       </w:r>
@@ -5793,6 +5539,7 @@
         <w:rPr>
           <w:bCs/>
           <w:noProof/>
+          <w:highlight w:val="yellow"/>
           <w:lang w:val="bg-BG"/>
         </w:rPr>
         <w:t>]</w:t>
@@ -5801,6 +5548,7 @@
         <w:rPr>
           <w:b/>
           <w:noProof/>
+          <w:highlight w:val="yellow"/>
           <w:lang w:val="bg-BG"/>
         </w:rPr>
         <w:t xml:space="preserve"> link </w:t>
@@ -5809,6 +5557,7 @@
         <w:rPr>
           <w:bCs/>
           <w:noProof/>
+          <w:highlight w:val="yellow"/>
           <w:lang w:val="bg-BG"/>
         </w:rPr>
         <w:t xml:space="preserve">of a </w:t>
@@ -5817,6 +5566,7 @@
         <w:rPr>
           <w:b/>
           <w:noProof/>
+          <w:highlight w:val="yellow"/>
           <w:lang w:val="bg-BG"/>
         </w:rPr>
         <w:t xml:space="preserve">particular </w:t>
@@ -5825,6 +5575,7 @@
         <w:rPr>
           <w:b/>
           <w:noProof/>
+          <w:highlight w:val="yellow"/>
           <w:lang w:val="bg-BG"/>
         </w:rPr>
         <w:t>idea</w:t>
@@ -5833,6 +5584,7 @@
         <w:rPr>
           <w:bCs/>
           <w:noProof/>
+          <w:highlight w:val="yellow"/>
           <w:lang w:val="bg-BG"/>
         </w:rPr>
         <w:t xml:space="preserve"> on the </w:t>
@@ -5840,6 +5592,7 @@
       <w:r>
         <w:rPr>
           <w:rStyle w:val="CodeChar"/>
+          <w:highlight w:val="yellow"/>
           <w:lang w:val="bg-BG"/>
         </w:rPr>
         <w:t>Idea</w:t>
@@ -5847,6 +5600,7 @@
       <w:r>
         <w:rPr>
           <w:noProof/>
+          <w:highlight w:val="yellow"/>
           <w:lang w:val="bg-BG"/>
         </w:rPr>
         <w:t xml:space="preserve"> </w:t>
@@ -5854,6 +5608,7 @@
       <w:r>
         <w:rPr>
           <w:rStyle w:val="CodeChar"/>
+          <w:highlight w:val="yellow"/>
           <w:lang w:val="bg-BG"/>
         </w:rPr>
         <w:t>Details</w:t>
@@ -5861,6 +5616,7 @@
       <w:r>
         <w:rPr>
           <w:noProof/>
+          <w:highlight w:val="yellow"/>
           <w:lang w:val="bg-BG"/>
         </w:rPr>
         <w:t xml:space="preserve"> </w:t>
@@ -5868,6 +5624,7 @@
       <w:r>
         <w:rPr>
           <w:rStyle w:val="CodeChar"/>
+          <w:highlight w:val="yellow"/>
           <w:lang w:val="bg-BG"/>
         </w:rPr>
         <w:t>page</w:t>
@@ -5876,6 +5633,7 @@
         <w:rPr>
           <w:bCs/>
           <w:noProof/>
+          <w:highlight w:val="yellow"/>
           <w:lang w:val="bg-BG"/>
         </w:rPr>
         <w:t xml:space="preserve"> </w:t>
@@ -5883,6 +5641,7 @@
       <w:r>
         <w:rPr>
           <w:noProof/>
+          <w:highlight w:val="yellow"/>
           <w:lang w:val="bg-BG"/>
         </w:rPr>
         <w:t xml:space="preserve">should </w:t>
@@ -5892,6 +5651,7 @@
           <w:b/>
           <w:bCs/>
           <w:noProof/>
+          <w:highlight w:val="yellow"/>
         </w:rPr>
         <w:t>get the comment from the textarea and display it in the proper section.</w:t>
       </w:r>
@@ -5909,6 +5669,7 @@
           <w:noProof/>
           <w:lang w:val="bg-BG"/>
         </w:rPr>
+        <w:lastRenderedPageBreak/>
         <w:t>NOTE</w:t>
       </w:r>
       <w:r>
@@ -5993,13 +5754,6 @@
     </w:p>
     <w:p>
       <w:pPr>
-        <w:rPr>
-          <w:noProof/>
-        </w:rPr>
-      </w:pPr>
-    </w:p>
-    <w:p>
-      <w:pPr>
         <w:jc w:val="center"/>
         <w:rPr>
           <w:noProof/>
@@ -6011,9 +5765,9 @@
           <w:noProof/>
         </w:rPr>
         <w:drawing>
-          <wp:inline distT="0" distB="0" distL="0" distR="0" wp14:anchorId="35D7338D" wp14:editId="3D74E994">
-            <wp:extent cx="2408684" cy="1877319"/>
-            <wp:effectExtent l="19050" t="19050" r="10795" b="27940"/>
+          <wp:inline distT="0" distB="0" distL="0" distR="0" wp14:anchorId="35D7338D" wp14:editId="4D78635B">
+            <wp:extent cx="1097280" cy="855216"/>
+            <wp:effectExtent l="19050" t="19050" r="26670" b="21590"/>
             <wp:docPr id="66" name="Picture 66"/>
             <wp:cNvGraphicFramePr>
               <a:graphicFrameLocks xmlns:a="http://schemas.openxmlformats.org/drawingml/2006/main" noChangeAspect="1"/>
@@ -6034,7 +5788,7 @@
                   <pic:spPr>
                     <a:xfrm>
                       <a:off x="0" y="0"/>
-                      <a:ext cx="2410808" cy="1878974"/>
+                      <a:ext cx="1109757" cy="864941"/>
                     </a:xfrm>
                     <a:prstGeom prst="rect">
                       <a:avLst/>
@@ -6061,18 +5815,21 @@
         </w:numPr>
         <w:rPr>
           <w:noProof/>
-          <w:lang w:val="bg-BG"/>
-        </w:rPr>
-      </w:pPr>
-      <w:r>
-        <w:rPr>
-          <w:noProof/>
+          <w:highlight w:val="yellow"/>
+          <w:lang w:val="bg-BG"/>
+        </w:rPr>
+      </w:pPr>
+      <w:r>
+        <w:rPr>
+          <w:noProof/>
+          <w:highlight w:val="yellow"/>
         </w:rPr>
         <w:t xml:space="preserve">Every comment shoud be displayed as follows: </w:t>
       </w:r>
       <w:r>
         <w:rPr>
           <w:rStyle w:val="CodeChar"/>
+          <w:highlight w:val="yellow"/>
           <w:lang w:val="bg-BG"/>
         </w:rPr>
         <w:t>{</w:t>
@@ -6080,6 +5837,7 @@
       <w:r>
         <w:rPr>
           <w:rStyle w:val="CodeChar"/>
+          <w:highlight w:val="yellow"/>
           <w:lang w:val="bg-BG"/>
         </w:rPr>
         <w:t xml:space="preserve">current </w:t>
@@ -6087,6 +5845,7 @@
       <w:r>
         <w:rPr>
           <w:rStyle w:val="CodeChar"/>
+          <w:highlight w:val="yellow"/>
           <w:lang w:val="bg-BG"/>
         </w:rPr>
         <w:t>user} : {comment}</w:t>
@@ -6103,12 +5862,14 @@
       <w:r>
         <w:rPr>
           <w:noProof/>
+          <w:highlight w:val="yellow"/>
         </w:rPr>
         <w:t>Like</w:t>
       </w:r>
       <w:r>
         <w:rPr>
           <w:noProof/>
+          <w:highlight w:val="yellow"/>
           <w:lang w:val="bg-BG"/>
         </w:rPr>
         <w:t xml:space="preserve"> </w:t>
@@ -6116,6 +5877,7 @@
       <w:r>
         <w:rPr>
           <w:noProof/>
+          <w:highlight w:val="yellow"/>
           <w:lang w:val="bg-BG"/>
         </w:rPr>
         <w:t>Idea</w:t>
@@ -6123,6 +5885,7 @@
       <w:r>
         <w:rPr>
           <w:noProof/>
+          <w:highlight w:val="yellow"/>
           <w:lang w:val="bg-BG"/>
         </w:rPr>
         <w:t xml:space="preserve"> </w:t>
@@ -6130,6 +5893,7 @@
       <w:r>
         <w:rPr>
           <w:noProof/>
+          <w:highlight w:val="yellow"/>
           <w:lang w:val="bg-BG"/>
         </w:rPr>
         <w:t>(</w:t>
@@ -6137,12 +5901,14 @@
       <w:r>
         <w:rPr>
           <w:noProof/>
+          <w:highlight w:val="yellow"/>
         </w:rPr>
         <w:t>10</w:t>
       </w:r>
       <w:r>
         <w:rPr>
           <w:noProof/>
+          <w:highlight w:val="yellow"/>
           <w:lang w:val="bg-BG"/>
         </w:rPr>
         <w:t xml:space="preserve"> pts)</w:t>
@@ -6351,12 +6117,14 @@
       <w:pPr>
         <w:rPr>
           <w:noProof/>
-          <w:lang w:val="bg-BG"/>
-        </w:rPr>
-      </w:pPr>
-      <w:r>
-        <w:rPr>
-          <w:noProof/>
+          <w:color w:val="FF0000"/>
+          <w:lang w:val="bg-BG"/>
+        </w:rPr>
+      </w:pPr>
+      <w:r>
+        <w:rPr>
+          <w:noProof/>
+          <w:highlight w:val="yellow"/>
           <w:lang w:val="bg-BG"/>
         </w:rPr>
         <w:t xml:space="preserve">Clicking the </w:t>
@@ -6365,6 +6133,7 @@
         <w:rPr>
           <w:bCs/>
           <w:noProof/>
+          <w:highlight w:val="yellow"/>
           <w:lang w:val="bg-BG"/>
         </w:rPr>
         <w:t>[</w:t>
@@ -6372,6 +6141,7 @@
       <w:r>
         <w:rPr>
           <w:rStyle w:val="CodeChar"/>
+          <w:highlight w:val="yellow"/>
           <w:lang w:val="bg-BG"/>
         </w:rPr>
         <w:t>Like</w:t>
@@ -6380,6 +6150,7 @@
         <w:rPr>
           <w:bCs/>
           <w:noProof/>
+          <w:highlight w:val="yellow"/>
           <w:lang w:val="bg-BG"/>
         </w:rPr>
         <w:t>]</w:t>
@@ -6388,6 +6159,7 @@
         <w:rPr>
           <w:b/>
           <w:noProof/>
+          <w:highlight w:val="yellow"/>
           <w:lang w:val="bg-BG"/>
         </w:rPr>
         <w:t xml:space="preserve"> link </w:t>
@@ -6396,6 +6168,7 @@
         <w:rPr>
           <w:bCs/>
           <w:noProof/>
+          <w:highlight w:val="yellow"/>
           <w:lang w:val="bg-BG"/>
         </w:rPr>
         <w:t>of a</w:t>
@@ -6404,6 +6177,7 @@
         <w:rPr>
           <w:bCs/>
           <w:noProof/>
+          <w:highlight w:val="yellow"/>
           <w:lang w:val="bg-BG"/>
         </w:rPr>
         <w:t>n</w:t>
@@ -6412,6 +6186,7 @@
         <w:rPr>
           <w:bCs/>
           <w:noProof/>
+          <w:highlight w:val="yellow"/>
           <w:lang w:val="bg-BG"/>
         </w:rPr>
         <w:t xml:space="preserve"> </w:t>
@@ -6420,6 +6195,7 @@
         <w:rPr>
           <w:b/>
           <w:noProof/>
+          <w:highlight w:val="yellow"/>
           <w:lang w:val="bg-BG"/>
         </w:rPr>
         <w:t>idea</w:t>
@@ -6427,6 +6203,7 @@
       <w:r>
         <w:rPr>
           <w:noProof/>
+          <w:highlight w:val="yellow"/>
           <w:lang w:val="bg-BG"/>
         </w:rPr>
         <w:t xml:space="preserve"> </w:t>
@@ -6434,6 +6211,7 @@
       <w:r>
         <w:rPr>
           <w:noProof/>
+          <w:highlight w:val="yellow"/>
           <w:lang w:val="bg-BG"/>
         </w:rPr>
         <w:t>(on the</w:t>
@@ -6441,6 +6219,7 @@
       <w:r>
         <w:rPr>
           <w:noProof/>
+          <w:highlight w:val="yellow"/>
           <w:lang w:val="bg-BG"/>
         </w:rPr>
         <w:t xml:space="preserve"> </w:t>
@@ -6448,6 +6227,7 @@
       <w:r>
         <w:rPr>
           <w:rStyle w:val="CodeChar"/>
+          <w:highlight w:val="yellow"/>
           <w:lang w:val="bg-BG"/>
         </w:rPr>
         <w:t>Idea</w:t>
@@ -6455,6 +6235,7 @@
       <w:r>
         <w:rPr>
           <w:noProof/>
+          <w:highlight w:val="yellow"/>
           <w:lang w:val="bg-BG"/>
         </w:rPr>
         <w:t xml:space="preserve"> </w:t>
@@ -6462,6 +6243,7 @@
       <w:r>
         <w:rPr>
           <w:rStyle w:val="CodeChar"/>
+          <w:highlight w:val="yellow"/>
           <w:lang w:val="bg-BG"/>
         </w:rPr>
         <w:t>Details</w:t>
@@ -6469,6 +6251,7 @@
       <w:r>
         <w:rPr>
           <w:noProof/>
+          <w:highlight w:val="yellow"/>
           <w:lang w:val="bg-BG"/>
         </w:rPr>
         <w:t xml:space="preserve"> </w:t>
@@ -6476,6 +6259,7 @@
       <w:r>
         <w:rPr>
           <w:rStyle w:val="CodeChar"/>
+          <w:highlight w:val="yellow"/>
           <w:lang w:val="bg-BG"/>
         </w:rPr>
         <w:t>page</w:t>
@@ -6483,6 +6267,7 @@
       <w:r>
         <w:rPr>
           <w:noProof/>
+          <w:highlight w:val="yellow"/>
           <w:lang w:val="bg-BG"/>
         </w:rPr>
         <w:t>)</w:t>
@@ -6490,6 +6275,7 @@
       <w:r>
         <w:rPr>
           <w:noProof/>
+          <w:highlight w:val="yellow"/>
           <w:lang w:val="bg-BG"/>
         </w:rPr>
         <w:t xml:space="preserve"> </w:t>
@@ -6497,6 +6283,7 @@
       <w:r>
         <w:rPr>
           <w:noProof/>
+          <w:highlight w:val="yellow"/>
           <w:lang w:val="bg-BG"/>
         </w:rPr>
         <w:t xml:space="preserve">should </w:t>
@@ -6505,6 +6292,7 @@
         <w:rPr>
           <w:b/>
           <w:noProof/>
+          <w:highlight w:val="yellow"/>
           <w:lang w:val="bg-BG"/>
         </w:rPr>
         <w:t>increase</w:t>
@@ -6512,6 +6300,7 @@
       <w:r>
         <w:rPr>
           <w:noProof/>
+          <w:highlight w:val="yellow"/>
           <w:lang w:val="bg-BG"/>
         </w:rPr>
         <w:t xml:space="preserve"> the</w:t>
@@ -6519,6 +6308,7 @@
       <w:r>
         <w:rPr>
           <w:noProof/>
+          <w:highlight w:val="yellow"/>
           <w:lang w:val="bg-BG"/>
         </w:rPr>
         <w:t xml:space="preserve"> property for the </w:t>
@@ -6527,12 +6317,14 @@
         <w:rPr>
           <w:b/>
           <w:noProof/>
+          <w:highlight w:val="yellow"/>
         </w:rPr>
         <w:t>likes</w:t>
       </w:r>
       <w:r>
         <w:rPr>
           <w:noProof/>
+          <w:highlight w:val="yellow"/>
           <w:lang w:val="bg-BG"/>
         </w:rPr>
         <w:t xml:space="preserve"> </w:t>
@@ -6540,12 +6332,14 @@
       <w:r>
         <w:rPr>
           <w:noProof/>
+          <w:highlight w:val="yellow"/>
         </w:rPr>
         <w:t xml:space="preserve">of </w:t>
       </w:r>
       <w:r>
         <w:rPr>
           <w:noProof/>
+          <w:highlight w:val="yellow"/>
           <w:lang w:val="bg-BG"/>
         </w:rPr>
         <w:t xml:space="preserve">the corresponding </w:t>
@@ -6553,6 +6347,7 @@
       <w:r>
         <w:rPr>
           <w:noProof/>
+          <w:highlight w:val="yellow"/>
           <w:lang w:val="bg-BG"/>
         </w:rPr>
         <w:t>idea</w:t>
@@ -6560,6 +6355,7 @@
       <w:r>
         <w:rPr>
           <w:noProof/>
+          <w:highlight w:val="yellow"/>
           <w:lang w:val="bg-BG"/>
         </w:rPr>
         <w:t>.</w:t>
@@ -6570,12 +6366,20 @@
           <w:lang w:val="bg-BG"/>
         </w:rPr>
         <w:br/>
+      </w:r>
+      <w:r>
+        <w:rPr>
+          <w:noProof/>
+          <w:color w:val="FF0000"/>
+          <w:lang w:val="bg-BG"/>
+        </w:rPr>
         <w:t xml:space="preserve">Users can </w:t>
       </w:r>
       <w:r>
         <w:rPr>
           <w:b/>
           <w:noProof/>
+          <w:color w:val="FF0000"/>
           <w:lang w:val="bg-BG"/>
         </w:rPr>
         <w:t>Like</w:t>
@@ -6584,6 +6388,7 @@
         <w:rPr>
           <w:b/>
           <w:noProof/>
+          <w:color w:val="FF0000"/>
           <w:lang w:val="bg-BG"/>
         </w:rPr>
         <w:t xml:space="preserve"> </w:t>
@@ -6592,6 +6397,7 @@
         <w:rPr>
           <w:b/>
           <w:noProof/>
+          <w:color w:val="FF0000"/>
           <w:lang w:val="bg-BG"/>
         </w:rPr>
         <w:t>ideas</w:t>
@@ -6600,6 +6406,7 @@
         <w:rPr>
           <w:b/>
           <w:noProof/>
+          <w:color w:val="FF0000"/>
           <w:lang w:val="bg-BG"/>
         </w:rPr>
         <w:t xml:space="preserve"> </w:t>
@@ -6608,6 +6415,7 @@
         <w:rPr>
           <w:bCs/>
           <w:noProof/>
+          <w:color w:val="FF0000"/>
           <w:lang w:val="bg-BG"/>
         </w:rPr>
         <w:t>multiple times</w:t>
@@ -6616,6 +6424,7 @@
         <w:rPr>
           <w:b/>
           <w:noProof/>
+          <w:color w:val="FF0000"/>
           <w:lang w:val="bg-BG"/>
         </w:rPr>
         <w:t>.</w:t>
@@ -6727,7 +6536,6 @@
           <w:highlight w:val="yellow"/>
           <w:lang w:val="bg-BG"/>
         </w:rPr>
-        <w:lastRenderedPageBreak/>
         <w:t xml:space="preserve">Clicking the </w:t>
       </w:r>
       <w:r>
@@ -7201,16 +7009,7 @@
           <w:noProof/>
           <w:lang w:val="bg-BG"/>
         </w:rPr>
-        <w:t>Logged-in users should b</w:t>
-      </w:r>
-      <w:bookmarkStart w:id="0" w:name="_GoBack"/>
-      <w:bookmarkEnd w:id="0"/>
-      <w:r>
-        <w:rPr>
-          <w:noProof/>
-          <w:lang w:val="bg-BG"/>
-        </w:rPr>
-        <w:t xml:space="preserve">e able to </w:t>
+        <w:t xml:space="preserve">Logged-in users should be able to </w:t>
       </w:r>
       <w:r>
         <w:rPr>
@@ -7739,6 +7538,7 @@
           <w:highlight w:val="yellow"/>
           <w:lang w:val="bg-BG"/>
         </w:rPr>
+        <w:lastRenderedPageBreak/>
         <w:t xml:space="preserve">In case of </w:t>
       </w:r>
       <w:r>
@@ -7892,12 +7692,14 @@
         <w:pStyle w:val="Heading3"/>
         <w:rPr>
           <w:noProof/>
-          <w:lang w:val="bg-BG"/>
-        </w:rPr>
-      </w:pPr>
-      <w:r>
-        <w:rPr>
-          <w:noProof/>
+          <w:highlight w:val="yellow"/>
+          <w:lang w:val="bg-BG"/>
+        </w:rPr>
+      </w:pPr>
+      <w:r>
+        <w:rPr>
+          <w:noProof/>
+          <w:highlight w:val="yellow"/>
           <w:lang w:val="bg-BG"/>
         </w:rPr>
         <w:t>(BONUS)</w:t>
@@ -7905,6 +7707,7 @@
       <w:r>
         <w:rPr>
           <w:noProof/>
+          <w:highlight w:val="yellow"/>
           <w:lang w:val="bg-BG"/>
         </w:rPr>
         <w:t xml:space="preserve"> Sorting: </w:t>
@@ -7912,6 +7715,7 @@
       <w:r>
         <w:rPr>
           <w:noProof/>
+          <w:highlight w:val="yellow"/>
           <w:lang w:val="bg-BG"/>
         </w:rPr>
         <w:t xml:space="preserve"> </w:t>
@@ -7919,6 +7723,7 @@
       <w:r>
         <w:rPr>
           <w:noProof/>
+          <w:highlight w:val="yellow"/>
           <w:lang w:val="bg-BG"/>
         </w:rPr>
         <w:t>(5 pts)</w:t>
@@ -7934,6 +7739,7 @@
       <w:r>
         <w:rPr>
           <w:noProof/>
+          <w:highlight w:val="yellow"/>
           <w:lang w:val="bg-BG"/>
         </w:rPr>
         <w:t xml:space="preserve">The </w:t>
@@ -7941,6 +7747,7 @@
       <w:r>
         <w:rPr>
           <w:noProof/>
+          <w:highlight w:val="yellow"/>
           <w:lang w:val="bg-BG"/>
         </w:rPr>
         <w:t>ideas</w:t>
@@ -7948,6 +7755,7 @@
       <w:r>
         <w:rPr>
           <w:noProof/>
+          <w:highlight w:val="yellow"/>
           <w:lang w:val="bg-BG"/>
         </w:rPr>
         <w:t xml:space="preserve"> in the</w:t>
@@ -7955,6 +7763,7 @@
       <w:r>
         <w:rPr>
           <w:noProof/>
+          <w:highlight w:val="yellow"/>
           <w:lang w:val="bg-BG"/>
         </w:rPr>
         <w:t xml:space="preserve"> </w:t>
@@ -7963,6 +7772,7 @@
         <w:rPr>
           <w:b/>
           <w:noProof/>
+          <w:highlight w:val="yellow"/>
           <w:lang w:val="bg-BG"/>
         </w:rPr>
         <w:t>home</w:t>
@@ -7970,6 +7780,7 @@
       <w:r>
         <w:rPr>
           <w:noProof/>
+          <w:highlight w:val="yellow"/>
           <w:lang w:val="bg-BG"/>
         </w:rPr>
         <w:t xml:space="preserve"> </w:t>
@@ -7978,6 +7789,7 @@
         <w:rPr>
           <w:b/>
           <w:noProof/>
+          <w:highlight w:val="yellow"/>
           <w:lang w:val="bg-BG"/>
         </w:rPr>
         <w:t>page</w:t>
@@ -7985,6 +7797,7 @@
       <w:r>
         <w:rPr>
           <w:noProof/>
+          <w:highlight w:val="yellow"/>
           <w:lang w:val="bg-BG"/>
         </w:rPr>
         <w:t xml:space="preserve"> (for </w:t>
@@ -7993,6 +7806,7 @@
         <w:rPr>
           <w:b/>
           <w:noProof/>
+          <w:highlight w:val="yellow"/>
           <w:lang w:val="bg-BG"/>
         </w:rPr>
         <w:t>registered</w:t>
@@ -8000,6 +7814,7 @@
       <w:r>
         <w:rPr>
           <w:noProof/>
+          <w:highlight w:val="yellow"/>
           <w:lang w:val="bg-BG"/>
         </w:rPr>
         <w:t xml:space="preserve"> users), should be sorted in </w:t>
@@ -8008,6 +7823,7 @@
         <w:rPr>
           <w:b/>
           <w:noProof/>
+          <w:highlight w:val="yellow"/>
           <w:lang w:val="bg-BG"/>
         </w:rPr>
         <w:t>descending</w:t>
@@ -8015,6 +7831,7 @@
       <w:r>
         <w:rPr>
           <w:noProof/>
+          <w:highlight w:val="yellow"/>
           <w:lang w:val="bg-BG"/>
         </w:rPr>
         <w:t xml:space="preserve"> order by </w:t>
@@ -8023,6 +7840,7 @@
         <w:rPr>
           <w:b/>
           <w:noProof/>
+          <w:highlight w:val="yellow"/>
         </w:rPr>
         <w:t>likes</w:t>
       </w:r>
@@ -8030,6 +7848,7 @@
         <w:rPr>
           <w:b/>
           <w:noProof/>
+          <w:highlight w:val="yellow"/>
           <w:lang w:val="bg-BG"/>
         </w:rPr>
         <w:t>.</w:t>
@@ -8210,7 +8029,6 @@
           <w:noProof/>
           <w:lang w:val="bg-BG"/>
         </w:rPr>
-        <w:lastRenderedPageBreak/>
         <w:t xml:space="preserve">In case of </w:t>
       </w:r>
       <w:r>
@@ -8774,7 +8592,7 @@
                               <w:sz w:val="18"/>
                               <w:szCs w:val="18"/>
                             </w:rPr>
-                            <w:t>7</w:t>
+                            <w:t>6</w:t>
                           </w:r>
                           <w:r>
                             <w:rPr>
@@ -8817,7 +8635,7 @@
                               <w:sz w:val="18"/>
                               <w:szCs w:val="18"/>
                             </w:rPr>
-                            <w:t>7</w:t>
+                            <w:t>6</w:t>
                           </w:r>
                           <w:r>
                             <w:rPr>
@@ -8900,7 +8718,7 @@
                         <w:sz w:val="18"/>
                         <w:szCs w:val="18"/>
                       </w:rPr>
-                      <w:t>7</w:t>
+                      <w:t>6</w:t>
                     </w:r>
                     <w:r>
                       <w:rPr>
@@ -8943,7 +8761,7 @@
                         <w:sz w:val="18"/>
                         <w:szCs w:val="18"/>
                       </w:rPr>
-                      <w:t>7</w:t>
+                      <w:t>6</w:t>
                     </w:r>
                     <w:r>
                       <w:rPr>
@@ -9255,7 +9073,7 @@
                                     <pic:pic xmlns:pic="http://schemas.openxmlformats.org/drawingml/2006/picture">
                                       <pic:nvPicPr>
                                         <pic:cNvPr id="0" name="Picture 14">
-                                          <a:hlinkClick r:id="rId1"/>
+                                          <a:hlinkClick r:id="rId4"/>
                                         </pic:cNvPr>
                                         <pic:cNvPicPr>
                                           <a:picLocks noChangeAspect="1" noChangeArrowheads="1"/>
@@ -15303,7 +15121,7 @@
 </file>
 
 <file path=customXml/itemProps1.xml><?xml version="1.0" encoding="utf-8"?>
-<ds:datastoreItem xmlns:ds="http://schemas.openxmlformats.org/officeDocument/2006/customXml" ds:itemID="{0C890FDD-9110-46C6-B91F-FF7900C11396}">
+<ds:datastoreItem xmlns:ds="http://schemas.openxmlformats.org/officeDocument/2006/customXml" ds:itemID="{94A096D3-A3B7-49A8-AA35-0B1AAF20CFDA}">
   <ds:schemaRefs>
     <ds:schemaRef ds:uri="http://schemas.openxmlformats.org/officeDocument/2006/bibliography"/>
   </ds:schemaRefs>

</xml_diff>

<commit_message>
Handling access to forbidden pages, added a loading spinner on all pages
also changed how the profile page shows the ideas of one -> now they are links to the ideas which lead to the details page for each
</commit_message>
<xml_diff>
--- a/7Workshop-SPA/SoftTerest/01. SoftTerest_Problem Description.docx
+++ b/7Workshop-SPA/SoftTerest/01. SoftTerest_Problem Description.docx
@@ -13,6 +13,7 @@
         <w:rPr>
           <w:b/>
           <w:noProof/>
+          <w:highlight w:val="yellow"/>
           <w:lang w:val="bg-BG"/>
         </w:rPr>
         <w:t>Guests</w:t>
@@ -20,6 +21,7 @@
       <w:r>
         <w:rPr>
           <w:noProof/>
+          <w:highlight w:val="yellow"/>
           <w:lang w:val="bg-BG"/>
         </w:rPr>
         <w:t xml:space="preserve"> </w:t>
@@ -27,6 +29,7 @@
       <w:r>
         <w:rPr>
           <w:noProof/>
+          <w:highlight w:val="yellow"/>
           <w:lang w:val="bg-BG"/>
         </w:rPr>
         <w:t xml:space="preserve">should be able to </w:t>
@@ -35,6 +38,7 @@
         <w:rPr>
           <w:b/>
           <w:noProof/>
+          <w:highlight w:val="yellow"/>
           <w:lang w:val="bg-BG"/>
         </w:rPr>
         <w:t>register</w:t>
@@ -42,6 +46,7 @@
       <w:r>
         <w:rPr>
           <w:noProof/>
+          <w:highlight w:val="yellow"/>
           <w:lang w:val="bg-BG"/>
         </w:rPr>
         <w:t xml:space="preserve"> and</w:t>
@@ -49,6 +54,7 @@
       <w:r>
         <w:rPr>
           <w:noProof/>
+          <w:highlight w:val="yellow"/>
           <w:lang w:val="bg-BG"/>
         </w:rPr>
         <w:t xml:space="preserve"> </w:t>
@@ -57,6 +63,7 @@
         <w:rPr>
           <w:b/>
           <w:noProof/>
+          <w:highlight w:val="yellow"/>
           <w:lang w:val="bg-BG"/>
         </w:rPr>
         <w:t>login</w:t>
@@ -64,6 +71,7 @@
       <w:r>
         <w:rPr>
           <w:noProof/>
+          <w:highlight w:val="yellow"/>
           <w:lang w:val="bg-BG"/>
         </w:rPr>
         <w:t xml:space="preserve">. </w:t>
@@ -71,6 +79,7 @@
       <w:r>
         <w:rPr>
           <w:noProof/>
+          <w:highlight w:val="yellow"/>
           <w:lang w:val="bg-BG"/>
         </w:rPr>
         <w:t>Logged-in</w:t>
@@ -78,6 +87,7 @@
       <w:r>
         <w:rPr>
           <w:noProof/>
+          <w:highlight w:val="yellow"/>
           <w:lang w:val="bg-BG"/>
         </w:rPr>
         <w:t xml:space="preserve"> users should be able to view </w:t>
@@ -86,6 +96,7 @@
         <w:rPr>
           <w:b/>
           <w:noProof/>
+          <w:highlight w:val="yellow"/>
           <w:lang w:val="bg-BG"/>
         </w:rPr>
         <w:t xml:space="preserve">all </w:t>
@@ -94,6 +105,7 @@
         <w:rPr>
           <w:b/>
           <w:noProof/>
+          <w:highlight w:val="yellow"/>
           <w:lang w:val="bg-BG"/>
         </w:rPr>
         <w:t>ideas</w:t>
@@ -101,6 +113,7 @@
       <w:r>
         <w:rPr>
           <w:noProof/>
+          <w:highlight w:val="yellow"/>
           <w:lang w:val="bg-BG"/>
         </w:rPr>
         <w:t xml:space="preserve">, </w:t>
@@ -109,6 +122,7 @@
         <w:rPr>
           <w:b/>
           <w:noProof/>
+          <w:highlight w:val="yellow"/>
           <w:lang w:val="bg-BG"/>
         </w:rPr>
         <w:t>create</w:t>
@@ -116,6 +130,7 @@
       <w:r>
         <w:rPr>
           <w:noProof/>
+          <w:highlight w:val="yellow"/>
           <w:lang w:val="bg-BG"/>
         </w:rPr>
         <w:t xml:space="preserve"> </w:t>
@@ -124,6 +139,7 @@
         <w:rPr>
           <w:b/>
           <w:noProof/>
+          <w:highlight w:val="yellow"/>
           <w:lang w:val="bg-BG"/>
         </w:rPr>
         <w:t>ideas</w:t>
@@ -131,6 +147,7 @@
       <w:r>
         <w:rPr>
           <w:noProof/>
+          <w:highlight w:val="yellow"/>
           <w:lang w:val="bg-BG"/>
         </w:rPr>
         <w:t xml:space="preserve">, </w:t>
@@ -139,6 +156,7 @@
         <w:rPr>
           <w:b/>
           <w:noProof/>
+          <w:highlight w:val="yellow"/>
         </w:rPr>
         <w:t>like and comment</w:t>
       </w:r>
@@ -146,6 +164,7 @@
         <w:rPr>
           <w:b/>
           <w:noProof/>
+          <w:highlight w:val="yellow"/>
           <w:lang w:val="bg-BG"/>
         </w:rPr>
         <w:t xml:space="preserve"> </w:t>
@@ -154,6 +173,7 @@
         <w:rPr>
           <w:b/>
           <w:noProof/>
+          <w:highlight w:val="yellow"/>
           <w:lang w:val="bg-BG"/>
         </w:rPr>
         <w:t>ideas</w:t>
@@ -161,6 +181,7 @@
       <w:r>
         <w:rPr>
           <w:noProof/>
+          <w:highlight w:val="yellow"/>
           <w:lang w:val="bg-BG"/>
         </w:rPr>
         <w:t xml:space="preserve">, see </w:t>
@@ -169,6 +190,7 @@
         <w:rPr>
           <w:b/>
           <w:noProof/>
+          <w:highlight w:val="yellow"/>
           <w:lang w:val="bg-BG"/>
         </w:rPr>
         <w:t xml:space="preserve">details </w:t>
@@ -177,6 +199,7 @@
         <w:rPr>
           <w:bCs/>
           <w:noProof/>
+          <w:highlight w:val="yellow"/>
           <w:lang w:val="bg-BG"/>
         </w:rPr>
         <w:t>about a</w:t>
@@ -185,6 +208,7 @@
         <w:rPr>
           <w:bCs/>
           <w:noProof/>
+          <w:highlight w:val="yellow"/>
         </w:rPr>
         <w:t>n</w:t>
       </w:r>
@@ -192,6 +216,7 @@
         <w:rPr>
           <w:b/>
           <w:noProof/>
+          <w:highlight w:val="yellow"/>
           <w:lang w:val="bg-BG"/>
         </w:rPr>
         <w:t xml:space="preserve"> </w:t>
@@ -200,6 +225,7 @@
         <w:rPr>
           <w:b/>
           <w:noProof/>
+          <w:highlight w:val="yellow"/>
           <w:lang w:val="bg-BG"/>
         </w:rPr>
         <w:t>idea</w:t>
@@ -208,6 +234,7 @@
         <w:rPr>
           <w:b/>
           <w:noProof/>
+          <w:highlight w:val="yellow"/>
           <w:lang w:val="bg-BG"/>
         </w:rPr>
         <w:t xml:space="preserve"> </w:t>
@@ -215,6 +242,7 @@
       <w:r>
         <w:rPr>
           <w:noProof/>
+          <w:highlight w:val="yellow"/>
           <w:lang w:val="bg-BG"/>
         </w:rPr>
         <w:t>and</w:t>
@@ -223,6 +251,7 @@
         <w:rPr>
           <w:b/>
           <w:noProof/>
+          <w:highlight w:val="yellow"/>
           <w:lang w:val="bg-BG"/>
         </w:rPr>
         <w:t xml:space="preserve"> logout</w:t>
@@ -230,6 +259,7 @@
       <w:r>
         <w:rPr>
           <w:noProof/>
+          <w:highlight w:val="yellow"/>
           <w:lang w:val="bg-BG"/>
         </w:rPr>
         <w:t xml:space="preserve">. Logged-in users should also be able to </w:t>
@@ -238,6 +268,7 @@
         <w:rPr>
           <w:b/>
           <w:noProof/>
+          <w:highlight w:val="red"/>
           <w:lang w:val="bg-BG"/>
         </w:rPr>
         <w:t>edit</w:t>
@@ -245,6 +276,7 @@
       <w:r>
         <w:rPr>
           <w:noProof/>
+          <w:highlight w:val="yellow"/>
           <w:lang w:val="bg-BG"/>
         </w:rPr>
         <w:t xml:space="preserve"> or </w:t>
@@ -253,6 +285,7 @@
         <w:rPr>
           <w:b/>
           <w:noProof/>
+          <w:highlight w:val="yellow"/>
           <w:lang w:val="bg-BG"/>
         </w:rPr>
         <w:t>delete</w:t>
@@ -260,6 +293,7 @@
       <w:r>
         <w:rPr>
           <w:noProof/>
+          <w:highlight w:val="yellow"/>
           <w:lang w:val="bg-BG"/>
         </w:rPr>
         <w:t xml:space="preserve"> the </w:t>
@@ -267,6 +301,7 @@
       <w:r>
         <w:rPr>
           <w:noProof/>
+          <w:highlight w:val="yellow"/>
           <w:lang w:val="bg-BG"/>
         </w:rPr>
         <w:t>ideas</w:t>
@@ -274,6 +309,7 @@
       <w:r>
         <w:rPr>
           <w:noProof/>
+          <w:highlight w:val="yellow"/>
           <w:lang w:val="bg-BG"/>
         </w:rPr>
         <w:t xml:space="preserve"> </w:t>
@@ -282,6 +318,7 @@
         <w:rPr>
           <w:b/>
           <w:noProof/>
+          <w:highlight w:val="yellow"/>
           <w:lang w:val="bg-BG"/>
         </w:rPr>
         <w:t xml:space="preserve">they </w:t>
@@ -290,6 +327,7 @@
         <w:rPr>
           <w:b/>
           <w:noProof/>
+          <w:highlight w:val="yellow"/>
           <w:lang w:val="bg-BG"/>
         </w:rPr>
         <w:t xml:space="preserve">have </w:t>
@@ -298,6 +336,7 @@
         <w:rPr>
           <w:b/>
           <w:noProof/>
+          <w:highlight w:val="yellow"/>
           <w:lang w:val="bg-BG"/>
         </w:rPr>
         <w:t>created</w:t>
@@ -305,14 +344,31 @@
       <w:r>
         <w:rPr>
           <w:noProof/>
-          <w:lang w:val="bg-BG"/>
-        </w:rPr>
-        <w:t xml:space="preserve">. There should also be a </w:t>
-      </w:r>
-      <w:r>
-        <w:rPr>
-          <w:b/>
-          <w:noProof/>
+          <w:highlight w:val="yellow"/>
+          <w:lang w:val="bg-BG"/>
+        </w:rPr>
+        <w:t>.</w:t>
+      </w:r>
+      <w:r>
+        <w:rPr>
+          <w:noProof/>
+          <w:lang w:val="bg-BG"/>
+        </w:rPr>
+        <w:t xml:space="preserve"> </w:t>
+      </w:r>
+      <w:r>
+        <w:rPr>
+          <w:noProof/>
+          <w:highlight w:val="yellow"/>
+          <w:lang w:val="bg-BG"/>
+        </w:rPr>
+        <w:t xml:space="preserve">There should also be a </w:t>
+      </w:r>
+      <w:r>
+        <w:rPr>
+          <w:b/>
+          <w:noProof/>
+          <w:highlight w:val="yellow"/>
           <w:lang w:val="bg-BG"/>
         </w:rPr>
         <w:t xml:space="preserve">section </w:t>
@@ -320,6 +376,7 @@
       <w:r>
         <w:rPr>
           <w:noProof/>
+          <w:highlight w:val="yellow"/>
           <w:lang w:val="bg-BG"/>
         </w:rPr>
         <w:t xml:space="preserve">where users can </w:t>
@@ -328,6 +385,7 @@
         <w:rPr>
           <w:b/>
           <w:noProof/>
+          <w:highlight w:val="yellow"/>
           <w:lang w:val="bg-BG"/>
         </w:rPr>
         <w:t xml:space="preserve">see only the </w:t>
@@ -336,6 +394,7 @@
         <w:rPr>
           <w:b/>
           <w:noProof/>
+          <w:highlight w:val="yellow"/>
           <w:lang w:val="bg-BG"/>
         </w:rPr>
         <w:t>ideas</w:t>
@@ -344,6 +403,7 @@
         <w:rPr>
           <w:b/>
           <w:noProof/>
+          <w:highlight w:val="yellow"/>
           <w:lang w:val="bg-BG"/>
         </w:rPr>
         <w:t xml:space="preserve"> they </w:t>
@@ -352,6 +412,7 @@
         <w:rPr>
           <w:b/>
           <w:noProof/>
+          <w:highlight w:val="yellow"/>
           <w:lang w:val="bg-BG"/>
         </w:rPr>
         <w:t xml:space="preserve">have </w:t>
@@ -360,6 +421,7 @@
         <w:rPr>
           <w:b/>
           <w:noProof/>
+          <w:highlight w:val="yellow"/>
           <w:lang w:val="bg-BG"/>
         </w:rPr>
         <w:t>created</w:t>
@@ -367,12 +429,11 @@
       <w:r>
         <w:rPr>
           <w:noProof/>
+          <w:highlight w:val="yellow"/>
           <w:lang w:val="bg-BG"/>
         </w:rPr>
         <w:t>.</w:t>
       </w:r>
-      <w:bookmarkStart w:id="0" w:name="_GoBack"/>
-      <w:bookmarkEnd w:id="0"/>
     </w:p>
     <w:p>
       <w:pPr>
@@ -389,6 +450,141 @@
           <w:lang w:val="bg-BG"/>
         </w:rPr>
       </w:pPr>
+      <w:r>
+        <w:rPr>
+          <w:noProof/>
+          <w:highlight w:val="yellow"/>
+          <w:lang w:val="bg-BG"/>
+        </w:rPr>
+        <w:t xml:space="preserve">Create a collection called </w:t>
+      </w:r>
+      <w:r>
+        <w:rPr>
+          <w:b/>
+          <w:noProof/>
+          <w:highlight w:val="yellow"/>
+          <w:lang w:val="bg-BG"/>
+        </w:rPr>
+        <w:t>ideas</w:t>
+      </w:r>
+      <w:r>
+        <w:rPr>
+          <w:b/>
+          <w:noProof/>
+          <w:highlight w:val="yellow"/>
+          <w:lang w:val="bg-BG"/>
+        </w:rPr>
+        <w:t xml:space="preserve">. </w:t>
+      </w:r>
+      <w:r>
+        <w:rPr>
+          <w:noProof/>
+          <w:highlight w:val="yellow"/>
+          <w:lang w:val="bg-BG"/>
+        </w:rPr>
+        <w:t xml:space="preserve">Each </w:t>
+      </w:r>
+      <w:r>
+        <w:rPr>
+          <w:b/>
+          <w:noProof/>
+          <w:highlight w:val="yellow"/>
+          <w:lang w:val="bg-BG"/>
+        </w:rPr>
+        <w:t>idea</w:t>
+      </w:r>
+      <w:r>
+        <w:rPr>
+          <w:noProof/>
+          <w:highlight w:val="yellow"/>
+          <w:lang w:val="bg-BG"/>
+        </w:rPr>
+        <w:t xml:space="preserve"> has a </w:t>
+      </w:r>
+      <w:r>
+        <w:rPr>
+          <w:b/>
+          <w:noProof/>
+          <w:highlight w:val="yellow"/>
+          <w:lang w:val="bg-BG"/>
+        </w:rPr>
+        <w:t>name</w:t>
+      </w:r>
+      <w:r>
+        <w:rPr>
+          <w:noProof/>
+          <w:highlight w:val="yellow"/>
+          <w:lang w:val="bg-BG"/>
+        </w:rPr>
+        <w:t xml:space="preserve">, </w:t>
+      </w:r>
+      <w:r>
+        <w:rPr>
+          <w:b/>
+          <w:noProof/>
+          <w:highlight w:val="yellow"/>
+          <w:lang w:val="bg-BG"/>
+        </w:rPr>
+        <w:t>description</w:t>
+      </w:r>
+      <w:r>
+        <w:rPr>
+          <w:noProof/>
+          <w:highlight w:val="yellow"/>
+          <w:lang w:val="bg-BG"/>
+        </w:rPr>
+        <w:t xml:space="preserve">, </w:t>
+      </w:r>
+      <w:r>
+        <w:rPr>
+          <w:b/>
+          <w:noProof/>
+          <w:highlight w:val="yellow"/>
+          <w:lang w:val="bg-BG"/>
+        </w:rPr>
+        <w:t>organizer</w:t>
+      </w:r>
+      <w:r>
+        <w:rPr>
+          <w:b/>
+          <w:noProof/>
+          <w:highlight w:val="yellow"/>
+        </w:rPr>
+        <w:t>, comments</w:t>
+      </w:r>
+      <w:r>
+        <w:rPr>
+          <w:b/>
+          <w:noProof/>
+          <w:highlight w:val="yellow"/>
+          <w:lang w:val="bg-BG"/>
+        </w:rPr>
+        <w:t xml:space="preserve"> </w:t>
+      </w:r>
+      <w:r>
+        <w:rPr>
+          <w:noProof/>
+          <w:highlight w:val="yellow"/>
+          <w:lang w:val="bg-BG"/>
+        </w:rPr>
+        <w:t xml:space="preserve">and </w:t>
+      </w:r>
+      <w:r>
+        <w:rPr>
+          <w:b/>
+          <w:noProof/>
+          <w:highlight w:val="yellow"/>
+        </w:rPr>
+        <w:t>likes</w:t>
+      </w:r>
+      <w:r>
+        <w:rPr>
+          <w:noProof/>
+          <w:highlight w:val="yellow"/>
+          <w:lang w:val="bg-BG"/>
+        </w:rPr>
+        <w:t xml:space="preserve"> (starting from 0).</w:t>
+      </w:r>
     </w:p>
     <w:p>
       <w:pPr>
@@ -397,125 +593,6 @@
           <w:lang w:val="bg-BG"/>
         </w:rPr>
       </w:pPr>
-      <w:r>
-        <w:rPr>
-          <w:noProof/>
-          <w:lang w:val="bg-BG"/>
-        </w:rPr>
-        <w:t xml:space="preserve">Create a collection called </w:t>
-      </w:r>
-      <w:r>
-        <w:rPr>
-          <w:b/>
-          <w:noProof/>
-          <w:lang w:val="bg-BG"/>
-        </w:rPr>
-        <w:t>ideas</w:t>
-      </w:r>
-      <w:r>
-        <w:rPr>
-          <w:b/>
-          <w:noProof/>
-          <w:lang w:val="bg-BG"/>
-        </w:rPr>
-        <w:t xml:space="preserve">. </w:t>
-      </w:r>
-      <w:r>
-        <w:rPr>
-          <w:noProof/>
-          <w:lang w:val="bg-BG"/>
-        </w:rPr>
-        <w:t xml:space="preserve">Each </w:t>
-      </w:r>
-      <w:r>
-        <w:rPr>
-          <w:b/>
-          <w:noProof/>
-          <w:lang w:val="bg-BG"/>
-        </w:rPr>
-        <w:t>idea</w:t>
-      </w:r>
-      <w:r>
-        <w:rPr>
-          <w:noProof/>
-          <w:lang w:val="bg-BG"/>
-        </w:rPr>
-        <w:t xml:space="preserve"> has a </w:t>
-      </w:r>
-      <w:r>
-        <w:rPr>
-          <w:b/>
-          <w:noProof/>
-          <w:lang w:val="bg-BG"/>
-        </w:rPr>
-        <w:t>name</w:t>
-      </w:r>
-      <w:r>
-        <w:rPr>
-          <w:noProof/>
-          <w:lang w:val="bg-BG"/>
-        </w:rPr>
-        <w:t xml:space="preserve">, </w:t>
-      </w:r>
-      <w:r>
-        <w:rPr>
-          <w:b/>
-          <w:noProof/>
-          <w:lang w:val="bg-BG"/>
-        </w:rPr>
-        <w:t>description</w:t>
-      </w:r>
-      <w:r>
-        <w:rPr>
-          <w:noProof/>
-          <w:lang w:val="bg-BG"/>
-        </w:rPr>
-        <w:t xml:space="preserve">, </w:t>
-      </w:r>
-      <w:r>
-        <w:rPr>
-          <w:b/>
-          <w:noProof/>
-          <w:lang w:val="bg-BG"/>
-        </w:rPr>
-        <w:t>organizer</w:t>
-      </w:r>
-      <w:r>
-        <w:rPr>
-          <w:b/>
-          <w:noProof/>
-        </w:rPr>
-        <w:t>, comments</w:t>
-      </w:r>
-      <w:r>
-        <w:rPr>
-          <w:b/>
-          <w:noProof/>
-          <w:lang w:val="bg-BG"/>
-        </w:rPr>
-        <w:t xml:space="preserve"> </w:t>
-      </w:r>
-      <w:r>
-        <w:rPr>
-          <w:noProof/>
-          <w:lang w:val="bg-BG"/>
-        </w:rPr>
-        <w:t xml:space="preserve">and </w:t>
-      </w:r>
-      <w:r>
-        <w:rPr>
-          <w:b/>
-          <w:noProof/>
-        </w:rPr>
-        <w:t>likes</w:t>
-      </w:r>
-      <w:r>
-        <w:rPr>
-          <w:noProof/>
-          <w:lang w:val="bg-BG"/>
-        </w:rPr>
-        <w:t xml:space="preserve"> (starting from 0).</w:t>
-      </w:r>
     </w:p>
     <w:p>
       <w:pPr>
@@ -1686,6 +1763,7 @@
       <w:r>
         <w:rPr>
           <w:noProof/>
+          <w:highlight w:val="yellow"/>
           <w:lang w:val="bg-BG"/>
         </w:rPr>
         <w:t xml:space="preserve">By given </w:t>
@@ -1694,6 +1772,7 @@
         <w:rPr>
           <w:b/>
           <w:noProof/>
+          <w:highlight w:val="yellow"/>
           <w:lang w:val="bg-BG"/>
         </w:rPr>
         <w:t>username</w:t>
@@ -1701,6 +1780,7 @@
       <w:r>
         <w:rPr>
           <w:noProof/>
+          <w:highlight w:val="yellow"/>
           <w:lang w:val="bg-BG"/>
         </w:rPr>
         <w:t xml:space="preserve"> and </w:t>
@@ -1709,6 +1789,7 @@
         <w:rPr>
           <w:b/>
           <w:noProof/>
+          <w:highlight w:val="yellow"/>
           <w:lang w:val="bg-BG"/>
         </w:rPr>
         <w:t>password</w:t>
@@ -1717,6 +1798,7 @@
         <w:rPr>
           <w:b/>
           <w:noProof/>
+          <w:highlight w:val="yellow"/>
           <w:lang w:val="bg-BG"/>
         </w:rPr>
         <w:t>,</w:t>
@@ -1725,6 +1807,7 @@
         <w:rPr>
           <w:b/>
           <w:noProof/>
+          <w:highlight w:val="yellow"/>
           <w:lang w:val="bg-BG"/>
         </w:rPr>
         <w:t xml:space="preserve"> </w:t>
@@ -1732,6 +1815,7 @@
       <w:r>
         <w:rPr>
           <w:noProof/>
+          <w:highlight w:val="yellow"/>
           <w:lang w:val="bg-BG"/>
         </w:rPr>
         <w:t>the app should register a new user in the system.</w:t>
@@ -2500,6 +2584,7 @@
         <w:jc w:val="both"/>
         <w:rPr>
           <w:noProof/>
+          <w:highlight w:val="yellow"/>
           <w:lang w:val="bg-BG"/>
         </w:rPr>
       </w:pPr>
@@ -2551,6 +2636,7 @@
       <w:r>
         <w:rPr>
           <w:noProof/>
+          <w:highlight w:val="yellow"/>
           <w:lang w:val="bg-BG"/>
         </w:rPr>
         <w:t>and the user home screen should be displayed.</w:t>
@@ -3357,6 +3443,7 @@
       <w:r>
         <w:rPr>
           <w:noProof/>
+          <w:highlight w:val="yellow"/>
           <w:lang w:val="bg-BG"/>
         </w:rPr>
         <w:t>Successfully logged-</w:t>
@@ -3364,6 +3451,7 @@
       <w:r>
         <w:rPr>
           <w:noProof/>
+          <w:highlight w:val="yellow"/>
           <w:lang w:val="bg-BG"/>
         </w:rPr>
         <w:t xml:space="preserve">in </w:t>
@@ -3371,6 +3459,7 @@
       <w:r>
         <w:rPr>
           <w:noProof/>
+          <w:highlight w:val="yellow"/>
           <w:lang w:val="bg-BG"/>
         </w:rPr>
         <w:t xml:space="preserve">users should be </w:t>
@@ -3378,12 +3467,14 @@
       <w:r>
         <w:rPr>
           <w:noProof/>
+          <w:highlight w:val="yellow"/>
         </w:rPr>
         <w:t>able to see</w:t>
       </w:r>
       <w:r>
         <w:rPr>
           <w:noProof/>
+          <w:highlight w:val="yellow"/>
           <w:lang w:val="bg-BG"/>
         </w:rPr>
         <w:t xml:space="preserve"> the </w:t>
@@ -3391,15 +3482,24 @@
       <w:r>
         <w:rPr>
           <w:rStyle w:val="CodeChar"/>
+          <w:highlight w:val="yellow"/>
         </w:rPr>
         <w:t>Dashboard</w:t>
       </w:r>
       <w:r>
         <w:rPr>
           <w:noProof/>
-          <w:lang w:val="bg-BG"/>
-        </w:rPr>
-        <w:t xml:space="preserve">. </w:t>
+          <w:highlight w:val="yellow"/>
+          <w:lang w:val="bg-BG"/>
+        </w:rPr>
+        <w:t>.</w:t>
+      </w:r>
+      <w:r>
+        <w:rPr>
+          <w:noProof/>
+          <w:lang w:val="bg-BG"/>
+        </w:rPr>
+        <w:t xml:space="preserve"> </w:t>
       </w:r>
       <w:r>
         <w:rPr>
@@ -3682,6 +3782,7 @@
       <w:r>
         <w:rPr>
           <w:noProof/>
+          <w:highlight w:val="yellow"/>
           <w:lang w:val="bg-BG"/>
         </w:rPr>
         <w:t xml:space="preserve">Logged-in users should be able to </w:t>
@@ -3690,6 +3791,7 @@
         <w:rPr>
           <w:b/>
           <w:noProof/>
+          <w:highlight w:val="yellow"/>
           <w:lang w:val="bg-BG"/>
         </w:rPr>
         <w:t>Create</w:t>
@@ -3698,6 +3800,7 @@
         <w:rPr>
           <w:b/>
           <w:noProof/>
+          <w:highlight w:val="yellow"/>
           <w:lang w:val="bg-BG"/>
         </w:rPr>
         <w:t xml:space="preserve"> </w:t>
@@ -3705,6 +3808,7 @@
       <w:r>
         <w:rPr>
           <w:noProof/>
+          <w:highlight w:val="yellow"/>
           <w:lang w:val="bg-BG"/>
         </w:rPr>
         <w:t>ideas</w:t>
@@ -3712,9 +3816,17 @@
       <w:r>
         <w:rPr>
           <w:noProof/>
-          <w:lang w:val="bg-BG"/>
-        </w:rPr>
-        <w:t xml:space="preserve">. </w:t>
+          <w:highlight w:val="yellow"/>
+          <w:lang w:val="bg-BG"/>
+        </w:rPr>
+        <w:t>.</w:t>
+      </w:r>
+      <w:r>
+        <w:rPr>
+          <w:noProof/>
+          <w:lang w:val="bg-BG"/>
+        </w:rPr>
+        <w:t xml:space="preserve"> </w:t>
       </w:r>
     </w:p>
     <w:p>
@@ -4226,13 +4338,15 @@
         </w:numPr>
         <w:rPr>
           <w:noProof/>
-          <w:lang w:val="bg-BG"/>
-        </w:rPr>
-      </w:pPr>
-      <w:r>
-        <w:rPr>
-          <w:b/>
-          <w:noProof/>
+          <w:highlight w:val="yellow"/>
+          <w:lang w:val="bg-BG"/>
+        </w:rPr>
+      </w:pPr>
+      <w:r>
+        <w:rPr>
+          <w:b/>
+          <w:noProof/>
+          <w:highlight w:val="yellow"/>
         </w:rPr>
         <w:t>Likes</w:t>
       </w:r>
@@ -4240,6 +4354,7 @@
         <w:rPr>
           <w:b/>
           <w:noProof/>
+          <w:highlight w:val="yellow"/>
           <w:lang w:val="bg-BG"/>
         </w:rPr>
         <w:t xml:space="preserve">: </w:t>
@@ -4247,6 +4362,7 @@
       <w:r>
         <w:rPr>
           <w:noProof/>
+          <w:highlight w:val="yellow"/>
           <w:lang w:val="bg-BG"/>
         </w:rPr>
         <w:t xml:space="preserve">number starting </w:t>
@@ -4254,6 +4370,7 @@
       <w:r>
         <w:rPr>
           <w:noProof/>
+          <w:highlight w:val="yellow"/>
           <w:lang w:val="bg-BG"/>
         </w:rPr>
         <w:t xml:space="preserve">from </w:t>
@@ -4261,6 +4378,7 @@
       <w:r>
         <w:rPr>
           <w:noProof/>
+          <w:highlight w:val="yellow"/>
           <w:lang w:val="bg-BG"/>
         </w:rPr>
         <w:t>0;</w:t>
@@ -4275,19 +4393,22 @@
         </w:numPr>
         <w:rPr>
           <w:noProof/>
-          <w:lang w:val="bg-BG"/>
-        </w:rPr>
-      </w:pPr>
-      <w:r>
-        <w:rPr>
-          <w:b/>
-          <w:noProof/>
+          <w:highlight w:val="yellow"/>
+          <w:lang w:val="bg-BG"/>
+        </w:rPr>
+      </w:pPr>
+      <w:r>
+        <w:rPr>
+          <w:b/>
+          <w:noProof/>
+          <w:highlight w:val="yellow"/>
         </w:rPr>
         <w:t>Comments:</w:t>
       </w:r>
       <w:r>
         <w:rPr>
           <w:noProof/>
+          <w:highlight w:val="yellow"/>
         </w:rPr>
         <w:t xml:space="preserve"> empty array</w:t>
       </w:r>
@@ -4799,6 +4920,7 @@
       <w:r>
         <w:rPr>
           <w:noProof/>
+          <w:highlight w:val="yellow"/>
           <w:lang w:val="bg-BG"/>
         </w:rPr>
         <w:t xml:space="preserve">Logged-in users should be able to </w:t>
@@ -4807,6 +4929,7 @@
         <w:rPr>
           <w:b/>
           <w:noProof/>
+          <w:highlight w:val="yellow"/>
           <w:lang w:val="bg-BG"/>
         </w:rPr>
         <w:t xml:space="preserve">view details </w:t>
@@ -4815,6 +4938,7 @@
         <w:rPr>
           <w:bCs/>
           <w:noProof/>
+          <w:highlight w:val="yellow"/>
           <w:lang w:val="bg-BG"/>
         </w:rPr>
         <w:t>about</w:t>
@@ -4823,6 +4947,7 @@
         <w:rPr>
           <w:b/>
           <w:noProof/>
+          <w:highlight w:val="yellow"/>
           <w:lang w:val="bg-BG"/>
         </w:rPr>
         <w:t xml:space="preserve"> </w:t>
@@ -4830,6 +4955,7 @@
       <w:r>
         <w:rPr>
           <w:noProof/>
+          <w:highlight w:val="yellow"/>
           <w:lang w:val="bg-BG"/>
         </w:rPr>
         <w:t>ideas</w:t>
@@ -4837,9 +4963,17 @@
       <w:r>
         <w:rPr>
           <w:noProof/>
-          <w:lang w:val="bg-BG"/>
-        </w:rPr>
-        <w:t xml:space="preserve">. </w:t>
+          <w:highlight w:val="yellow"/>
+          <w:lang w:val="bg-BG"/>
+        </w:rPr>
+        <w:t>.</w:t>
+      </w:r>
+      <w:r>
+        <w:rPr>
+          <w:noProof/>
+          <w:lang w:val="bg-BG"/>
+        </w:rPr>
+        <w:t xml:space="preserve"> </w:t>
       </w:r>
     </w:p>
     <w:p>
@@ -5264,12 +5398,14 @@
         <w:rPr>
           <w:b/>
           <w:noProof/>
-          <w:lang w:val="bg-BG"/>
-        </w:rPr>
-      </w:pPr>
-      <w:r>
-        <w:rPr>
-          <w:noProof/>
+          <w:highlight w:val="yellow"/>
+          <w:lang w:val="bg-BG"/>
+        </w:rPr>
+      </w:pPr>
+      <w:r>
+        <w:rPr>
+          <w:noProof/>
+          <w:highlight w:val="yellow"/>
         </w:rPr>
         <w:t xml:space="preserve">If there are no comments you should display </w:t>
       </w:r>
@@ -5277,6 +5413,7 @@
         <w:rPr>
           <w:b/>
           <w:noProof/>
+          <w:highlight w:val="yellow"/>
           <w:lang w:val="bg-BG"/>
         </w:rPr>
         <w:t>"No comments yet"</w:t>
@@ -5463,6 +5600,7 @@
       <w:r>
         <w:rPr>
           <w:noProof/>
+          <w:highlight w:val="yellow"/>
           <w:lang w:val="bg-BG"/>
         </w:rPr>
         <w:t xml:space="preserve">Logged-in users should be able to </w:t>
@@ -5471,6 +5609,7 @@
         <w:rPr>
           <w:b/>
           <w:noProof/>
+          <w:highlight w:val="yellow"/>
         </w:rPr>
         <w:t>comment</w:t>
       </w:r>
@@ -5478,6 +5617,7 @@
         <w:rPr>
           <w:b/>
           <w:noProof/>
+          <w:highlight w:val="yellow"/>
           <w:lang w:val="bg-BG"/>
         </w:rPr>
         <w:t xml:space="preserve"> </w:t>
@@ -5485,12 +5625,14 @@
       <w:r>
         <w:rPr>
           <w:noProof/>
+          <w:highlight w:val="yellow"/>
         </w:rPr>
         <w:t xml:space="preserve"> </w:t>
       </w:r>
       <w:r>
         <w:rPr>
           <w:noProof/>
+          <w:highlight w:val="yellow"/>
           <w:lang w:val="bg-BG"/>
         </w:rPr>
         <w:t>ideas</w:t>
@@ -5498,9 +5640,17 @@
       <w:r>
         <w:rPr>
           <w:noProof/>
-          <w:lang w:val="bg-BG"/>
-        </w:rPr>
-        <w:t xml:space="preserve">. </w:t>
+          <w:highlight w:val="yellow"/>
+          <w:lang w:val="bg-BG"/>
+        </w:rPr>
+        <w:t>.</w:t>
+      </w:r>
+      <w:r>
+        <w:rPr>
+          <w:noProof/>
+          <w:lang w:val="bg-BG"/>
+        </w:rPr>
+        <w:t xml:space="preserve"> </w:t>
       </w:r>
     </w:p>
     <w:p>
@@ -5667,6 +5817,7 @@
         <w:rPr>
           <w:b/>
           <w:noProof/>
+          <w:highlight w:val="yellow"/>
           <w:lang w:val="bg-BG"/>
         </w:rPr>
         <w:lastRenderedPageBreak/>
@@ -5675,6 +5826,7 @@
       <w:r>
         <w:rPr>
           <w:noProof/>
+          <w:highlight w:val="yellow"/>
           <w:lang w:val="bg-BG"/>
         </w:rPr>
         <w:t xml:space="preserve">: A user should </w:t>
@@ -5683,6 +5835,7 @@
         <w:rPr>
           <w:b/>
           <w:noProof/>
+          <w:highlight w:val="yellow"/>
           <w:lang w:val="bg-BG"/>
         </w:rPr>
         <w:t>NOT</w:t>
@@ -5690,6 +5843,7 @@
       <w:r>
         <w:rPr>
           <w:noProof/>
+          <w:highlight w:val="yellow"/>
           <w:lang w:val="bg-BG"/>
         </w:rPr>
         <w:t xml:space="preserve"> be able to </w:t>
@@ -5697,12 +5851,14 @@
       <w:r>
         <w:rPr>
           <w:noProof/>
+          <w:highlight w:val="yellow"/>
         </w:rPr>
         <w:t>comment</w:t>
       </w:r>
       <w:r>
         <w:rPr>
           <w:noProof/>
+          <w:highlight w:val="yellow"/>
           <w:lang w:val="bg-BG"/>
         </w:rPr>
         <w:t xml:space="preserve"> an </w:t>
@@ -5711,6 +5867,7 @@
         <w:rPr>
           <w:b/>
           <w:noProof/>
+          <w:highlight w:val="yellow"/>
           <w:lang w:val="bg-BG"/>
         </w:rPr>
         <w:t>idea</w:t>
@@ -5718,28 +5875,16 @@
       <w:r>
         <w:rPr>
           <w:noProof/>
-          <w:lang w:val="bg-BG"/>
-        </w:rPr>
-        <w:t xml:space="preserve">, </w:t>
-      </w:r>
-      <w:r>
-        <w:rPr>
-          <w:noProof/>
-          <w:lang w:val="bg-BG"/>
-        </w:rPr>
-        <w:t>created</w:t>
-      </w:r>
-      <w:r>
-        <w:rPr>
-          <w:noProof/>
-          <w:lang w:val="bg-BG"/>
-        </w:rPr>
-        <w:t xml:space="preserve"> by </w:t>
-      </w:r>
-      <w:r>
-        <w:rPr>
-          <w:b/>
-          <w:noProof/>
+          <w:highlight w:val="yellow"/>
+          <w:lang w:val="bg-BG"/>
+        </w:rPr>
+        <w:t xml:space="preserve">, created by </w:t>
+      </w:r>
+      <w:r>
+        <w:rPr>
+          <w:b/>
+          <w:noProof/>
+          <w:highlight w:val="yellow"/>
           <w:lang w:val="bg-BG"/>
         </w:rPr>
         <w:t>himself</w:t>
@@ -5747,6 +5892,7 @@
       <w:r>
         <w:rPr>
           <w:noProof/>
+          <w:highlight w:val="yellow"/>
           <w:lang w:val="bg-BG"/>
         </w:rPr>
         <w:t>.</w:t>
@@ -5918,12 +6064,14 @@
       <w:pPr>
         <w:rPr>
           <w:noProof/>
-          <w:lang w:val="bg-BG"/>
-        </w:rPr>
-      </w:pPr>
-      <w:r>
-        <w:rPr>
-          <w:noProof/>
+          <w:highlight w:val="yellow"/>
+          <w:lang w:val="bg-BG"/>
+        </w:rPr>
+      </w:pPr>
+      <w:r>
+        <w:rPr>
+          <w:noProof/>
+          <w:highlight w:val="yellow"/>
           <w:lang w:val="bg-BG"/>
         </w:rPr>
         <w:t xml:space="preserve">Logged-in users should be able to </w:t>
@@ -5932,6 +6080,7 @@
         <w:rPr>
           <w:b/>
           <w:noProof/>
+          <w:highlight w:val="yellow"/>
           <w:lang w:val="bg-BG"/>
         </w:rPr>
         <w:t>Like</w:t>
@@ -5940,6 +6089,7 @@
         <w:rPr>
           <w:b/>
           <w:noProof/>
+          <w:highlight w:val="yellow"/>
           <w:lang w:val="bg-BG"/>
         </w:rPr>
         <w:t xml:space="preserve"> </w:t>
@@ -5947,6 +6097,7 @@
       <w:r>
         <w:rPr>
           <w:noProof/>
+          <w:highlight w:val="yellow"/>
           <w:lang w:val="bg-BG"/>
         </w:rPr>
         <w:t>ideas</w:t>
@@ -5954,6 +6105,7 @@
       <w:r>
         <w:rPr>
           <w:noProof/>
+          <w:highlight w:val="yellow"/>
           <w:lang w:val="bg-BG"/>
         </w:rPr>
         <w:t xml:space="preserve">, </w:t>
@@ -5961,6 +6113,7 @@
       <w:r>
         <w:rPr>
           <w:noProof/>
+          <w:highlight w:val="yellow"/>
           <w:lang w:val="bg-BG"/>
         </w:rPr>
         <w:t>created</w:t>
@@ -5968,6 +6121,7 @@
       <w:r>
         <w:rPr>
           <w:noProof/>
+          <w:highlight w:val="yellow"/>
           <w:lang w:val="bg-BG"/>
         </w:rPr>
         <w:t xml:space="preserve"> by </w:t>
@@ -5976,6 +6130,7 @@
         <w:rPr>
           <w:b/>
           <w:noProof/>
+          <w:highlight w:val="yellow"/>
           <w:lang w:val="bg-BG"/>
         </w:rPr>
         <w:t>other</w:t>
@@ -5983,6 +6138,7 @@
       <w:r>
         <w:rPr>
           <w:noProof/>
+          <w:highlight w:val="yellow"/>
           <w:lang w:val="bg-BG"/>
         </w:rPr>
         <w:t xml:space="preserve"> </w:t>
@@ -5991,6 +6147,7 @@
         <w:rPr>
           <w:b/>
           <w:noProof/>
+          <w:highlight w:val="yellow"/>
           <w:lang w:val="bg-BG"/>
         </w:rPr>
         <w:t>users</w:t>
@@ -5998,6 +6155,7 @@
       <w:r>
         <w:rPr>
           <w:noProof/>
+          <w:highlight w:val="yellow"/>
           <w:lang w:val="bg-BG"/>
         </w:rPr>
         <w:t>.</w:t>
@@ -6014,6 +6172,7 @@
         <w:rPr>
           <w:b/>
           <w:noProof/>
+          <w:highlight w:val="yellow"/>
           <w:lang w:val="bg-BG"/>
         </w:rPr>
         <w:t>NOTE</w:t>
@@ -6021,6 +6180,7 @@
       <w:r>
         <w:rPr>
           <w:noProof/>
+          <w:highlight w:val="yellow"/>
           <w:lang w:val="bg-BG"/>
         </w:rPr>
         <w:t xml:space="preserve">: A </w:t>
@@ -6028,6 +6188,7 @@
       <w:r>
         <w:rPr>
           <w:noProof/>
+          <w:highlight w:val="yellow"/>
           <w:lang w:val="bg-BG"/>
         </w:rPr>
         <w:t>u</w:t>
@@ -6035,6 +6196,7 @@
       <w:r>
         <w:rPr>
           <w:noProof/>
+          <w:highlight w:val="yellow"/>
           <w:lang w:val="bg-BG"/>
         </w:rPr>
         <w:t xml:space="preserve">ser should </w:t>
@@ -6043,6 +6205,7 @@
         <w:rPr>
           <w:b/>
           <w:noProof/>
+          <w:highlight w:val="yellow"/>
           <w:lang w:val="bg-BG"/>
         </w:rPr>
         <w:t>NOT</w:t>
@@ -6050,6 +6213,7 @@
       <w:r>
         <w:rPr>
           <w:noProof/>
+          <w:highlight w:val="yellow"/>
           <w:lang w:val="bg-BG"/>
         </w:rPr>
         <w:t xml:space="preserve"> be able to </w:t>
@@ -6057,6 +6221,7 @@
       <w:r>
         <w:rPr>
           <w:noProof/>
+          <w:highlight w:val="yellow"/>
           <w:lang w:val="bg-BG"/>
         </w:rPr>
         <w:t>Like</w:t>
@@ -6064,6 +6229,7 @@
       <w:r>
         <w:rPr>
           <w:noProof/>
+          <w:highlight w:val="yellow"/>
           <w:lang w:val="bg-BG"/>
         </w:rPr>
         <w:t xml:space="preserve"> an </w:t>
@@ -6072,6 +6238,7 @@
         <w:rPr>
           <w:b/>
           <w:noProof/>
+          <w:highlight w:val="yellow"/>
           <w:lang w:val="bg-BG"/>
         </w:rPr>
         <w:t>idea</w:t>
@@ -6079,6 +6246,7 @@
       <w:r>
         <w:rPr>
           <w:noProof/>
+          <w:highlight w:val="yellow"/>
           <w:lang w:val="bg-BG"/>
         </w:rPr>
         <w:t xml:space="preserve">, </w:t>
@@ -6086,6 +6254,7 @@
       <w:r>
         <w:rPr>
           <w:noProof/>
+          <w:highlight w:val="yellow"/>
           <w:lang w:val="bg-BG"/>
         </w:rPr>
         <w:t>created</w:t>
@@ -6093,6 +6262,7 @@
       <w:r>
         <w:rPr>
           <w:noProof/>
+          <w:highlight w:val="yellow"/>
           <w:lang w:val="bg-BG"/>
         </w:rPr>
         <w:t xml:space="preserve"> by </w:t>
@@ -6101,6 +6271,7 @@
         <w:rPr>
           <w:b/>
           <w:noProof/>
+          <w:highlight w:val="yellow"/>
           <w:lang w:val="bg-BG"/>
         </w:rPr>
         <w:t>himself</w:t>
@@ -6108,6 +6279,7 @@
       <w:r>
         <w:rPr>
           <w:noProof/>
+          <w:highlight w:val="yellow"/>
           <w:lang w:val="bg-BG"/>
         </w:rPr>
         <w:t>.</w:t>
@@ -6481,6 +6653,7 @@
       <w:r>
         <w:rPr>
           <w:noProof/>
+          <w:highlight w:val="yellow"/>
           <w:lang w:val="bg-BG"/>
         </w:rPr>
         <w:t xml:space="preserve">Logged-in users should be able to </w:t>
@@ -6489,6 +6662,7 @@
         <w:rPr>
           <w:b/>
           <w:noProof/>
+          <w:highlight w:val="yellow"/>
           <w:lang w:val="bg-BG"/>
         </w:rPr>
         <w:t xml:space="preserve">delete </w:t>
@@ -6497,6 +6671,7 @@
         <w:rPr>
           <w:b/>
           <w:noProof/>
+          <w:highlight w:val="yellow"/>
           <w:lang w:val="bg-BG"/>
         </w:rPr>
         <w:t>their</w:t>
@@ -6504,6 +6679,7 @@
       <w:r>
         <w:rPr>
           <w:noProof/>
+          <w:highlight w:val="yellow"/>
           <w:lang w:val="bg-BG"/>
         </w:rPr>
         <w:t xml:space="preserve"> </w:t>
@@ -6511,6 +6687,7 @@
       <w:r>
         <w:rPr>
           <w:noProof/>
+          <w:highlight w:val="yellow"/>
           <w:lang w:val="bg-BG"/>
         </w:rPr>
         <w:t>ideas</w:t>
@@ -6518,9 +6695,17 @@
       <w:r>
         <w:rPr>
           <w:noProof/>
-          <w:lang w:val="bg-BG"/>
-        </w:rPr>
-        <w:t xml:space="preserve">. </w:t>
+          <w:highlight w:val="yellow"/>
+          <w:lang w:val="bg-BG"/>
+        </w:rPr>
+        <w:t>.</w:t>
+      </w:r>
+      <w:r>
+        <w:rPr>
+          <w:noProof/>
+          <w:lang w:val="bg-BG"/>
+        </w:rPr>
+        <w:t xml:space="preserve"> </w:t>
       </w:r>
     </w:p>
     <w:p>
@@ -7007,6 +7192,7 @@
       <w:r>
         <w:rPr>
           <w:noProof/>
+          <w:highlight w:val="yellow"/>
           <w:lang w:val="bg-BG"/>
         </w:rPr>
         <w:t xml:space="preserve">Logged-in users should be able to </w:t>
@@ -7015,6 +7201,7 @@
         <w:rPr>
           <w:b/>
           <w:noProof/>
+          <w:highlight w:val="yellow"/>
           <w:lang w:val="bg-BG"/>
         </w:rPr>
         <w:t>view</w:t>
@@ -7023,6 +7210,7 @@
         <w:rPr>
           <w:b/>
           <w:noProof/>
+          <w:highlight w:val="yellow"/>
           <w:lang w:val="bg-BG"/>
         </w:rPr>
         <w:t xml:space="preserve"> their</w:t>
@@ -7030,6 +7218,7 @@
       <w:r>
         <w:rPr>
           <w:noProof/>
+          <w:highlight w:val="yellow"/>
           <w:lang w:val="bg-BG"/>
         </w:rPr>
         <w:t xml:space="preserve"> </w:t>
@@ -7038,6 +7227,7 @@
         <w:rPr>
           <w:b/>
           <w:noProof/>
+          <w:highlight w:val="yellow"/>
           <w:lang w:val="bg-BG"/>
         </w:rPr>
         <w:t>profile</w:t>
@@ -7045,9 +7235,17 @@
       <w:r>
         <w:rPr>
           <w:noProof/>
-          <w:lang w:val="bg-BG"/>
-        </w:rPr>
-        <w:t xml:space="preserve">. </w:t>
+          <w:highlight w:val="yellow"/>
+          <w:lang w:val="bg-BG"/>
+        </w:rPr>
+        <w:t>.</w:t>
+      </w:r>
+      <w:r>
+        <w:rPr>
+          <w:noProof/>
+          <w:lang w:val="bg-BG"/>
+        </w:rPr>
+        <w:t xml:space="preserve"> </w:t>
       </w:r>
     </w:p>
     <w:p>
@@ -7930,7 +8128,16 @@
           <w:noProof/>
           <w:lang w:val="bg-BG"/>
         </w:rPr>
-        <w:t xml:space="preserve"> action, a </w:t>
+        <w:t xml:space="preserve"> act</w:t>
+      </w:r>
+      <w:bookmarkStart w:id="0" w:name="_GoBack"/>
+      <w:bookmarkEnd w:id="0"/>
+      <w:r>
+        <w:rPr>
+          <w:noProof/>
+          <w:lang w:val="bg-BG"/>
+        </w:rPr>
+        <w:t xml:space="preserve">ion, a </w:t>
       </w:r>
       <w:r>
         <w:rPr>
@@ -9063,7 +9270,7 @@
                                 <wp:extent cx="171450" cy="205105"/>
                                 <wp:effectExtent l="0" t="0" r="0" b="4445"/>
                                 <wp:docPr id="14" name="Picture 14">
-                                  <a:hlinkClick xmlns:a="http://schemas.openxmlformats.org/drawingml/2006/main" r:id="rId1"/>
+                                  <a:hlinkClick xmlns:a="http://schemas.openxmlformats.org/drawingml/2006/main" r:id="rId4"/>
                                 </wp:docPr>
                                 <wp:cNvGraphicFramePr>
                                   <a:graphicFrameLocks xmlns:a="http://schemas.openxmlformats.org/drawingml/2006/main" noChangeAspect="1"/>
@@ -15121,7 +15328,7 @@
 </file>
 
 <file path=customXml/itemProps1.xml><?xml version="1.0" encoding="utf-8"?>
-<ds:datastoreItem xmlns:ds="http://schemas.openxmlformats.org/officeDocument/2006/customXml" ds:itemID="{94A096D3-A3B7-49A8-AA35-0B1AAF20CFDA}">
+<ds:datastoreItem xmlns:ds="http://schemas.openxmlformats.org/officeDocument/2006/customXml" ds:itemID="{EA9B6BE7-7D40-4B4E-BFD3-52A3CE7A7CE4}">
   <ds:schemaRefs>
     <ds:schemaRef ds:uri="http://schemas.openxmlformats.org/officeDocument/2006/bibliography"/>
   </ds:schemaRefs>

</xml_diff>

<commit_message>
Fixed the broken CSS for the create-idea page
</commit_message>
<xml_diff>
--- a/7Workshop-SPA/SoftTerest/01. SoftTerest_Problem Description.docx
+++ b/7Workshop-SPA/SoftTerest/01. SoftTerest_Problem Description.docx
@@ -4705,9 +4705,9 @@
           <w:noProof/>
         </w:rPr>
         <w:drawing>
-          <wp:inline distT="0" distB="0" distL="0" distR="0" wp14:anchorId="611EB73E" wp14:editId="336AF37D">
-            <wp:extent cx="934102" cy="750182"/>
-            <wp:effectExtent l="19050" t="19050" r="18415" b="12065"/>
+          <wp:inline distT="0" distB="0" distL="0" distR="0" wp14:anchorId="611EB73E" wp14:editId="02C3EC23">
+            <wp:extent cx="2597825" cy="2086325"/>
+            <wp:effectExtent l="19050" t="19050" r="12065" b="28575"/>
             <wp:docPr id="60" name="Picture 60"/>
             <wp:cNvGraphicFramePr>
               <a:graphicFrameLocks xmlns:a="http://schemas.openxmlformats.org/drawingml/2006/main" noChangeAspect="1"/>
@@ -4728,7 +4728,7 @@
                   <pic:spPr>
                     <a:xfrm>
                       <a:off x="0" y="0"/>
-                      <a:ext cx="942500" cy="756926"/>
+                      <a:ext cx="2628419" cy="2110895"/>
                     </a:xfrm>
                     <a:prstGeom prst="rect">
                       <a:avLst/>
@@ -4745,6 +4745,8 @@
           </wp:inline>
         </w:drawing>
       </w:r>
+      <w:bookmarkStart w:id="0" w:name="_GoBack"/>
+      <w:bookmarkEnd w:id="0"/>
     </w:p>
     <w:p>
       <w:pPr>
@@ -5485,6 +5487,7 @@
         <w:rPr>
           <w:noProof/>
         </w:rPr>
+        <w:lastRenderedPageBreak/>
         <w:drawing>
           <wp:inline distT="0" distB="0" distL="0" distR="0" wp14:anchorId="4963A9C8" wp14:editId="284A59A6">
             <wp:extent cx="1056225" cy="854547"/>
@@ -5820,7 +5823,6 @@
           <w:highlight w:val="yellow"/>
           <w:lang w:val="bg-BG"/>
         </w:rPr>
-        <w:lastRenderedPageBreak/>
         <w:t>NOTE</w:t>
       </w:r>
       <w:r>
@@ -7262,6 +7264,7 @@
           <w:color w:val="FF0000"/>
           <w:lang w:val="bg-BG"/>
         </w:rPr>
+        <w:lastRenderedPageBreak/>
         <w:t xml:space="preserve">Clicking the </w:t>
       </w:r>
       <w:r>
@@ -7736,7 +7739,6 @@
           <w:highlight w:val="yellow"/>
           <w:lang w:val="bg-BG"/>
         </w:rPr>
-        <w:lastRenderedPageBreak/>
         <w:t xml:space="preserve">In case of </w:t>
       </w:r>
       <w:r>
@@ -8128,16 +8130,7 @@
           <w:noProof/>
           <w:lang w:val="bg-BG"/>
         </w:rPr>
-        <w:t xml:space="preserve"> act</w:t>
-      </w:r>
-      <w:bookmarkStart w:id="0" w:name="_GoBack"/>
-      <w:bookmarkEnd w:id="0"/>
-      <w:r>
-        <w:rPr>
-          <w:noProof/>
-          <w:lang w:val="bg-BG"/>
-        </w:rPr>
-        <w:t xml:space="preserve">ion, a </w:t>
+        <w:t xml:space="preserve"> action, a </w:t>
       </w:r>
       <w:r>
         <w:rPr>
@@ -8702,7 +8695,7 @@
             </wp:anchor>
           </w:drawing>
         </mc:Choice>
-        <mc:Fallback xmlns:cx2="http://schemas.microsoft.com/office/drawing/2015/10/21/chartex" xmlns:cx3="http://schemas.microsoft.com/office/drawing/2016/5/9/chartex" xmlns:cx4="http://schemas.microsoft.com/office/drawing/2016/5/10/chartex" xmlns:cx5="http://schemas.microsoft.com/office/drawing/2016/5/11/chartex" xmlns:cx6="http://schemas.microsoft.com/office/drawing/2016/5/12/chartex" xmlns:cx7="http://schemas.microsoft.com/office/drawing/2016/5/13/chartex" xmlns:cx8="http://schemas.microsoft.com/office/drawing/2016/5/14/chartex" xmlns:aink="http://schemas.microsoft.com/office/drawing/2016/ink" xmlns:am3d="http://schemas.microsoft.com/office/drawing/2017/model3d" xmlns:w16cid="http://schemas.microsoft.com/office/word/2016/wordml/cid">
+        <mc:Fallback xmlns:w16cid="http://schemas.microsoft.com/office/word/2016/wordml/cid" xmlns:am3d="http://schemas.microsoft.com/office/drawing/2017/model3d" xmlns:aink="http://schemas.microsoft.com/office/drawing/2016/ink" xmlns:cx8="http://schemas.microsoft.com/office/drawing/2016/5/14/chartex" xmlns:cx7="http://schemas.microsoft.com/office/drawing/2016/5/13/chartex" xmlns:cx6="http://schemas.microsoft.com/office/drawing/2016/5/12/chartex" xmlns:cx5="http://schemas.microsoft.com/office/drawing/2016/5/11/chartex" xmlns:cx4="http://schemas.microsoft.com/office/drawing/2016/5/10/chartex" xmlns:cx3="http://schemas.microsoft.com/office/drawing/2016/5/9/chartex" xmlns:cx2="http://schemas.microsoft.com/office/drawing/2015/10/21/chartex">
           <w:pict>
             <v:line w14:anchorId="50717D01" id="Straight Connector 20" o:spid="_x0000_s1026" style="position:absolute;flip:y;z-index:251660288;visibility:visible;mso-wrap-style:square;mso-width-percent:0;mso-height-percent:0;mso-wrap-distance-left:9pt;mso-wrap-distance-top:-3e-5mm;mso-wrap-distance-right:9pt;mso-wrap-distance-bottom:-3e-5mm;mso-position-horizontal:absolute;mso-position-horizontal-relative:text;mso-position-vertical:absolute;mso-position-vertical-relative:text;mso-width-percent:0;mso-height-percent:0;mso-width-relative:page;mso-height-relative:page" from="-.1pt,5.2pt" to="520.7pt,5.2pt" o:gfxdata="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" strokecolor="#f37123" strokeweight="1pt">
               <v:stroke endcap="round"/>
@@ -8799,7 +8792,7 @@
                               <w:sz w:val="18"/>
                               <w:szCs w:val="18"/>
                             </w:rPr>
-                            <w:t>6</w:t>
+                            <w:t>5</w:t>
                           </w:r>
                           <w:r>
                             <w:rPr>
@@ -8925,7 +8918,7 @@
                         <w:sz w:val="18"/>
                         <w:szCs w:val="18"/>
                       </w:rPr>
-                      <w:t>6</w:t>
+                      <w:t>5</w:t>
                     </w:r>
                     <w:r>
                       <w:rPr>
@@ -9270,7 +9263,7 @@
                                 <wp:extent cx="171450" cy="205105"/>
                                 <wp:effectExtent l="0" t="0" r="0" b="4445"/>
                                 <wp:docPr id="14" name="Picture 14">
-                                  <a:hlinkClick xmlns:a="http://schemas.openxmlformats.org/drawingml/2006/main" r:id="rId4"/>
+                                  <a:hlinkClick xmlns:a="http://schemas.openxmlformats.org/drawingml/2006/main" r:id="rId1"/>
                                 </wp:docPr>
                                 <wp:cNvGraphicFramePr>
                                   <a:graphicFrameLocks xmlns:a="http://schemas.openxmlformats.org/drawingml/2006/main" noChangeAspect="1"/>
@@ -9280,7 +9273,7 @@
                                     <pic:pic xmlns:pic="http://schemas.openxmlformats.org/drawingml/2006/picture">
                                       <pic:nvPicPr>
                                         <pic:cNvPr id="0" name="Picture 14">
-                                          <a:hlinkClick r:id="rId4"/>
+                                          <a:hlinkClick r:id="rId1"/>
                                         </pic:cNvPr>
                                         <pic:cNvPicPr>
                                           <a:picLocks noChangeAspect="1" noChangeArrowheads="1"/>
@@ -15328,7 +15321,7 @@
 </file>
 
 <file path=customXml/itemProps1.xml><?xml version="1.0" encoding="utf-8"?>
-<ds:datastoreItem xmlns:ds="http://schemas.openxmlformats.org/officeDocument/2006/customXml" ds:itemID="{EA9B6BE7-7D40-4B4E-BFD3-52A3CE7A7CE4}">
+<ds:datastoreItem xmlns:ds="http://schemas.openxmlformats.org/officeDocument/2006/customXml" ds:itemID="{FF58B472-D0D4-492E-B2BC-F54F2FCD23BE}">
   <ds:schemaRefs>
     <ds:schemaRef ds:uri="http://schemas.openxmlformats.org/officeDocument/2006/bibliography"/>
   </ds:schemaRefs>

</xml_diff>